<commit_message>
renpy protoa ja tarinaa raporttiin
</commit_message>
<xml_diff>
--- a/Dokumentit/Opinnäytetyö_Janne_Romppanen.docx
+++ b/Dokumentit/Opinnäytetyö_Janne_Romppanen.docx
@@ -1264,19 +1264,11 @@
                 <w:lang w:val="en-GB"/>
               </w:rPr>
             </w:pPr>
-            <w:proofErr w:type="spellStart"/>
             <w:r>
               <w:rPr>
                 <w:lang w:val="en-GB"/>
               </w:rPr>
-              <w:t>Tikkarinne</w:t>
-            </w:r>
-            <w:proofErr w:type="spellEnd"/>
-            <w:r>
-              <w:rPr>
-                <w:lang w:val="en-GB"/>
-              </w:rPr>
-              <w:t xml:space="preserve"> 9</w:t>
+              <w:t>Tikkarinne 9</w:t>
             </w:r>
           </w:p>
           <w:p>
@@ -3467,23 +3459,7 @@
         <w:spacing w:before="0"/>
       </w:pPr>
       <w:r>
-        <w:t>Ren’py Tom "</w:t>
-      </w:r>
-      <w:proofErr w:type="spellStart"/>
-      <w:r>
-        <w:t>PyTom</w:t>
-      </w:r>
-      <w:proofErr w:type="spellEnd"/>
-      <w:r>
-        <w:t xml:space="preserve">" </w:t>
-      </w:r>
-      <w:proofErr w:type="spellStart"/>
-      <w:r>
-        <w:t>Rothamelin</w:t>
-      </w:r>
-      <w:proofErr w:type="spellEnd"/>
-      <w:r>
-        <w:t xml:space="preserve"> kehittämä kehitysympäristö visuaalisten novellien kehittämiseen. Ensimmäinen versio julkaistiin 24.8.2004. Taulukossa 1 esitetty versionumero 6.18.1 on julkaistu 22.9.2014. Pitkä kehityskaari näkyy mm. kehitysympäristöjen tehtyjen julkaisujen määrässä, joita on yli 700 kappaletta. (Wikipedia 2014b.)</w:t>
+        <w:t>Ren’py Tom "PyTom" Rothamelin kehittämä kehitysympäristö visuaalisten novellien kehittämiseen. Ensimmäinen versio julkaistiin 24.8.2004. Taulukossa 1 esitetty versionumero 6.18.1 on julkaistu 22.9.2014. Pitkä kehityskaari näkyy mm. kehitysympäristöjen tehtyjen julkaisujen määrässä, joita on yli 700 kappaletta. (Wikipedia 2014b.)</w:t>
       </w:r>
     </w:p>
     <w:p>
@@ -3498,23 +3474,7 @@
         <w:spacing w:before="0"/>
       </w:pPr>
       <w:r>
-        <w:t xml:space="preserve">Ren’pyn päätyökalu on Ren’py </w:t>
-      </w:r>
-      <w:proofErr w:type="spellStart"/>
-      <w:r>
-        <w:t>Launcher</w:t>
-      </w:r>
-      <w:proofErr w:type="spellEnd"/>
-      <w:r>
-        <w:t xml:space="preserve">. Se on graafinen projektien hallintatyökalu, jolla voi luoda uusia projekteja, hallita ja muokata jo olemassa olevia sekä suorittaa niitä. (Ren’py 2014a.) Uusi projekti sisältää tarvittavat skripititiedostot julkaisun asetusten ja sisällön määrittelyyn. Ren’py </w:t>
-      </w:r>
-      <w:proofErr w:type="spellStart"/>
-      <w:r>
-        <w:t>Launcher</w:t>
-      </w:r>
-      <w:proofErr w:type="spellEnd"/>
-      <w:r>
-        <w:t xml:space="preserve"> sisältää myös mm. kääntäjän (compiler) koodin kääntämiseen, käännöstyökalun tekstisisällön kääntämiseen eri kielille sekä julkaisutyökalun taulukossa 1 määritellyille julkaisualustoille. </w:t>
+        <w:t xml:space="preserve">Ren’pyn päätyökalu on Ren’py Launcher. Se on graafinen projektien hallintatyökalu, jolla voi luoda uusia projekteja, hallita ja muokata jo olemassa olevia sekä suorittaa niitä. (Ren’py 2014a.) Uusi projekti sisältää tarvittavat skripititiedostot julkaisun asetusten ja sisällön määrittelyyn. Ren’py Launcher sisältää myös mm. kääntäjän (compiler) koodin kääntämiseen, käännöstyökalun tekstisisällön kääntämiseen eri kielille sekä julkaisutyökalun taulukossa 1 määritellyille julkaisualustoille. </w:t>
       </w:r>
     </w:p>
     <w:p>
@@ -3528,29 +3488,8 @@
         <w:pStyle w:val="Tekstiopinnayte"/>
         <w:spacing w:before="0"/>
       </w:pPr>
-      <w:proofErr w:type="spellStart"/>
-      <w:r>
-        <w:t>Ren’pyyn</w:t>
-      </w:r>
-      <w:proofErr w:type="spellEnd"/>
-      <w:r>
-        <w:t xml:space="preserve"> on kehitetty oma Pythoniin pohjautuva skriptikieli, joka vaikuttaa pohjautuvan Python-skriptikieleen (Ren’py 2014b). </w:t>
-      </w:r>
-      <w:proofErr w:type="spellStart"/>
-      <w:r>
-        <w:t>Ren’pyssä</w:t>
-      </w:r>
-      <w:proofErr w:type="spellEnd"/>
-      <w:r>
-        <w:t xml:space="preserve"> on myös tuki Pythonille, jolla voidaan kehittää moottorin ulkopuolisia toiminnallisuuksia. </w:t>
-      </w:r>
-      <w:proofErr w:type="spellStart"/>
-      <w:r>
-        <w:t>Ren’pyyn</w:t>
-      </w:r>
-      <w:proofErr w:type="spellEnd"/>
-      <w:r>
-        <w:t xml:space="preserve"> on kehitetty myös näyttökieli (screen language). Näyttökielellä määritellään julkaisun käyttöliittymät kuten päävalikko, tallennusvalikko tai puhevalikko. (Ren’py 2014c.)</w:t>
+      <w:r>
+        <w:t>Ren’pyyn on kehitetty oma Pythoniin pohjautuva skriptikieli, joka vaikuttaa pohjautuvan Python-skriptikieleen (Ren’py 2014b). Ren’pyssä on myös tuki Pythonille, jolla voidaan kehittää moottorin ulkopuolisia toiminnallisuuksia. Ren’pyyn on kehitetty myös näyttökieli (screen language). Näyttökielellä määritellään julkaisun käyttöliittymät kuten päävalikko, tallennusvalikko tai puhevalikko. (Ren’py 2014c.)</w:t>
       </w:r>
     </w:p>
     <w:p>
@@ -3565,15 +3504,7 @@
         <w:spacing w:before="0"/>
       </w:pPr>
       <w:r>
-        <w:t xml:space="preserve">Luvun lopussa olevassa taulukossa ”Ren’pyn ominaisuuksia”, esitetystä Genret-listasta nähdään, että </w:t>
-      </w:r>
-      <w:proofErr w:type="spellStart"/>
-      <w:r>
-        <w:t>Ren’pyllä</w:t>
-      </w:r>
-      <w:proofErr w:type="spellEnd"/>
-      <w:r>
-        <w:t xml:space="preserve"> voidaan tehdä monen tyylisiä julkaisuja. Julkaisut kattavat mm. simulaatiot, vuoropohjaisen taistelun ja roolipelit (Ren’py 2014d).</w:t>
+        <w:t>Luvun lopussa olevassa taulukossa ”Ren’pyn ominaisuuksia”, esitetystä Genret-listasta nähdään, että Ren’pyllä voidaan tehdä monen tyylisiä julkaisuja. Julkaisut kattavat mm. simulaatiot, vuoropohjaisen taistelun ja roolipelit (Ren’py 2014d).</w:t>
       </w:r>
     </w:p>
     <w:p>
@@ -3609,15 +3540,7 @@
         <w:spacing w:before="0"/>
       </w:pPr>
       <w:r>
-        <w:t xml:space="preserve">Yhteenvetona voin todeta, että Ren’py on avoimen lähdekoodin kehitysympäristö monelle käyttöjärjestelmälle. Siinä on tehokkaat skriptaustyökalut ja siitä löytyy kattava valikoima työkaluja visuaalisissa novelleissa yleisesti käytettävien ominaisuuksien tekoon. Tiedostotuki kattaa yleisimmät tyypit mukaan lukien videotiedostot. Lisäksi Ren’py on dokumentoitu hyvin sekä sillä on aktiivinen kehitysyhteisö. (Ren’py 2014f.) </w:t>
-      </w:r>
-      <w:proofErr w:type="spellStart"/>
-      <w:r>
-        <w:t>Ren’pyllä</w:t>
-      </w:r>
-      <w:proofErr w:type="spellEnd"/>
-      <w:r>
-        <w:t xml:space="preserve"> on pitkä kehityskaari ja sillä on tehty yli 700 julkaisua useille kielille (Ren’py 2014g). Ren’Py onkin mielestäni erittäin suositeltava vaihtoehto paikallisten (standalone) julkaisujen työkaluksi. </w:t>
+        <w:t xml:space="preserve">Yhteenvetona voin todeta, että Ren’py on avoimen lähdekoodin kehitysympäristö monelle käyttöjärjestelmälle. Siinä on tehokkaat skriptaustyökalut ja siitä löytyy kattava valikoima työkaluja visuaalisissa novelleissa yleisesti käytettävien ominaisuuksien tekoon. Tiedostotuki kattaa yleisimmät tyypit mukaan lukien videotiedostot. Lisäksi Ren’py on dokumentoitu hyvin sekä sillä on aktiivinen kehitysyhteisö. (Ren’py 2014f.) Ren’pyllä on pitkä kehityskaari ja sillä on tehty yli 700 julkaisua useille kielille (Ren’py 2014g). Ren’Py onkin mielestäni erittäin suositeltava vaihtoehto paikallisten (standalone) julkaisujen työkaluksi. </w:t>
       </w:r>
     </w:p>
     <w:p>
@@ -3778,14 +3701,12 @@
                 <w:color w:val="000000"/>
               </w:rPr>
             </w:pPr>
-            <w:proofErr w:type="gramStart"/>
             <w:r>
               <w:rPr>
                 <w:color w:val="000000"/>
               </w:rPr>
               <w:t>Pythonilla toteutettu pelimoottori</w:t>
             </w:r>
-            <w:proofErr w:type="gramEnd"/>
           </w:p>
           <w:p>
             <w:pPr>
@@ -3829,21 +3750,7 @@
               <w:rPr>
                 <w:color w:val="000000"/>
               </w:rPr>
-              <w:t xml:space="preserve">Ren’py </w:t>
-            </w:r>
-            <w:proofErr w:type="spellStart"/>
-            <w:r>
-              <w:rPr>
-                <w:color w:val="000000"/>
-              </w:rPr>
-              <w:t>Launcher</w:t>
-            </w:r>
-            <w:proofErr w:type="spellEnd"/>
-            <w:r>
-              <w:rPr>
-                <w:color w:val="000000"/>
-              </w:rPr>
-              <w:t>. Graafinen työkalu projektien luomiseen ja hallintaan</w:t>
+              <w:t>Ren’py Launcher. Graafinen työkalu projektien luomiseen ja hallintaan</w:t>
             </w:r>
           </w:p>
         </w:tc>
@@ -3924,15 +3831,7 @@
               <w:spacing w:before="0"/>
             </w:pPr>
             <w:r>
-              <w:t>kineettiset novellit (</w:t>
-            </w:r>
-            <w:proofErr w:type="spellStart"/>
-            <w:r>
-              <w:t>Kinetic</w:t>
-            </w:r>
-            <w:proofErr w:type="spellEnd"/>
-            <w:r>
-              <w:t xml:space="preserve"> novels)</w:t>
+              <w:t>kineettiset novellit (Kinetic novels)</w:t>
             </w:r>
           </w:p>
           <w:p>
@@ -4143,23 +4042,7 @@
         <w:spacing w:before="0"/>
       </w:pPr>
       <w:r>
-        <w:t>Belle on Carlos Paisin kehittämä kehitysympäristö visuaalisten novellien kehittämiseen (Carlos 2013a). Ensimmäinen versio (0.1a) editorista ja moottorista on julkaistu 15.11.2012 (Carlos 2013b; Carlos 2013c). Luvun lopussa olevassa taulukossa ”</w:t>
-      </w:r>
-      <w:proofErr w:type="spellStart"/>
-      <w:r>
-        <w:t>Bellen</w:t>
-      </w:r>
-      <w:proofErr w:type="spellEnd"/>
-      <w:r>
-        <w:t xml:space="preserve"> ominaisuuksia”, esitetty versionumero 0.4.2:sta ei ole virallisesti ilmoitettua julkaisupäivämäärää. Viimeisin tiedostojen muokkauspäivämäärä on päivätty 12.9.2014. Lisäksi </w:t>
-      </w:r>
-      <w:proofErr w:type="spellStart"/>
-      <w:r>
-        <w:t>Bellen</w:t>
-      </w:r>
-      <w:proofErr w:type="spellEnd"/>
-      <w:r>
-        <w:t xml:space="preserve"> GitHub-säiliöön (repository) tehty viimeisin muokkaus on tehty 6.10.2014 (tarkistettu 8.10.2014). Tästä voimme todeta, että Belle on aktiivisessa kehityksessä. </w:t>
+        <w:t xml:space="preserve">Belle on Carlos Paisin kehittämä kehitysympäristö visuaalisten novellien kehittämiseen (Carlos 2013a). Ensimmäinen versio (0.1a) editorista ja moottorista on julkaistu 15.11.2012 (Carlos 2013b; Carlos 2013c). Luvun lopussa olevassa taulukossa ”Bellen ominaisuuksia”, esitetty versionumero 0.4.2:sta ei ole virallisesti ilmoitettua julkaisupäivämäärää. Viimeisin tiedostojen muokkauspäivämäärä on päivätty 12.9.2014. Lisäksi Bellen GitHub-säiliöön (repository) tehty viimeisin muokkaus on tehty 6.10.2014 (tarkistettu 8.10.2014). Tästä voimme todeta, että Belle on aktiivisessa kehityksessä. </w:t>
       </w:r>
     </w:p>
     <w:p>
@@ -4173,77 +4056,8 @@
         <w:pStyle w:val="Tekstiopinnayte"/>
         <w:spacing w:before="0"/>
       </w:pPr>
-      <w:proofErr w:type="spellStart"/>
-      <w:r>
-        <w:t>Bellen</w:t>
-      </w:r>
-      <w:proofErr w:type="spellEnd"/>
-      <w:r>
-        <w:t xml:space="preserve"> kehityksessä on otettu esimerkkiä </w:t>
-      </w:r>
-      <w:proofErr w:type="spellStart"/>
-      <w:r>
-        <w:t>Noveltystä</w:t>
-      </w:r>
-      <w:proofErr w:type="spellEnd"/>
-      <w:r>
-        <w:t>, joka on samantyyppinen kehitysympäristö (Belle 2014a). Novelty on esitelty luvussa 3 ”Ei-aktiiviset työkalut”. Belle on kehitysympäristö. Sen päätyökalu on WYSIWYG (</w:t>
-      </w:r>
-      <w:proofErr w:type="spellStart"/>
-      <w:r>
-        <w:t>What</w:t>
-      </w:r>
-      <w:proofErr w:type="spellEnd"/>
-      <w:r>
-        <w:t xml:space="preserve"> </w:t>
-      </w:r>
-      <w:proofErr w:type="spellStart"/>
-      <w:r>
-        <w:t>You</w:t>
-      </w:r>
-      <w:proofErr w:type="spellEnd"/>
-      <w:r>
-        <w:t xml:space="preserve"> </w:t>
-      </w:r>
-      <w:proofErr w:type="spellStart"/>
-      <w:r>
-        <w:t>See</w:t>
-      </w:r>
-      <w:proofErr w:type="spellEnd"/>
-      <w:r>
-        <w:t xml:space="preserve"> Is </w:t>
-      </w:r>
-      <w:proofErr w:type="spellStart"/>
-      <w:r>
-        <w:t>What</w:t>
-      </w:r>
-      <w:proofErr w:type="spellEnd"/>
-      <w:r>
-        <w:t xml:space="preserve"> </w:t>
-      </w:r>
-      <w:proofErr w:type="spellStart"/>
-      <w:r>
-        <w:t>You</w:t>
-      </w:r>
-      <w:proofErr w:type="spellEnd"/>
-      <w:r>
-        <w:t xml:space="preserve"> </w:t>
-      </w:r>
-      <w:proofErr w:type="spellStart"/>
-      <w:r>
-        <w:t>Get</w:t>
-      </w:r>
-      <w:proofErr w:type="spellEnd"/>
-      <w:r>
-        <w:t xml:space="preserve">) editori jossa kehitystyö tapahtuu. Editorilla voi lisätä graafiset elementit kuten painikkeet (buttons) ja dialogi-ikkunat. (Belle 2014b.) Belle ei tue mitään skriptikieltä vaan toiminnot tehdään editorin toimintotyökalulla (actions). Esim. dialogille ja äänentoistamiselle on omat toimintonsa. (Belle 2014c.) Kehittäjän sivuilla ei ole tietoa </w:t>
-      </w:r>
-      <w:proofErr w:type="spellStart"/>
-      <w:r>
-        <w:t>Bellellä</w:t>
-      </w:r>
-      <w:proofErr w:type="spellEnd"/>
-      <w:r>
-        <w:t xml:space="preserve"> kehitetyistä visuaalisista novelleista. Koska Belle on vasta Alpha versiossa, voidaan olettaa, ettei sillä ole vielä kehitetty kaupallisia novelleja.</w:t>
+      <w:r>
+        <w:t>Bellen kehityksessä on otettu esimerkkiä Noveltystä, joka on samantyyppinen kehitysympäristö (Belle 2014a). Novelty on esitelty luvussa 3 ”Ei-aktiiviset työkalut”. Belle on kehitysympäristö. Sen päätyökalu on WYSIWYG (What You See Is What You Get) editori jossa kehitystyö tapahtuu. Editorilla voi lisätä graafiset elementit kuten painikkeet (buttons) ja dialogi-ikkunat. (Belle 2014b.) Belle ei tue mitään skriptikieltä vaan toiminnot tehdään editorin toimintotyökalulla (actions). Esim. dialogille ja äänentoistamiselle on omat toimintonsa. (Belle 2014c.) Kehittäjän sivuilla ei ole tietoa Bellellä kehitetyistä visuaalisista novelleista. Koska Belle on vasta Alpha versiossa, voidaan olettaa, ettei sillä ole vielä kehitetty kaupallisia novelleja.</w:t>
       </w:r>
     </w:p>
     <w:p>
@@ -4293,49 +4107,17 @@
           <w:lang w:val="fi-FI"/>
         </w:rPr>
         <w:lastRenderedPageBreak/>
-        <w:t xml:space="preserve">vasta Alpha-versiossa siitä löytyvät työkalut yleisimpien visuaalisen novellin ominaisuuksien kehitykseen. </w:t>
-      </w:r>
-      <w:proofErr w:type="spellStart"/>
-      <w:r>
+        <w:t>vasta Alpha-versiossa siitä löytyvät työkalut yleisimpien visuaalisen novellin ominaisuuksien kehitykseen. Belleä kehitetään aktiivisesti ja dokumentaation taso on ainakin perustason kattavaa. Belleltä kuitenkin puuttuu vielä aktiivinen kehitysyhteisö eikä kotisivuilta löydy vielä forumia, joten omaan kehitystyöhön voi olla hankalaa saada apua. Mielestäni Belle sopii hyvin web-sovellusten kehitykseen, kun ei ole tarvetta kustomoiduille ominaisuuksille skriptikieltä käyttäen. Kannattaa kuitenkin ottaa huomioon kehitysyhteisön puute ja siitä mahdollisesti aiheutuvat ongelmat.</w:t>
+      </w:r>
+    </w:p>
+    <w:p>
+      <w:pPr>
+        <w:pStyle w:val="BodyText"/>
+        <w:spacing w:after="0"/>
         <w:rPr>
           <w:rFonts w:ascii="Arial" w:hAnsi="Arial" w:cs="Arial"/>
           <w:lang w:val="fi-FI"/>
         </w:rPr>
-        <w:t>Belleä</w:t>
-      </w:r>
-      <w:proofErr w:type="spellEnd"/>
-      <w:r>
-        <w:rPr>
-          <w:rFonts w:ascii="Arial" w:hAnsi="Arial" w:cs="Arial"/>
-          <w:lang w:val="fi-FI"/>
-        </w:rPr>
-        <w:t xml:space="preserve"> kehitetään aktiivisesti ja dokumentaation taso on ainakin perustason kattavaa. </w:t>
-      </w:r>
-      <w:proofErr w:type="spellStart"/>
-      <w:r>
-        <w:rPr>
-          <w:rFonts w:ascii="Arial" w:hAnsi="Arial" w:cs="Arial"/>
-          <w:lang w:val="fi-FI"/>
-        </w:rPr>
-        <w:t>Belleltä</w:t>
-      </w:r>
-      <w:proofErr w:type="spellEnd"/>
-      <w:r>
-        <w:rPr>
-          <w:rFonts w:ascii="Arial" w:hAnsi="Arial" w:cs="Arial"/>
-          <w:lang w:val="fi-FI"/>
-        </w:rPr>
-        <w:t xml:space="preserve"> kuitenkin puuttuu vielä aktiivinen kehitysyhteisö eikä kotisivuilta löydy vielä forumia, joten omaan kehitystyöhön voi olla hankalaa saada apua. Mielestäni Belle sopii hyvin web-sovellusten kehitykseen, kun ei ole tarvetta kustomoiduille ominaisuuksille skriptikieltä käyttäen. Kannattaa kuitenkin ottaa huomioon kehitysyhteisön puute ja siitä mahdollisesti aiheutuvat ongelmat.</w:t>
-      </w:r>
-    </w:p>
-    <w:p>
-      <w:pPr>
-        <w:pStyle w:val="BodyText"/>
-        <w:spacing w:after="0"/>
-        <w:rPr>
-          <w:rFonts w:ascii="Arial" w:hAnsi="Arial" w:cs="Arial"/>
-          <w:lang w:val="fi-FI"/>
-        </w:rPr>
       </w:pPr>
     </w:p>
     <w:p>
@@ -4343,13 +4125,8 @@
         <w:pStyle w:val="Tekstiopinnayte"/>
         <w:spacing w:before="0" w:line="240" w:lineRule="auto"/>
       </w:pPr>
-      <w:proofErr w:type="spellStart"/>
-      <w:r>
-        <w:t>Bellen</w:t>
-      </w:r>
-      <w:proofErr w:type="spellEnd"/>
-      <w:r>
-        <w:t xml:space="preserve"> ominaisuuksia. (Belle 2014a.)</w:t>
+      <w:r>
+        <w:t>Bellen ominaisuuksia. (Belle 2014a.)</w:t>
       </w:r>
     </w:p>
     <w:p>
@@ -4508,14 +4285,12 @@
                 <w:color w:val="000000"/>
               </w:rPr>
             </w:pPr>
-            <w:proofErr w:type="gramStart"/>
             <w:r>
               <w:rPr>
                 <w:color w:val="000000"/>
               </w:rPr>
               <w:t>C++:lla ja QT4:llä toteutettu WYSIWYG-editori</w:t>
             </w:r>
-            <w:proofErr w:type="gramEnd"/>
           </w:p>
           <w:p>
             <w:pPr>
@@ -4526,14 +4301,12 @@
               </w:numPr>
               <w:spacing w:before="0"/>
             </w:pPr>
-            <w:proofErr w:type="gramStart"/>
             <w:r>
               <w:rPr>
                 <w:color w:val="000000"/>
               </w:rPr>
               <w:t>HTML 5:llä, CSS:llä ja JavaScriptillä toteutettu pelimoottori</w:t>
             </w:r>
-            <w:proofErr w:type="gramEnd"/>
           </w:p>
         </w:tc>
       </w:tr>
@@ -4734,19 +4507,11 @@
       </w:pPr>
       <w:bookmarkStart w:id="10" w:name="_Toc275200444"/>
       <w:bookmarkStart w:id="11" w:name="_Toc402538525"/>
-      <w:proofErr w:type="spellStart"/>
       <w:r>
         <w:rPr>
           <w:lang w:val="fi-FI"/>
         </w:rPr>
-        <w:t>WebStory</w:t>
-      </w:r>
-      <w:proofErr w:type="spellEnd"/>
-      <w:r>
-        <w:rPr>
-          <w:lang w:val="fi-FI"/>
-        </w:rPr>
-        <w:t xml:space="preserve"> Engine</w:t>
+        <w:t>WebStory Engine</w:t>
       </w:r>
       <w:bookmarkEnd w:id="10"/>
       <w:bookmarkEnd w:id="11"/>
@@ -4757,65 +4522,12 @@
         <w:pStyle w:val="Tekstiopinnayte"/>
         <w:spacing w:before="0"/>
       </w:pPr>
-      <w:proofErr w:type="spellStart"/>
-      <w:r>
-        <w:t>WebStory</w:t>
-      </w:r>
-      <w:proofErr w:type="spellEnd"/>
-      <w:r>
-        <w:t xml:space="preserve"> Engine on Jonathan Steinbeckin kehittämä moottori visuaalisten novellien kehittämiseen (GitHub 2014b). Ensimmäisen version julkaisupäivämäärä ei ole selvillä, mutta ensimmäinen lisäys (commit) </w:t>
-      </w:r>
-      <w:proofErr w:type="spellStart"/>
-      <w:r>
-        <w:t>WebStory</w:t>
-      </w:r>
-      <w:proofErr w:type="spellEnd"/>
-      <w:r>
-        <w:t xml:space="preserve"> Enginen GitHub-tilille (repository) on tehty 26.6.2012. (Steinbeck 2012a). Luvun lopussa olevassa taulukossa ”</w:t>
-      </w:r>
-      <w:proofErr w:type="spellStart"/>
-      <w:r>
-        <w:t>WebStory</w:t>
-      </w:r>
-      <w:proofErr w:type="spellEnd"/>
-      <w:r>
-        <w:t xml:space="preserve"> Enginen ominaisuuksia”, esitetty versionumero on julkaistu jo melkein vuosi sitten. Toisaalta viimeisin lisäys GitHub-tilille on tehty 3.9.2014 (Steinbeck 2014b). Lisäksi viimeisin viesti moottorin kotisivujen foru</w:t>
+      <w:r>
+        <w:t>WebStory Engine on Jonathan Steinbeckin kehittämä moottori visuaalisten novellien kehittämiseen (GitHub 2014b). Ensimmäisen version julkaisupäivämäärä ei ole selvillä, mutta ensimmäinen lisäys (commit) WebStory Enginen GitHub-tilille (repository) on tehty 26.6.2012. (Steinbeck 2012a). Luvun lopussa olevassa taulukossa ”WebStory Enginen ominaisuuksia”, esitetty versionumero on julkaistu jo melkein vuosi sitten. Toisaalta viimeisin lisäys GitHub-tilille on tehty 3.9.2014 (Steinbeck 2014b). Lisäksi viimeisin viesti moottorin kotisivujen foru</w:t>
       </w:r>
       <w:r>
         <w:lastRenderedPageBreak/>
-        <w:t>mille on lisätty 30.9.2014. (</w:t>
-      </w:r>
-      <w:proofErr w:type="spellStart"/>
-      <w:r>
-        <w:t>iiYO</w:t>
-      </w:r>
-      <w:proofErr w:type="spellEnd"/>
-      <w:r>
-        <w:t xml:space="preserve"> 2014). Lisäksi kotisivuilta löytyy pohdintaa seuraavan sukupolven </w:t>
-      </w:r>
-      <w:proofErr w:type="spellStart"/>
-      <w:r>
-        <w:t>WebStory</w:t>
-      </w:r>
-      <w:proofErr w:type="spellEnd"/>
-      <w:r>
-        <w:t xml:space="preserve"> Engine-moottorin ominaisuuksista. Siinä on pohdittu nykyisen moottorin huonoja puolia ja esitetty kehittämisideoita. (</w:t>
-      </w:r>
-      <w:proofErr w:type="spellStart"/>
-      <w:r>
-        <w:t>WebStory</w:t>
-      </w:r>
-      <w:proofErr w:type="spellEnd"/>
-      <w:r>
-        <w:t xml:space="preserve"> Engine 2014a; </w:t>
-      </w:r>
-      <w:proofErr w:type="spellStart"/>
-      <w:r>
-        <w:t>WebStory</w:t>
-      </w:r>
-      <w:proofErr w:type="spellEnd"/>
-      <w:r>
-        <w:t xml:space="preserve"> Engine 2014b.) Kaikki nämä seikat puhuvat sen puolesta, että moottori on edelleen aktiivisessa kehityksessä ja sillä on vahva suuntautuminen tulevaisuuteen.</w:t>
+        <w:t>mille on lisätty 30.9.2014. (iiYO 2014). Lisäksi kotisivuilta löytyy pohdintaa seuraavan sukupolven WebStory Engine-moottorin ominaisuuksista. Siinä on pohdittu nykyisen moottorin huonoja puolia ja esitetty kehittämisideoita. (WebStory Engine 2014a; WebStory Engine 2014b.) Kaikki nämä seikat puhuvat sen puolesta, että moottori on edelleen aktiivisessa kehityksessä ja sillä on vahva suuntautuminen tulevaisuuteen.</w:t>
       </w:r>
     </w:p>
     <w:p>
@@ -4829,29 +4541,8 @@
         <w:pStyle w:val="Tekstiopinnayte"/>
         <w:spacing w:before="0"/>
       </w:pPr>
-      <w:proofErr w:type="spellStart"/>
-      <w:r>
-        <w:t>WebStory</w:t>
-      </w:r>
-      <w:proofErr w:type="spellEnd"/>
-      <w:r>
-        <w:t xml:space="preserve"> Enginen moottori on kirjoitettu JavaScript-kielellä. Moottori käyttää XML-kielellä määriteltyjä elementtejä joista varsinainen julkaisu koostuu. Elementtien avulla määritellään julkaisun asetukset ja sisältö yhteen XML-tiedostoon, joka linkitetään HTML-indeksisivulle. Varsinainen julkaisu näytetään verkkoselaimessa indeksisivulla. XML-tiedosto on jaoteltu kolmeen osaan: asetukset (settings), resurssit (assets) ja kohtaukset (scenes). Asetukset sisältävät novellin teknisiä määrittelyjä kuten leveyden ja korkeuden sekä näppäinmäärittelyt. Resurssit sisältävät käytössä olevien sisällöllisten resurssien (esim. kuva- ja äänitiedostot) määrittelyt kuten tiedostopolun resurssiin ja resurssin nimen. Kohtaukset käyttävät resursseja sekä niihin määritellään varsinainen leipäteksti. Kohtauksia voi olla useita ja ne erotellaan omiksi kohtauselementeiksi. Kohtauksiin myös määritellään ehdot, kuinka tarina etenee. (</w:t>
-      </w:r>
-      <w:proofErr w:type="spellStart"/>
-      <w:r>
-        <w:t>WebStory</w:t>
-      </w:r>
-      <w:proofErr w:type="spellEnd"/>
-      <w:r>
-        <w:t xml:space="preserve"> Engine 2014c; </w:t>
-      </w:r>
-      <w:proofErr w:type="spellStart"/>
-      <w:r>
-        <w:t>WebStory</w:t>
-      </w:r>
-      <w:proofErr w:type="spellEnd"/>
-      <w:r>
-        <w:t xml:space="preserve"> Engine 2014d.)</w:t>
+      <w:r>
+        <w:t>WebStory Enginen moottori on kirjoitettu JavaScript-kielellä. Moottori käyttää XML-kielellä määriteltyjä elementtejä joista varsinainen julkaisu koostuu. Elementtien avulla määritellään julkaisun asetukset ja sisältö yhteen XML-tiedostoon, joka linkitetään HTML-indeksisivulle. Varsinainen julkaisu näytetään verkkoselaimessa indeksisivulla. XML-tiedosto on jaoteltu kolmeen osaan: asetukset (settings), resurssit (assets) ja kohtaukset (scenes). Asetukset sisältävät novellin teknisiä määrittelyjä kuten leveyden ja korkeuden sekä näppäinmäärittelyt. Resurssit sisältävät käytössä olevien sisällöllisten resurssien (esim. kuva- ja äänitiedostot) määrittelyt kuten tiedostopolun resurssiin ja resurssin nimen. Kohtaukset käyttävät resursseja sekä niihin määritellään varsinainen leipäteksti. Kohtauksia voi olla useita ja ne erotellaan omiksi kohtauselementeiksi. Kohtauksiin myös määritellään ehdot, kuinka tarina etenee. (WebStory Engine 2014c; WebStory Engine 2014d.)</w:t>
       </w:r>
     </w:p>
     <w:p>
@@ -4865,29 +4556,8 @@
         <w:pStyle w:val="Tekstiopinnayte"/>
         <w:spacing w:before="0"/>
       </w:pPr>
-      <w:proofErr w:type="spellStart"/>
-      <w:r>
-        <w:t>WebStory</w:t>
-      </w:r>
-      <w:proofErr w:type="spellEnd"/>
-      <w:r>
-        <w:t xml:space="preserve"> Enginen kotisivuilla ei ole tarkemmin kerrottu moottorin ominaisuuksista. Sivuilla olevassa oppaassa on esimerkiksi kohta </w:t>
-      </w:r>
-      <w:proofErr w:type="spellStart"/>
-      <w:r>
-        <w:t>Animations</w:t>
-      </w:r>
-      <w:proofErr w:type="spellEnd"/>
-      <w:r>
-        <w:t>, mutta siihen ei ole lisätty vielä sisältöä (</w:t>
-      </w:r>
-      <w:proofErr w:type="spellStart"/>
-      <w:r>
-        <w:t>WebStory</w:t>
-      </w:r>
-      <w:proofErr w:type="spellEnd"/>
-      <w:r>
-        <w:t xml:space="preserve"> Engine 2014e). Lukijalle jää vain oletus, että moottori ehkä pystyy käsittelemään animaatioita jollain määrittämättömällä tavalla. Tämä on mielestäni suuri puute ja kertoo työkalun keskeneräisyydestä.</w:t>
+      <w:r>
+        <w:t>WebStory Enginen kotisivuilla ei ole tarkemmin kerrottu moottorin ominaisuuksista. Sivuilla olevassa oppaassa on esimerkiksi kohta Animations, mutta siihen ei ole lisätty vielä sisältöä (WebStory Engine 2014e). Lukijalle jää vain oletus, että moottori ehkä pystyy käsittelemään animaatioita jollain määrittämättömällä tavalla. Tämä on mielestäni suuri puute ja kertoo työkalun keskeneräisyydestä.</w:t>
       </w:r>
     </w:p>
     <w:p>
@@ -4901,13 +4571,8 @@
         <w:pStyle w:val="Tekstiopinnayte"/>
         <w:spacing w:before="0"/>
       </w:pPr>
-      <w:proofErr w:type="spellStart"/>
-      <w:r>
-        <w:t>WebStory</w:t>
-      </w:r>
-      <w:proofErr w:type="spellEnd"/>
-      <w:r>
-        <w:t xml:space="preserve"> Engine on julkaistu BSD 3-Clause-lisenssillä (GitHub 2014c). Salliva lisenssityyppi mahdollistaa moottorin lähdekoodin muokkaamisen sekä uusien toiminnallisuuksien lisäämisen että myös uusien XML-elementtien luomisen.</w:t>
+      <w:r>
+        <w:t>WebStory Engine on julkaistu BSD 3-Clause-lisenssillä (GitHub 2014c). Salliva lisenssityyppi mahdollistaa moottorin lähdekoodin muokkaamisen sekä uusien toiminnallisuuksien lisäämisen että myös uusien XML-elementtien luomisen.</w:t>
       </w:r>
     </w:p>
     <w:p>
@@ -4915,41 +4580,12 @@
         <w:pStyle w:val="Tekstiopinnayte"/>
         <w:spacing w:before="0"/>
       </w:pPr>
-      <w:proofErr w:type="spellStart"/>
-      <w:r>
-        <w:t>WebStory</w:t>
-      </w:r>
-      <w:proofErr w:type="spellEnd"/>
-      <w:r>
-        <w:t xml:space="preserve"> Enginen kotisivuilla on lista julkaistuista julkaisuista (</w:t>
-      </w:r>
-      <w:proofErr w:type="spellStart"/>
-      <w:r>
-        <w:t>WebStory</w:t>
-      </w:r>
-      <w:proofErr w:type="spellEnd"/>
-      <w:r>
-        <w:t xml:space="preserve"> Engine 2014e). Listassa on vasta yhdeksän julkaisua mukaan lukien </w:t>
-      </w:r>
-      <w:proofErr w:type="spellStart"/>
-      <w:r>
-        <w:t>WebStory</w:t>
-      </w:r>
-      <w:proofErr w:type="spellEnd"/>
-      <w:r>
-        <w:t xml:space="preserve"> Enginen tutoriaali. Tämä osoittaa kyseessä olevan vielä nuori moottori, joka ei ole vielä herättänyt julkaisujen kehittäjien huomiota laajemmin. Nuoren iän lisäksi ainakin </w:t>
+      <w:r>
+        <w:t xml:space="preserve">WebStory Enginen kotisivuilla on lista julkaistuista julkaisuista (WebStory Engine 2014e). Listassa on vasta yhdeksän julkaisua mukaan lukien WebStory Enginen tutoriaali. Tämä osoittaa kyseessä olevan vielä nuori moottori, joka ei ole vielä herättänyt julkaisujen kehittäjien huomiota laajemmin. Nuoren iän lisäksi ainakin </w:t>
       </w:r>
       <w:r>
         <w:lastRenderedPageBreak/>
-        <w:t>graafisen editorin puute voi olla vieraannuttava seikka sellaisille kehittäjille jotka suosivat graafista kehitystä tekstieditorilla kirjoittamisen sijaan. Kotisivujen mukaan editori on kehittäjien tulevaisuuden suunnitelmissa (</w:t>
-      </w:r>
-      <w:proofErr w:type="spellStart"/>
-      <w:r>
-        <w:t>WebStory</w:t>
-      </w:r>
-      <w:proofErr w:type="spellEnd"/>
-      <w:r>
-        <w:t xml:space="preserve"> Engine 2014f).</w:t>
+        <w:t>graafisen editorin puute voi olla vieraannuttava seikka sellaisille kehittäjille jotka suosivat graafista kehitystä tekstieditorilla kirjoittamisen sijaan. Kotisivujen mukaan editori on kehittäjien tulevaisuuden suunnitelmissa (WebStory Engine 2014f).</w:t>
       </w:r>
     </w:p>
     <w:p>
@@ -4976,135 +4612,7 @@
           <w:rFonts w:ascii="Arial" w:hAnsi="Arial" w:cs="Arial"/>
           <w:lang w:val="fi-FI"/>
         </w:rPr>
-        <w:t xml:space="preserve">Yhteenvetona voin todeta, että </w:t>
-      </w:r>
-      <w:proofErr w:type="spellStart"/>
-      <w:r>
-        <w:rPr>
-          <w:rFonts w:ascii="Arial" w:hAnsi="Arial" w:cs="Arial"/>
-          <w:lang w:val="fi-FI"/>
-        </w:rPr>
-        <w:t>WebStory</w:t>
-      </w:r>
-      <w:proofErr w:type="spellEnd"/>
-      <w:r>
-        <w:rPr>
-          <w:rFonts w:ascii="Arial" w:hAnsi="Arial" w:cs="Arial"/>
-          <w:lang w:val="fi-FI"/>
-        </w:rPr>
-        <w:t xml:space="preserve"> Engine on avoimen lähdekoodin moottori usealle eri käyttöjärjestelmälle. Tiedostotukea ei ole mainittu kotisivuilla. Työkalu soveltuu web-sovellusten kehitykseen tekstieditorilla työkalun omalla XML-merkintäkielellä. Kehittäjä voi myös kehittää moottorin kieltä ja lisätä omia elementtejään siihen. Kehitystyyli soveltuu ohjelmoinnista pitäville kehittäjille. </w:t>
-      </w:r>
-      <w:proofErr w:type="spellStart"/>
-      <w:r>
-        <w:rPr>
-          <w:rFonts w:ascii="Arial" w:hAnsi="Arial" w:cs="Arial"/>
-          <w:lang w:val="fi-FI"/>
-        </w:rPr>
-        <w:t>WebStory</w:t>
-      </w:r>
-      <w:proofErr w:type="spellEnd"/>
-      <w:r>
-        <w:rPr>
-          <w:rFonts w:ascii="Arial" w:hAnsi="Arial" w:cs="Arial"/>
-          <w:lang w:val="fi-FI"/>
-        </w:rPr>
-        <w:t xml:space="preserve"> Engineä kehitetään aktiivisesti ja kehittäjillä on myös selkeitä tulevaisuuden suunnitelmia. Kotisivuilta löytyy oma foorumi, tosin se ei ole kovin aktiivinen. Visuaalisten novellien kehitystyöhön suuntautuneella </w:t>
-      </w:r>
-      <w:proofErr w:type="spellStart"/>
-      <w:r>
-        <w:rPr>
-          <w:rFonts w:ascii="Arial" w:hAnsi="Arial" w:cs="Arial"/>
-          <w:lang w:val="fi-FI"/>
-        </w:rPr>
-        <w:t>Lemma</w:t>
-      </w:r>
-      <w:proofErr w:type="spellEnd"/>
-      <w:r>
-        <w:rPr>
-          <w:rFonts w:ascii="Arial" w:hAnsi="Arial" w:cs="Arial"/>
-          <w:lang w:val="fi-FI"/>
-        </w:rPr>
-        <w:t xml:space="preserve"> Soft Forumilla, </w:t>
-      </w:r>
-      <w:proofErr w:type="spellStart"/>
-      <w:r>
-        <w:rPr>
-          <w:rFonts w:ascii="Arial" w:hAnsi="Arial" w:cs="Arial"/>
-          <w:lang w:val="fi-FI"/>
-        </w:rPr>
-        <w:t>WebStory</w:t>
-      </w:r>
-      <w:proofErr w:type="spellEnd"/>
-      <w:r>
-        <w:rPr>
-          <w:rFonts w:ascii="Arial" w:hAnsi="Arial" w:cs="Arial"/>
-          <w:lang w:val="fi-FI"/>
-        </w:rPr>
-        <w:t xml:space="preserve"> Enginellä on oma sijansa yhteisön keskuudessa. (</w:t>
-      </w:r>
-      <w:proofErr w:type="spellStart"/>
-      <w:r>
-        <w:rPr>
-          <w:rFonts w:ascii="Arial" w:hAnsi="Arial" w:cs="Arial"/>
-          <w:lang w:val="fi-FI"/>
-        </w:rPr>
-        <w:t>Lemma</w:t>
-      </w:r>
-      <w:proofErr w:type="spellEnd"/>
-      <w:r>
-        <w:rPr>
-          <w:rFonts w:ascii="Arial" w:hAnsi="Arial" w:cs="Arial"/>
-          <w:lang w:val="fi-FI"/>
-        </w:rPr>
-        <w:t xml:space="preserve"> Soft </w:t>
-      </w:r>
-      <w:proofErr w:type="spellStart"/>
-      <w:r>
-        <w:rPr>
-          <w:rFonts w:ascii="Arial" w:hAnsi="Arial" w:cs="Arial"/>
-          <w:lang w:val="fi-FI"/>
-        </w:rPr>
-        <w:t>Forums</w:t>
-      </w:r>
-      <w:proofErr w:type="spellEnd"/>
-      <w:r>
-        <w:rPr>
-          <w:rFonts w:ascii="Arial" w:hAnsi="Arial" w:cs="Arial"/>
-          <w:lang w:val="fi-FI"/>
-        </w:rPr>
-        <w:t xml:space="preserve"> 2014.) Työkalun dokumentointi on vielä vajaata. Esimerkiksi kaikista työkalun ominaisuuksista ei ole tietoa. Mielestäni </w:t>
-      </w:r>
-      <w:proofErr w:type="spellStart"/>
-      <w:r>
-        <w:rPr>
-          <w:rFonts w:ascii="Arial" w:hAnsi="Arial" w:cs="Arial"/>
-          <w:lang w:val="fi-FI"/>
-        </w:rPr>
-        <w:t>WebStory</w:t>
-      </w:r>
-      <w:proofErr w:type="spellEnd"/>
-      <w:r>
-        <w:rPr>
-          <w:rFonts w:ascii="Arial" w:hAnsi="Arial" w:cs="Arial"/>
-          <w:lang w:val="fi-FI"/>
-        </w:rPr>
-        <w:t xml:space="preserve"> Engine sopii kehittäjälle, joka haluaa kirjoittaa koodia moottorin antamassa kehyksessä ja ohjelmoida spesifejä ominaisuuksia juuri kyseistä julkaisua varten. Tukea on saatavilla ainakin </w:t>
-      </w:r>
-      <w:proofErr w:type="spellStart"/>
-      <w:r>
-        <w:rPr>
-          <w:rFonts w:ascii="Arial" w:hAnsi="Arial" w:cs="Arial"/>
-          <w:lang w:val="fi-FI"/>
-        </w:rPr>
-        <w:t>Lemma</w:t>
-      </w:r>
-      <w:proofErr w:type="spellEnd"/>
-      <w:r>
-        <w:rPr>
-          <w:rFonts w:ascii="Arial" w:hAnsi="Arial" w:cs="Arial"/>
-          <w:lang w:val="fi-FI"/>
-        </w:rPr>
-        <w:t xml:space="preserve"> Soft Forumilta.</w:t>
+        <w:t>Yhteenvetona voin todeta, että WebStory Engine on avoimen lähdekoodin moottori usealle eri käyttöjärjestelmälle. Tiedostotukea ei ole mainittu kotisivuilla. Työkalu soveltuu web-sovellusten kehitykseen tekstieditorilla työkalun omalla XML-merkintäkielellä. Kehittäjä voi myös kehittää moottorin kieltä ja lisätä omia elementtejään siihen. Kehitystyyli soveltuu ohjelmoinnista pitäville kehittäjille. WebStory Engineä kehitetään aktiivisesti ja kehittäjillä on myös selkeitä tulevaisuuden suunnitelmia. Kotisivuilta löytyy oma foorumi, tosin se ei ole kovin aktiivinen. Visuaalisten novellien kehitystyöhön suuntautuneella Lemma Soft Forumilla, WebStory Enginellä on oma sijansa yhteisön keskuudessa. (Lemma Soft Forums 2014.) Työkalun dokumentointi on vielä vajaata. Esimerkiksi kaikista työkalun ominaisuuksista ei ole tietoa. Mielestäni WebStory Engine sopii kehittäjälle, joka haluaa kirjoittaa koodia moottorin antamassa kehyksessä ja ohjelmoida spesifejä ominaisuuksia juuri kyseistä julkaisua varten. Tukea on saatavilla ainakin Lemma Soft Forumilta.</w:t>
       </w:r>
     </w:p>
     <w:p>
@@ -5124,13 +4632,8 @@
           <w:lang w:val="en-US"/>
         </w:rPr>
       </w:pPr>
-      <w:proofErr w:type="spellStart"/>
-      <w:r>
-        <w:t>WebStory</w:t>
-      </w:r>
-      <w:proofErr w:type="spellEnd"/>
-      <w:r>
-        <w:t xml:space="preserve"> Enginen ominaisuuksia</w:t>
+      <w:r>
+        <w:t>WebStory Enginen ominaisuuksia</w:t>
       </w:r>
       <w:r>
         <w:rPr>
@@ -5142,35 +4645,7 @@
         <w:rPr>
           <w:lang w:val="en-US"/>
         </w:rPr>
-        <w:t>(</w:t>
-      </w:r>
-      <w:proofErr w:type="spellStart"/>
-      <w:r>
-        <w:rPr>
-          <w:lang w:val="en-US"/>
-        </w:rPr>
-        <w:t>WebStory</w:t>
-      </w:r>
-      <w:proofErr w:type="spellEnd"/>
-      <w:r>
-        <w:rPr>
-          <w:lang w:val="en-US"/>
-        </w:rPr>
-        <w:t xml:space="preserve"> Engine 2014f; </w:t>
-      </w:r>
-      <w:proofErr w:type="spellStart"/>
-      <w:r>
-        <w:rPr>
-          <w:lang w:val="en-US"/>
-        </w:rPr>
-        <w:t>WebStory</w:t>
-      </w:r>
-      <w:proofErr w:type="spellEnd"/>
-      <w:r>
-        <w:rPr>
-          <w:lang w:val="en-US"/>
-        </w:rPr>
-        <w:t xml:space="preserve"> Engine 2014g)</w:t>
+        <w:t>(WebStory Engine 2014f; WebStory Engine 2014g)</w:t>
       </w:r>
     </w:p>
     <w:p>
@@ -5330,14 +4805,12 @@
                 <w:color w:val="000000"/>
               </w:rPr>
             </w:pPr>
-            <w:proofErr w:type="gramStart"/>
             <w:r>
               <w:rPr>
                 <w:color w:val="000000"/>
               </w:rPr>
               <w:t>HTML:llä, CSS:llä, XML:llä ja JavaScriptillä toteutettu pelimoottori</w:t>
             </w:r>
-            <w:proofErr w:type="gramEnd"/>
           </w:p>
           <w:p>
             <w:pPr>
@@ -5548,21 +5021,7 @@
         <w:rPr>
           <w:lang w:val="fi-FI"/>
         </w:rPr>
-        <w:t xml:space="preserve">Visual </w:t>
-      </w:r>
-      <w:proofErr w:type="spellStart"/>
-      <w:r>
-        <w:rPr>
-          <w:lang w:val="fi-FI"/>
-        </w:rPr>
-        <w:t>Novel</w:t>
-      </w:r>
-      <w:proofErr w:type="spellEnd"/>
-      <w:r>
-        <w:rPr>
-          <w:lang w:val="fi-FI"/>
-        </w:rPr>
-        <w:t xml:space="preserve"> Toolkit</w:t>
+        <w:t>Visual Novel Toolkit</w:t>
       </w:r>
       <w:bookmarkEnd w:id="12"/>
       <w:bookmarkEnd w:id="13"/>
@@ -5574,103 +5033,7 @@
         <w:spacing w:before="0"/>
       </w:pPr>
       <w:r>
-        <w:t xml:space="preserve">Visual </w:t>
-      </w:r>
-      <w:proofErr w:type="spellStart"/>
-      <w:r>
-        <w:t>Novel</w:t>
-      </w:r>
-      <w:proofErr w:type="spellEnd"/>
-      <w:r>
-        <w:t xml:space="preserve"> Toolkit on Japanilaisen </w:t>
-      </w:r>
-      <w:proofErr w:type="spellStart"/>
-      <w:r>
-        <w:t>Sol</w:t>
-      </w:r>
-      <w:proofErr w:type="spellEnd"/>
-      <w:r>
-        <w:t>-</w:t>
-      </w:r>
-      <w:proofErr w:type="spellStart"/>
-      <w:r>
-        <w:t>Tribe</w:t>
-      </w:r>
-      <w:proofErr w:type="spellEnd"/>
-      <w:r>
-        <w:t xml:space="preserve">-yhtiön kehittämä kehitysympäristö Unity-pelimoottorille. Visual </w:t>
-      </w:r>
-      <w:proofErr w:type="spellStart"/>
-      <w:r>
-        <w:t>Novel</w:t>
-      </w:r>
-      <w:proofErr w:type="spellEnd"/>
-      <w:r>
-        <w:t xml:space="preserve"> </w:t>
-      </w:r>
-      <w:proofErr w:type="spellStart"/>
-      <w:r>
-        <w:t>Toolkitistä</w:t>
-      </w:r>
-      <w:proofErr w:type="spellEnd"/>
-      <w:r>
-        <w:t xml:space="preserve"> on kaksi eri versiota: ilmainen ja maksullinen. Ilmainen on rajoitettu versio maksullisesta. Maksullisen hinta on tällä hetkellä 30 dollaria </w:t>
-      </w:r>
-      <w:proofErr w:type="spellStart"/>
-      <w:r>
-        <w:t>Unityn</w:t>
-      </w:r>
-      <w:proofErr w:type="spellEnd"/>
-      <w:r>
-        <w:t xml:space="preserve"> Asset </w:t>
-      </w:r>
-      <w:proofErr w:type="spellStart"/>
-      <w:r>
-        <w:t>Storessa</w:t>
-      </w:r>
-      <w:proofErr w:type="spellEnd"/>
-      <w:r>
-        <w:t xml:space="preserve">. (Asset </w:t>
-      </w:r>
-      <w:proofErr w:type="spellStart"/>
-      <w:r>
-        <w:t>Store</w:t>
-      </w:r>
-      <w:proofErr w:type="spellEnd"/>
-      <w:r>
-        <w:t xml:space="preserve"> 2014a; Asset </w:t>
-      </w:r>
-      <w:proofErr w:type="spellStart"/>
-      <w:r>
-        <w:t>Store</w:t>
-      </w:r>
-      <w:proofErr w:type="spellEnd"/>
-      <w:r>
-        <w:t xml:space="preserve"> 2014b.) </w:t>
-      </w:r>
-      <w:proofErr w:type="spellStart"/>
-      <w:r>
-        <w:t>Sol-Triben</w:t>
-      </w:r>
-      <w:proofErr w:type="spellEnd"/>
-      <w:r>
-        <w:t xml:space="preserve"> kotisivuilla ensimmäinen ilmoitettu julkaisupäivämäärä 4.11.2013 on annettu versiolle 1.003 (</w:t>
-      </w:r>
-      <w:proofErr w:type="spellStart"/>
-      <w:r>
-        <w:t>Sol-Tribe</w:t>
-      </w:r>
-      <w:proofErr w:type="spellEnd"/>
-      <w:r>
-        <w:t xml:space="preserve"> 2014a). Taulukossa 4 ilmoitettu maksullisen version versionumero 1.1.1 on julkaistu 11.3.2014. Tästä voidaan tehdä oletus, että Visual </w:t>
-      </w:r>
-      <w:proofErr w:type="spellStart"/>
-      <w:r>
-        <w:t>Novel</w:t>
-      </w:r>
-      <w:proofErr w:type="spellEnd"/>
-      <w:r>
-        <w:t xml:space="preserve"> Toolkit on ollut kehityksessä noin vuoden verran. Tulevasta kehityksestä ei ole englanninkielistä tietoa saatavilla.</w:t>
+        <w:t>Visual Novel Toolkit on Japanilaisen Sol-Tribe-yhtiön kehittämä kehitysympäristö Unity-pelimoottorille. Visual Novel Toolkitistä on kaksi eri versiota: ilmainen ja maksullinen. Ilmainen on rajoitettu versio maksullisesta. Maksullisen hinta on tällä hetkellä 30 dollaria Unityn Asset Storessa. (Asset Store 2014a; Asset Store 2014b.) Sol-Triben kotisivuilla ensimmäinen ilmoitettu julkaisupäivämäärä 4.11.2013 on annettu versiolle 1.003 (Sol-Tribe 2014a). Taulukossa 4 ilmoitettu maksullisen version versionumero 1.1.1 on julkaistu 11.3.2014. Tästä voidaan tehdä oletus, että Visual Novel Toolkit on ollut kehityksessä noin vuoden verran. Tulevasta kehityksestä ei ole englanninkielistä tietoa saatavilla.</w:t>
       </w:r>
     </w:p>
     <w:p>
@@ -5685,79 +5048,7 @@
         <w:spacing w:before="0"/>
       </w:pPr>
       <w:r>
-        <w:t xml:space="preserve">Luvun lopussa olevassa taulukossa ”Visual </w:t>
-      </w:r>
-      <w:proofErr w:type="spellStart"/>
-      <w:r>
-        <w:t>Novel</w:t>
-      </w:r>
-      <w:proofErr w:type="spellEnd"/>
-      <w:r>
-        <w:t xml:space="preserve"> Toolkitin ominaisuuksia”, kohdassa Pääominaisuudet mainittu editori on Visual </w:t>
-      </w:r>
-      <w:proofErr w:type="spellStart"/>
-      <w:r>
-        <w:t>Novel</w:t>
-      </w:r>
-      <w:proofErr w:type="spellEnd"/>
-      <w:r>
-        <w:t xml:space="preserve"> Toolkitin päätyökalu. Sitä käytetään </w:t>
-      </w:r>
-      <w:proofErr w:type="spellStart"/>
-      <w:r>
-        <w:t>Unityn</w:t>
-      </w:r>
-      <w:proofErr w:type="spellEnd"/>
-      <w:r>
-        <w:t xml:space="preserve"> </w:t>
-      </w:r>
-      <w:proofErr w:type="spellStart"/>
-      <w:r>
-        <w:t>GameView</w:t>
-      </w:r>
-      <w:proofErr w:type="spellEnd"/>
-      <w:r>
-        <w:t xml:space="preserve">-tilassa. Editorilla voidaan luoda novellin rakenne ja dialogit sekä ehdot tarinan etenemiselle. Editorissa on myös oma äänieditori valmiiden äänitiedostojen editoimiseen. Ohjelmointi on korvattu edellä mainituilla ehdoilla, joten ohjelmointitaitoja ei tarvita. Visual </w:t>
-      </w:r>
-      <w:proofErr w:type="spellStart"/>
-      <w:r>
-        <w:t>Novel</w:t>
-      </w:r>
-      <w:proofErr w:type="spellEnd"/>
-      <w:r>
-        <w:t xml:space="preserve"> Toolkit tukee kuitenkin </w:t>
-      </w:r>
-      <w:proofErr w:type="spellStart"/>
-      <w:r>
-        <w:t>KiriKiri-skriptauskieltä</w:t>
-      </w:r>
-      <w:proofErr w:type="spellEnd"/>
-      <w:r>
-        <w:t xml:space="preserve">, joka on </w:t>
-      </w:r>
-      <w:proofErr w:type="spellStart"/>
-      <w:r>
-        <w:t>KiriKiri</w:t>
-      </w:r>
-      <w:proofErr w:type="spellEnd"/>
-      <w:r>
-        <w:t>-kehitysympäristön oma skriptauskieli (</w:t>
-      </w:r>
-      <w:proofErr w:type="spellStart"/>
-      <w:r>
-        <w:t>Sol-tribe</w:t>
-      </w:r>
-      <w:proofErr w:type="spellEnd"/>
-      <w:r>
-        <w:t xml:space="preserve"> 2014b). </w:t>
-      </w:r>
-      <w:proofErr w:type="spellStart"/>
-      <w:r>
-        <w:t>KiriKiri</w:t>
-      </w:r>
-      <w:proofErr w:type="spellEnd"/>
-      <w:r>
-        <w:t xml:space="preserve"> on esitelty luvussa 5 Japaninkielisiä kehitysympäristöjä.</w:t>
+        <w:t>Luvun lopussa olevassa taulukossa ”Visual Novel Toolkitin ominaisuuksia”, kohdassa Pääominaisuudet mainittu editori on Visual Novel Toolkitin päätyökalu. Sitä käytetään Unityn GameView-tilassa. Editorilla voidaan luoda novellin rakenne ja dialogit sekä ehdot tarinan etenemiselle. Editorissa on myös oma äänieditori valmiiden äänitiedostojen editoimiseen. Ohjelmointi on korvattu edellä mainituilla ehdoilla, joten ohjelmointitaitoja ei tarvita. Visual Novel Toolkit tukee kuitenkin KiriKiri-skriptauskieltä, joka on KiriKiri-kehitysympäristön oma skriptauskieli (Sol-tribe 2014b). KiriKiri on esitelty luvussa 5 Japaninkielisiä kehitysympäristöjä.</w:t>
       </w:r>
     </w:p>
     <w:p>
@@ -5772,47 +5063,7 @@
         <w:spacing w:before="0"/>
       </w:pPr>
       <w:r>
-        <w:t xml:space="preserve">Visual </w:t>
-      </w:r>
-      <w:proofErr w:type="spellStart"/>
-      <w:r>
-        <w:t>Novel</w:t>
-      </w:r>
-      <w:proofErr w:type="spellEnd"/>
-      <w:r>
-        <w:t xml:space="preserve"> </w:t>
-      </w:r>
-      <w:proofErr w:type="spellStart"/>
-      <w:r>
-        <w:t>Toolkitillä</w:t>
-      </w:r>
-      <w:proofErr w:type="spellEnd"/>
-      <w:r>
-        <w:t xml:space="preserve"> voidaan julkaista itsenäisiä (standalone) julkaisuja </w:t>
-      </w:r>
-      <w:proofErr w:type="spellStart"/>
-      <w:r>
-        <w:t>Unityn</w:t>
-      </w:r>
-      <w:proofErr w:type="spellEnd"/>
-      <w:r>
-        <w:t xml:space="preserve"> tukemille alustoille sekä web-sovelluksia jotka toimivat verkkoselaimessa Unity Web Playerillä. Unity tukee tällä hetkellä kuuttatoista eri alustaa sisältäen kaikki yleisimmät alustat. (Unity 2014a.) Tähän mennessä julkaistuista novelleista ei löydy tietoa. Visual </w:t>
-      </w:r>
-      <w:proofErr w:type="spellStart"/>
-      <w:r>
-        <w:t>Novel</w:t>
-      </w:r>
-      <w:proofErr w:type="spellEnd"/>
-      <w:r>
-        <w:t xml:space="preserve"> Toolkit käyttää </w:t>
-      </w:r>
-      <w:proofErr w:type="spellStart"/>
-      <w:r>
-        <w:t>Unityn</w:t>
-      </w:r>
-      <w:proofErr w:type="spellEnd"/>
-      <w:r>
-        <w:t xml:space="preserve"> lisenssiä. Tämä tarkoittaa, että lähdekoodi on suljettua mutta julkaisujen julkaisu on ilmaista lisenssin sallimissa rajoissa (Unity 2014b). </w:t>
+        <w:t xml:space="preserve">Visual Novel Toolkitillä voidaan julkaista itsenäisiä (standalone) julkaisuja Unityn tukemille alustoille sekä web-sovelluksia jotka toimivat verkkoselaimessa Unity Web Playerillä. Unity tukee tällä hetkellä kuuttatoista eri alustaa sisältäen kaikki yleisimmät alustat. (Unity 2014a.) Tähän mennessä julkaistuista novelleista ei löydy tietoa. Visual Novel Toolkit käyttää Unityn lisenssiä. Tämä tarkoittaa, että lähdekoodi on suljettua mutta julkaisujen julkaisu on ilmaista lisenssin sallimissa rajoissa (Unity 2014b). </w:t>
       </w:r>
     </w:p>
     <w:p>
@@ -5838,189 +5089,7 @@
           <w:color w:val="000000"/>
         </w:rPr>
         <w:lastRenderedPageBreak/>
-        <w:t xml:space="preserve">Yhteenvetona voin todeta, että Visual </w:t>
-      </w:r>
-      <w:proofErr w:type="spellStart"/>
-      <w:r>
-        <w:rPr>
-          <w:color w:val="000000"/>
-        </w:rPr>
-        <w:t>Novel</w:t>
-      </w:r>
-      <w:proofErr w:type="spellEnd"/>
-      <w:r>
-        <w:rPr>
-          <w:color w:val="000000"/>
-        </w:rPr>
-        <w:t xml:space="preserve"> Toolkit on suljetun lähdekoodin työkalu usealle eri käyttöjärjestelmälle. </w:t>
-      </w:r>
-      <w:proofErr w:type="spellStart"/>
-      <w:r>
-        <w:rPr>
-          <w:color w:val="000000"/>
-        </w:rPr>
-        <w:t>Unityn</w:t>
-      </w:r>
-      <w:proofErr w:type="spellEnd"/>
-      <w:r>
-        <w:rPr>
-          <w:color w:val="000000"/>
-        </w:rPr>
-        <w:t xml:space="preserve"> tarjoaman laajan laitetuen ansiosta Visual </w:t>
-      </w:r>
-      <w:proofErr w:type="spellStart"/>
-      <w:r>
-        <w:rPr>
-          <w:color w:val="000000"/>
-        </w:rPr>
-        <w:t>Novel</w:t>
-      </w:r>
-      <w:proofErr w:type="spellEnd"/>
-      <w:r>
-        <w:rPr>
-          <w:color w:val="000000"/>
-        </w:rPr>
-        <w:t xml:space="preserve"> Toolkit soveltuu paikallisten (standalone) sekä web-sovellusten julkaisuun. Myös tiedostotuki on </w:t>
-      </w:r>
-      <w:proofErr w:type="spellStart"/>
-      <w:r>
-        <w:rPr>
-          <w:color w:val="000000"/>
-        </w:rPr>
-        <w:t>Unityn</w:t>
-      </w:r>
-      <w:proofErr w:type="spellEnd"/>
-      <w:r>
-        <w:rPr>
-          <w:color w:val="000000"/>
-        </w:rPr>
-        <w:t xml:space="preserve"> myötä varsin kattava (Unity 2014c). Visual </w:t>
-      </w:r>
-      <w:proofErr w:type="spellStart"/>
-      <w:r>
-        <w:rPr>
-          <w:color w:val="000000"/>
-        </w:rPr>
-        <w:t>Novel</w:t>
-      </w:r>
-      <w:proofErr w:type="spellEnd"/>
-      <w:r>
-        <w:rPr>
-          <w:color w:val="000000"/>
-        </w:rPr>
-        <w:t xml:space="preserve"> Toolkit ei tue skriptikieliä ja kaikki ohjelmointi tehdään graafisesti editorin työkalulla. Se sopii mielestäni kehittäjille jotka käyttävät paljon </w:t>
-      </w:r>
-      <w:proofErr w:type="spellStart"/>
-      <w:r>
-        <w:rPr>
-          <w:color w:val="000000"/>
-        </w:rPr>
-        <w:t>Unityä</w:t>
-      </w:r>
-      <w:proofErr w:type="spellEnd"/>
-      <w:r>
-        <w:rPr>
-          <w:color w:val="000000"/>
-        </w:rPr>
-        <w:t xml:space="preserve"> kehitystyössään. Näin he voivat pysyä tutussa ympäristössä myös kehittäessä visuaalisia novelleja. Toisaalta jos kehittäjä ei käytä </w:t>
-      </w:r>
-      <w:proofErr w:type="spellStart"/>
-      <w:r>
-        <w:rPr>
-          <w:color w:val="000000"/>
-        </w:rPr>
-        <w:t>Unityä</w:t>
-      </w:r>
-      <w:proofErr w:type="spellEnd"/>
-      <w:r>
-        <w:rPr>
-          <w:color w:val="000000"/>
-        </w:rPr>
-        <w:t xml:space="preserve"> aiheuttaa sen käyttöönotto lisätyötä kehittäjälle, jolloin muut kehitysympäristöt voivat olla parempi vaihtoehto. Tämä on ainoa maksullinen kehitysympäristö jonka käyttöönotossa tulee ottaa huomioon myös </w:t>
-      </w:r>
-      <w:proofErr w:type="spellStart"/>
-      <w:r>
-        <w:rPr>
-          <w:color w:val="000000"/>
-        </w:rPr>
-        <w:t>Unityn</w:t>
-      </w:r>
-      <w:proofErr w:type="spellEnd"/>
-      <w:r>
-        <w:rPr>
-          <w:color w:val="000000"/>
-        </w:rPr>
-        <w:t xml:space="preserve"> </w:t>
-      </w:r>
-      <w:proofErr w:type="spellStart"/>
-      <w:r>
-        <w:rPr>
-          <w:color w:val="000000"/>
-        </w:rPr>
-        <w:t>lisenssointi</w:t>
-      </w:r>
-      <w:proofErr w:type="spellEnd"/>
-      <w:r>
-        <w:rPr>
-          <w:color w:val="000000"/>
-        </w:rPr>
-        <w:t xml:space="preserve">. </w:t>
-      </w:r>
-      <w:proofErr w:type="spellStart"/>
-      <w:r>
-        <w:rPr>
-          <w:color w:val="000000"/>
-        </w:rPr>
-        <w:t>Unitystä</w:t>
-      </w:r>
-      <w:proofErr w:type="spellEnd"/>
-      <w:r>
-        <w:rPr>
-          <w:color w:val="000000"/>
-        </w:rPr>
-        <w:t xml:space="preserve"> on saatavilla ilmainen ja maksullinen versio. Ilmaisessa versiossa on rajoituksia julkaisujen suhteen. Rajoitukset ovat nähtävillä liitteessä Unity 2014b. Dokumentaationa toimii kehittäjän kotisivuilta löytyvät 74-sivuinen käyttöopas sekä äänieditori-opas (</w:t>
-      </w:r>
-      <w:proofErr w:type="spellStart"/>
-      <w:r>
-        <w:rPr>
-          <w:color w:val="000000"/>
-        </w:rPr>
-        <w:t>Sol-tribe</w:t>
-      </w:r>
-      <w:proofErr w:type="spellEnd"/>
-      <w:r>
-        <w:rPr>
-          <w:color w:val="000000"/>
-        </w:rPr>
-        <w:t xml:space="preserve"> 2014c). Oppaat ovat mielestäni ainakin </w:t>
-      </w:r>
-      <w:proofErr w:type="spellStart"/>
-      <w:r>
-        <w:rPr>
-          <w:color w:val="000000"/>
-        </w:rPr>
-        <w:t>Unityn</w:t>
-      </w:r>
-      <w:proofErr w:type="spellEnd"/>
-      <w:r>
-        <w:rPr>
-          <w:color w:val="000000"/>
-        </w:rPr>
-        <w:t xml:space="preserve"> tuntevalle tarpeeksi kattavat. Kehittäjäyhteisö löytyy </w:t>
-      </w:r>
-      <w:proofErr w:type="spellStart"/>
-      <w:r>
-        <w:rPr>
-          <w:color w:val="000000"/>
-        </w:rPr>
-        <w:t>Unityn</w:t>
-      </w:r>
-      <w:proofErr w:type="spellEnd"/>
-      <w:r>
-        <w:rPr>
-          <w:color w:val="000000"/>
-        </w:rPr>
-        <w:t xml:space="preserve"> forumilta jossa on useita aiheeseen liittyviä keskusteluja (Unity 2014).</w:t>
+        <w:t>Yhteenvetona voin todeta, että Visual Novel Toolkit on suljetun lähdekoodin työkalu usealle eri käyttöjärjestelmälle. Unityn tarjoaman laajan laitetuen ansiosta Visual Novel Toolkit soveltuu paikallisten (standalone) sekä web-sovellusten julkaisuun. Myös tiedostotuki on Unityn myötä varsin kattava (Unity 2014c). Visual Novel Toolkit ei tue skriptikieliä ja kaikki ohjelmointi tehdään graafisesti editorin työkalulla. Se sopii mielestäni kehittäjille jotka käyttävät paljon Unityä kehitystyössään. Näin he voivat pysyä tutussa ympäristössä myös kehittäessä visuaalisia novelleja. Toisaalta jos kehittäjä ei käytä Unityä aiheuttaa sen käyttöönotto lisätyötä kehittäjälle, jolloin muut kehitysympäristöt voivat olla parempi vaihtoehto. Tämä on ainoa maksullinen kehitysympäristö jonka käyttöönotossa tulee ottaa huomioon myös Unityn lisenssointi. Unitystä on saatavilla ilmainen ja maksullinen versio. Ilmaisessa versiossa on rajoituksia julkaisujen suhteen. Rajoitukset ovat nähtävillä liitteessä Unity 2014b. Dokumentaationa toimii kehittäjän kotisivuilta löytyvät 74-sivuinen käyttöopas sekä äänieditori-opas (Sol-tribe 2014c). Oppaat ovat mielestäni ainakin Unityn tuntevalle tarpeeksi kattavat. Kehittäjäyhteisö löytyy Unityn forumilta jossa on useita aiheeseen liittyviä keskusteluja (Unity 2014).</w:t>
       </w:r>
     </w:p>
     <w:p>
@@ -6038,15 +5107,7 @@
         <w:spacing w:before="0" w:line="240" w:lineRule="auto"/>
       </w:pPr>
       <w:r>
-        <w:t xml:space="preserve">Visual </w:t>
-      </w:r>
-      <w:proofErr w:type="spellStart"/>
-      <w:r>
-        <w:t>Novel</w:t>
-      </w:r>
-      <w:proofErr w:type="spellEnd"/>
-      <w:r>
-        <w:t xml:space="preserve"> Toolkitin ominaisuuksia</w:t>
+        <w:t>Visual Novel Toolkitin ominaisuuksia</w:t>
       </w:r>
       <w:r>
         <w:rPr>
@@ -6055,15 +5116,7 @@
         <w:t xml:space="preserve">. </w:t>
       </w:r>
       <w:r>
-        <w:t xml:space="preserve">(Asset </w:t>
-      </w:r>
-      <w:proofErr w:type="spellStart"/>
-      <w:r>
-        <w:t>Store</w:t>
-      </w:r>
-      <w:proofErr w:type="spellEnd"/>
-      <w:r>
-        <w:t xml:space="preserve"> 2014.)</w:t>
+        <w:t>(Asset Store 2014.)</w:t>
       </w:r>
     </w:p>
     <w:p>
@@ -6296,35 +5349,7 @@
               <w:rPr>
                 <w:color w:val="000000"/>
               </w:rPr>
-              <w:t xml:space="preserve">WYSIWYG-editori </w:t>
-            </w:r>
-            <w:proofErr w:type="spellStart"/>
-            <w:r>
-              <w:rPr>
-                <w:color w:val="000000"/>
-              </w:rPr>
-              <w:t>Unityn</w:t>
-            </w:r>
-            <w:proofErr w:type="spellEnd"/>
-            <w:r>
-              <w:rPr>
-                <w:color w:val="000000"/>
-              </w:rPr>
-              <w:t xml:space="preserve"> </w:t>
-            </w:r>
-            <w:proofErr w:type="spellStart"/>
-            <w:r>
-              <w:rPr>
-                <w:color w:val="000000"/>
-              </w:rPr>
-              <w:t>GameView</w:t>
-            </w:r>
-            <w:proofErr w:type="spellEnd"/>
-            <w:r>
-              <w:rPr>
-                <w:color w:val="000000"/>
-              </w:rPr>
-              <w:t>-tilassa</w:t>
+              <w:t>WYSIWYG-editori Unityn GameView-tilassa</w:t>
             </w:r>
           </w:p>
           <w:p>
@@ -6336,19 +5361,11 @@
               </w:numPr>
               <w:spacing w:before="0"/>
             </w:pPr>
-            <w:proofErr w:type="spellStart"/>
             <w:r>
               <w:rPr>
                 <w:color w:val="000000"/>
               </w:rPr>
-              <w:t>KiriKiri</w:t>
-            </w:r>
-            <w:proofErr w:type="spellEnd"/>
-            <w:r>
-              <w:rPr>
-                <w:color w:val="000000"/>
-              </w:rPr>
-              <w:t>-skriptauskieli</w:t>
+              <w:t>KiriKiri-skriptauskieli</w:t>
             </w:r>
           </w:p>
         </w:tc>
@@ -6465,21 +5482,12 @@
                 <w:color w:val="000000"/>
               </w:rPr>
             </w:pPr>
-            <w:proofErr w:type="spellStart"/>
             <w:r>
               <w:rPr>
                 <w:rFonts w:ascii="Arial" w:cs="Arial"/>
                 <w:color w:val="000000"/>
               </w:rPr>
-              <w:t>Unityn</w:t>
-            </w:r>
-            <w:proofErr w:type="spellEnd"/>
-            <w:r>
-              <w:rPr>
-                <w:rFonts w:ascii="Arial" w:cs="Arial"/>
-                <w:color w:val="000000"/>
-              </w:rPr>
-              <w:t xml:space="preserve"> tukemat alustat</w:t>
+              <w:t>Unityn tukemat alustat</w:t>
             </w:r>
           </w:p>
         </w:tc>
@@ -6510,19 +5518,11 @@
               <w:pStyle w:val="Tekstiopinnayte"/>
               <w:spacing w:before="0"/>
             </w:pPr>
-            <w:proofErr w:type="spellStart"/>
             <w:r>
               <w:rPr>
                 <w:color w:val="000000"/>
               </w:rPr>
-              <w:t>Unityn</w:t>
-            </w:r>
-            <w:proofErr w:type="spellEnd"/>
-            <w:r>
-              <w:rPr>
-                <w:color w:val="000000"/>
-              </w:rPr>
-              <w:t xml:space="preserve"> tukemat alustat</w:t>
+              <w:t>Unityn tukemat alustat</w:t>
             </w:r>
           </w:p>
         </w:tc>
@@ -6610,55 +5610,7 @@
         <w:spacing w:before="0"/>
       </w:pPr>
       <w:r>
-        <w:t xml:space="preserve">Novelty on Erik </w:t>
-      </w:r>
-      <w:proofErr w:type="spellStart"/>
-      <w:r>
-        <w:t>Benerdalin</w:t>
-      </w:r>
-      <w:proofErr w:type="spellEnd"/>
-      <w:r>
-        <w:t xml:space="preserve"> kehittämä kehitysympäristö visuaalisten novellien kehittämiseen. Kehitystyö alkoi sivuprojektina vuonna 2007. Ensimmäinen alpha-versio ilmestyi heinäkuussa 2008. (</w:t>
-      </w:r>
-      <w:proofErr w:type="spellStart"/>
-      <w:r>
-        <w:t>Benerdal</w:t>
-      </w:r>
-      <w:proofErr w:type="spellEnd"/>
-      <w:r>
-        <w:t xml:space="preserve"> 2014a.) Luvun lopussa olevassa taulukossa ”</w:t>
-      </w:r>
-      <w:proofErr w:type="spellStart"/>
-      <w:r>
-        <w:t>Noveltyn</w:t>
-      </w:r>
-      <w:proofErr w:type="spellEnd"/>
-      <w:r>
-        <w:t xml:space="preserve"> ominaisuuksia”, esitetty versio 0.8.9 on julkaistu 14.12.2010. Viimeisin päivitys </w:t>
-      </w:r>
-      <w:proofErr w:type="spellStart"/>
-      <w:r>
-        <w:t>Noveltyn</w:t>
-      </w:r>
-      <w:proofErr w:type="spellEnd"/>
-      <w:r>
-        <w:t xml:space="preserve"> kotisivuilla kehittäjän toimesta on forumilla vuodelta 2012. Pääasiallinen uutisointi näyttääkin siirtyneen kehittäjän henkilökohtaiselle Twitter-tilille. (</w:t>
-      </w:r>
-      <w:proofErr w:type="spellStart"/>
-      <w:r>
-        <w:t>Benerdal</w:t>
-      </w:r>
-      <w:proofErr w:type="spellEnd"/>
-      <w:r>
-        <w:t xml:space="preserve"> 2014b.) Kotisivujen forumilla on viestejä tältä vuodelta ja muutamia kuluvalta kuulta (lokakuu), joten jonkin asteista aktiivisuutta kehitysympäristön parissa on edelleen. Aktiivisuus on kuitenkin sen verran vähäistä ja viimeisestä julkaisusta on jo niin pitkä aika, etten luokittele </w:t>
-      </w:r>
-      <w:proofErr w:type="spellStart"/>
-      <w:r>
-        <w:t>Noveltyä</w:t>
-      </w:r>
-      <w:proofErr w:type="spellEnd"/>
-      <w:r>
-        <w:t xml:space="preserve"> aktiiviseksi työkaluksi.</w:t>
+        <w:t>Novelty on Erik Benerdalin kehittämä kehitysympäristö visuaalisten novellien kehittämiseen. Kehitystyö alkoi sivuprojektina vuonna 2007. Ensimmäinen alpha-versio ilmestyi heinäkuussa 2008. (Benerdal 2014a.) Luvun lopussa olevassa taulukossa ”Noveltyn ominaisuuksia”, esitetty versio 0.8.9 on julkaistu 14.12.2010. Viimeisin päivitys Noveltyn kotisivuilla kehittäjän toimesta on forumilla vuodelta 2012. Pääasiallinen uutisointi näyttääkin siirtyneen kehittäjän henkilökohtaiselle Twitter-tilille. (Benerdal 2014b.) Kotisivujen forumilla on viestejä tältä vuodelta ja muutamia kuluvalta kuulta (lokakuu), joten jonkin asteista aktiivisuutta kehitysympäristön parissa on edelleen. Aktiivisuus on kuitenkin sen verran vähäistä ja viimeisestä julkaisusta on jo niin pitkä aika, etten luokittele Noveltyä aktiiviseksi työkaluksi.</w:t>
       </w:r>
     </w:p>
     <w:p>
@@ -6672,37 +5624,8 @@
         <w:pStyle w:val="Tekstiopinnayte"/>
         <w:spacing w:before="0"/>
       </w:pPr>
-      <w:proofErr w:type="spellStart"/>
-      <w:r>
-        <w:t>Noveltyssä</w:t>
-      </w:r>
-      <w:proofErr w:type="spellEnd"/>
-      <w:r>
-        <w:t xml:space="preserve"> on poikkeava suunnitteluratkaisu muihin työkaluihin verrattuna: se on suunniteltu olio-ohjelmointimallin mukaiseksi. Tämä tarkoittaa, että kaikki julkaisussa käytettävät resurssit määritellään olioiksi </w:t>
-      </w:r>
-      <w:proofErr w:type="spellStart"/>
-      <w:r>
-        <w:t>NoveltyML</w:t>
-      </w:r>
-      <w:proofErr w:type="spellEnd"/>
-      <w:r>
-        <w:t xml:space="preserve">-merkintäkielellä. (Novelty 2014a.) </w:t>
-      </w:r>
-      <w:proofErr w:type="spellStart"/>
-      <w:r>
-        <w:t>Noveltyn</w:t>
-      </w:r>
-      <w:proofErr w:type="spellEnd"/>
-      <w:r>
-        <w:t xml:space="preserve"> päätyökalu on WYSIWYG-editori jossa kehitystyö tapahtuu. Editorilla hallinnoidaan olioita sekä kehitetään tarinalle dialogi ja ehdot. Ehdot (actions) toimivat graafisina ohjelmointikomponentteina jotka määrittävät tarinan toiminnallisuuden ja etenemislogiikan. Ehtojen lisäksi voidaan luoda omia toiminnallisuuksia </w:t>
-      </w:r>
-      <w:proofErr w:type="spellStart"/>
-      <w:r>
-        <w:t>AngleScript</w:t>
-      </w:r>
-      <w:proofErr w:type="spellEnd"/>
-      <w:r>
-        <w:t>-skriptikieltä käyttäen. (Novelty 2014b; Novelty 2014c.)</w:t>
+      <w:r>
+        <w:t>Noveltyssä on poikkeava suunnitteluratkaisu muihin työkaluihin verrattuna: se on suunniteltu olio-ohjelmointimallin mukaiseksi. Tämä tarkoittaa, että kaikki julkaisussa käytettävät resurssit määritellään olioiksi NoveltyML-merkintäkielellä. (Novelty 2014a.) Noveltyn päätyökalu on WYSIWYG-editori jossa kehitystyö tapahtuu. Editorilla hallinnoidaan olioita sekä kehitetään tarinalle dialogi ja ehdot. Ehdot (actions) toimivat graafisina ohjelmointikomponentteina jotka määrittävät tarinan toiminnallisuuden ja etenemislogiikan. Ehtojen lisäksi voidaan luoda omia toiminnallisuuksia AngleScript-skriptikieltä käyttäen. (Novelty 2014b; Novelty 2014c.)</w:t>
       </w:r>
     </w:p>
     <w:p>
@@ -6716,29 +5639,8 @@
         <w:pStyle w:val="Tekstiopinnayte"/>
         <w:spacing w:before="0"/>
       </w:pPr>
-      <w:proofErr w:type="spellStart"/>
-      <w:r>
-        <w:t>Noveltyllä</w:t>
-      </w:r>
-      <w:proofErr w:type="spellEnd"/>
-      <w:r>
-        <w:t xml:space="preserve"> tehtyjen novellien määrästä ei ole virallista lukua mutta </w:t>
-      </w:r>
-      <w:proofErr w:type="spellStart"/>
-      <w:r>
-        <w:t>Noveltyn</w:t>
-      </w:r>
-      <w:proofErr w:type="spellEnd"/>
-      <w:r>
-        <w:t xml:space="preserve"> kotisivujen forumilla on oma keskustelualue jossa voi esitellä </w:t>
-      </w:r>
-      <w:proofErr w:type="spellStart"/>
-      <w:r>
-        <w:t>Noveltylla</w:t>
-      </w:r>
-      <w:proofErr w:type="spellEnd"/>
-      <w:r>
-        <w:t xml:space="preserve"> kehitettyjä </w:t>
+      <w:r>
+        <w:t xml:space="preserve">Noveltyllä tehtyjen novellien määrästä ei ole virallista lukua mutta Noveltyn kotisivujen forumilla on oma keskustelualue jossa voi esitellä Noveltylla kehitettyjä </w:t>
       </w:r>
       <w:r>
         <w:lastRenderedPageBreak/>
@@ -6757,63 +5659,7 @@
         <w:rPr>
           <w:color w:val="000000"/>
         </w:rPr>
-        <w:t xml:space="preserve">Yhteenvetona voin todeta, että Novelty on suljetun lähdekoodin kehitysympäristö Microsoft Windows -käyttöjärjestelmälle. Se soveltuu itsenäisten (standalone) julkaisujen kehitykseen. Tiedostotukea ei ole ilmoitettu kotisivuilla. </w:t>
-      </w:r>
-      <w:proofErr w:type="spellStart"/>
-      <w:r>
-        <w:rPr>
-          <w:color w:val="000000"/>
-        </w:rPr>
-        <w:t>Noveltyssä</w:t>
-      </w:r>
-      <w:proofErr w:type="spellEnd"/>
-      <w:r>
-        <w:rPr>
-          <w:color w:val="000000"/>
-        </w:rPr>
-        <w:t xml:space="preserve"> on tuki </w:t>
-      </w:r>
-      <w:proofErr w:type="spellStart"/>
-      <w:r>
-        <w:rPr>
-          <w:color w:val="000000"/>
-        </w:rPr>
-        <w:t>AngelScript</w:t>
-      </w:r>
-      <w:proofErr w:type="spellEnd"/>
-      <w:r>
-        <w:rPr>
-          <w:color w:val="000000"/>
-        </w:rPr>
-        <w:t xml:space="preserve">-skriptikielellä sekä editorissa on työkalu graafiselle ohjelmoinnille, joten molemmat ohjelmointimuodot on katettu. Novelty on dokumentoitu kattavasti ja kotisivujen forumin julkaisukeskustelusta päätellen sillä on tehty yli sata julkaisua. Viimeisen version julkaisusta on kulunut jo kohta neljä vuotta eikä uusista julkaisuista ole ilmoitettu. Lisäksi lähdekoodi on suljettua, joten ulkopuoliset tahot eivät voi kehittää sitä. Kotisivujen forumilla on viestejä tältä vuodelta mutta vai muutama tältä kuulta (lokakuu). Tukea kehitystyöhön uskoisin löytyvän helposti kotisivujen forumilta ja </w:t>
-      </w:r>
-      <w:proofErr w:type="spellStart"/>
-      <w:r>
-        <w:rPr>
-          <w:color w:val="000000"/>
-        </w:rPr>
-        <w:t>Lemme</w:t>
-      </w:r>
-      <w:proofErr w:type="spellEnd"/>
-      <w:r>
-        <w:rPr>
-          <w:color w:val="000000"/>
-        </w:rPr>
-        <w:t xml:space="preserve"> Soft Forumilta. Novelty on mielestäni vaihtoehto </w:t>
-      </w:r>
-      <w:proofErr w:type="spellStart"/>
-      <w:r>
-        <w:rPr>
-          <w:color w:val="000000"/>
-        </w:rPr>
-        <w:t>Ren’pylle</w:t>
-      </w:r>
-      <w:proofErr w:type="spellEnd"/>
-      <w:r>
-        <w:rPr>
-          <w:color w:val="000000"/>
-        </w:rPr>
-        <w:t xml:space="preserve"> silloin kun halutaan ohjelmoida vain graafisesti. Muissa tapauksissa kuten avoimessa lähdekoodissa, käyttöjärjestelmien kattavuudessa ja työkalun kehittäjän sekä kehittäjän yhteisön aktiivisuudessa Ren’py on parempi vaihtoehto.</w:t>
+        <w:t>Yhteenvetona voin todeta, että Novelty on suljetun lähdekoodin kehitysympäristö Microsoft Windows -käyttöjärjestelmälle. Se soveltuu itsenäisten (standalone) julkaisujen kehitykseen. Tiedostotukea ei ole ilmoitettu kotisivuilla. Noveltyssä on tuki AngelScript-skriptikielellä sekä editorissa on työkalu graafiselle ohjelmoinnille, joten molemmat ohjelmointimuodot on katettu. Novelty on dokumentoitu kattavasti ja kotisivujen forumin julkaisukeskustelusta päätellen sillä on tehty yli sata julkaisua. Viimeisen version julkaisusta on kulunut jo kohta neljä vuotta eikä uusista julkaisuista ole ilmoitettu. Lisäksi lähdekoodi on suljettua, joten ulkopuoliset tahot eivät voi kehittää sitä. Kotisivujen forumilla on viestejä tältä vuodelta mutta vai muutama tältä kuulta (lokakuu). Tukea kehitystyöhön uskoisin löytyvän helposti kotisivujen forumilta ja Lemme Soft Forumilta. Novelty on mielestäni vaihtoehto Ren’pylle silloin kun halutaan ohjelmoida vain graafisesti. Muissa tapauksissa kuten avoimessa lähdekoodissa, käyttöjärjestelmien kattavuudessa ja työkalun kehittäjän sekä kehittäjän yhteisön aktiivisuudessa Ren’py on parempi vaihtoehto.</w:t>
       </w:r>
     </w:p>
     <w:p>
@@ -6830,14 +5676,8 @@
         <w:pStyle w:val="Tekstiopinnayte"/>
         <w:spacing w:before="0" w:line="240" w:lineRule="auto"/>
       </w:pPr>
-      <w:bookmarkStart w:id="18" w:name="_GoBack"/>
-      <w:proofErr w:type="spellStart"/>
-      <w:r>
-        <w:t>Noveltyn</w:t>
-      </w:r>
-      <w:proofErr w:type="spellEnd"/>
-      <w:r>
-        <w:t xml:space="preserve"> ominaisuuksia</w:t>
+      <w:r>
+        <w:t>Noveltyn ominaisuuksia</w:t>
       </w:r>
       <w:r>
         <w:rPr>
@@ -6882,7 +5722,6 @@
             <w:gridSpan w:val="2"/>
             <w:shd w:val="clear" w:color="auto" w:fill="auto"/>
           </w:tcPr>
-          <w:bookmarkEnd w:id="18"/>
           <w:p>
             <w:pPr>
               <w:pStyle w:val="Tekstiopinnayte"/>
@@ -6926,19 +5765,11 @@
                 <w:color w:val="000000"/>
               </w:rPr>
             </w:pPr>
-            <w:proofErr w:type="spellStart"/>
             <w:r>
               <w:rPr>
                 <w:color w:val="000000"/>
               </w:rPr>
-              <w:t>Beta</w:t>
-            </w:r>
-            <w:proofErr w:type="spellEnd"/>
-            <w:r>
-              <w:rPr>
-                <w:color w:val="000000"/>
-              </w:rPr>
-              <w:t xml:space="preserve"> 0.8.9. </w:t>
+              <w:t xml:space="preserve">Beta 0.8.9. </w:t>
             </w:r>
           </w:p>
         </w:tc>
@@ -7034,21 +5865,12 @@
                 <w:color w:val="000000"/>
               </w:rPr>
             </w:pPr>
-            <w:proofErr w:type="spellStart"/>
             <w:r>
               <w:rPr>
                 <w:rFonts w:ascii="Arial" w:cs="Arial"/>
                 <w:color w:val="000000"/>
               </w:rPr>
-              <w:t>NoveltyML</w:t>
-            </w:r>
-            <w:proofErr w:type="spellEnd"/>
-            <w:r>
-              <w:rPr>
-                <w:rFonts w:ascii="Arial" w:cs="Arial"/>
-                <w:color w:val="000000"/>
-              </w:rPr>
-              <w:t>-merkintäkieli resurssien määrittelyyn olio-ohjelmointimallin mukaiseksi olioksi</w:t>
+              <w:t>NoveltyML-merkintäkieli resurssien määrittelyyn olio-ohjelmointimallin mukaiseksi olioksi</w:t>
             </w:r>
           </w:p>
           <w:p>
@@ -7105,16 +5927,8 @@
               <w:rPr>
                 <w:color w:val="000000"/>
               </w:rPr>
-              <w:t xml:space="preserve">tuki </w:t>
-            </w:r>
-            <w:proofErr w:type="spellStart"/>
-            <w:r>
-              <w:rPr>
-                <w:color w:val="000000"/>
-              </w:rPr>
-              <w:t>AngleScript-skriptauskielelle</w:t>
-            </w:r>
-            <w:proofErr w:type="spellEnd"/>
+              <w:t>tuki AngleScript-skriptauskielelle</w:t>
+            </w:r>
           </w:p>
           <w:p>
             <w:pPr>
@@ -7129,7 +5943,6 @@
                 <w:color w:val="000000"/>
               </w:rPr>
             </w:pPr>
-            <w:proofErr w:type="gramStart"/>
             <w:r>
               <w:rPr>
                 <w:rFonts w:ascii="Arial" w:cs="Arial"/>
@@ -7137,7 +5950,6 @@
               </w:rPr>
               <w:t>C++:lla ja Javalla toteutettu pelimoottori</w:t>
             </w:r>
-            <w:proofErr w:type="gramEnd"/>
           </w:p>
         </w:tc>
       </w:tr>
@@ -7266,16 +6078,8 @@
                 <w:color w:val="000000"/>
               </w:rPr>
               <w:lastRenderedPageBreak/>
-              <w:t xml:space="preserve">vaatii DirectX 9.0c </w:t>
-            </w:r>
-            <w:proofErr w:type="spellStart"/>
-            <w:r>
-              <w:rPr>
-                <w:color w:val="000000"/>
-              </w:rPr>
-              <w:t>API:n</w:t>
-            </w:r>
-            <w:proofErr w:type="spellEnd"/>
+              <w:t>vaatii DirectX 9.0c API:n</w:t>
+            </w:r>
           </w:p>
         </w:tc>
       </w:tr>
@@ -7326,24 +6130,16 @@
           <w:lang w:val="fi-FI"/>
         </w:rPr>
       </w:pPr>
-      <w:bookmarkStart w:id="19" w:name="_Toc275200448"/>
-      <w:bookmarkStart w:id="20" w:name="_Toc402538529"/>
+      <w:bookmarkStart w:id="18" w:name="_Toc275200448"/>
+      <w:bookmarkStart w:id="19" w:name="_Toc402538529"/>
       <w:r>
         <w:rPr>
           <w:lang w:val="fi-FI"/>
         </w:rPr>
-        <w:t>JS-</w:t>
-      </w:r>
-      <w:proofErr w:type="spellStart"/>
-      <w:r>
-        <w:rPr>
-          <w:lang w:val="fi-FI"/>
-        </w:rPr>
-        <w:t>Vine</w:t>
-      </w:r>
+        <w:t>JS-Vine</w:t>
+      </w:r>
+      <w:bookmarkEnd w:id="18"/>
       <w:bookmarkEnd w:id="19"/>
-      <w:bookmarkEnd w:id="20"/>
-      <w:proofErr w:type="spellEnd"/>
     </w:p>
     <w:p/>
     <w:p>
@@ -7352,63 +6148,7 @@
         <w:spacing w:before="0"/>
       </w:pPr>
       <w:r>
-        <w:t>JS-</w:t>
-      </w:r>
-      <w:proofErr w:type="spellStart"/>
-      <w:r>
-        <w:t>Vine</w:t>
-      </w:r>
-      <w:proofErr w:type="spellEnd"/>
-      <w:r>
-        <w:t xml:space="preserve"> on J. David </w:t>
-      </w:r>
-      <w:proofErr w:type="spellStart"/>
-      <w:r>
-        <w:t>Eisenbergin</w:t>
-      </w:r>
-      <w:proofErr w:type="spellEnd"/>
-      <w:r>
-        <w:t xml:space="preserve"> kehittämä moottori visuaalisten novellien ja esitysten kehittämiseen (</w:t>
-      </w:r>
-      <w:proofErr w:type="spellStart"/>
-      <w:r>
-        <w:t>Eisenberg</w:t>
-      </w:r>
-      <w:proofErr w:type="spellEnd"/>
-      <w:r>
-        <w:t xml:space="preserve"> 2014a). Hän kehitti moottorin esitelläkseen työtään verkossa visuaalisen novellin muodossa (</w:t>
-      </w:r>
-      <w:proofErr w:type="spellStart"/>
-      <w:r>
-        <w:t>Eisenberg</w:t>
-      </w:r>
-      <w:proofErr w:type="spellEnd"/>
-      <w:r>
-        <w:t xml:space="preserve"> 2014b). </w:t>
-      </w:r>
-      <w:proofErr w:type="spellStart"/>
-      <w:r>
-        <w:t>Eisenbergin</w:t>
-      </w:r>
-      <w:proofErr w:type="spellEnd"/>
-      <w:r>
-        <w:t xml:space="preserve"> GitHub-tilin JS-</w:t>
-      </w:r>
-      <w:proofErr w:type="spellStart"/>
-      <w:r>
-        <w:t>Vine</w:t>
-      </w:r>
-      <w:proofErr w:type="spellEnd"/>
-      <w:r>
-        <w:t>-haaraan tehdyt lisäykset alkoivat kesäkuussa 2011. Viimeisin lisäys on marraskuulta 2011. (</w:t>
-      </w:r>
-      <w:proofErr w:type="spellStart"/>
-      <w:r>
-        <w:t>Eisenberg</w:t>
-      </w:r>
-      <w:proofErr w:type="spellEnd"/>
-      <w:r>
-        <w:t xml:space="preserve"> 2014c.) Tämän jälkeen kehitystyö näyttää päättyneen.</w:t>
+        <w:t>JS-Vine on J. David Eisenbergin kehittämä moottori visuaalisten novellien ja esitysten kehittämiseen (Eisenberg 2014a). Hän kehitti moottorin esitelläkseen työtään verkossa visuaalisen novellin muodossa (Eisenberg 2014b). Eisenbergin GitHub-tilin JS-Vine-haaraan tehdyt lisäykset alkoivat kesäkuussa 2011. Viimeisin lisäys on marraskuulta 2011. (Eisenberg 2014c.) Tämän jälkeen kehitystyö näyttää päättyneen.</w:t>
       </w:r>
     </w:p>
     <w:p>
@@ -7423,31 +6163,7 @@
         <w:spacing w:before="0"/>
       </w:pPr>
       <w:r>
-        <w:t>JS-</w:t>
-      </w:r>
-      <w:proofErr w:type="spellStart"/>
-      <w:r>
-        <w:t>Vinen</w:t>
-      </w:r>
-      <w:proofErr w:type="spellEnd"/>
-      <w:r>
-        <w:t xml:space="preserve"> moottorina toimii yksittäinen JavaScript-tiedosto (</w:t>
-      </w:r>
-      <w:proofErr w:type="spellStart"/>
-      <w:r>
-        <w:t>Eisenberg</w:t>
-      </w:r>
-      <w:proofErr w:type="spellEnd"/>
-      <w:r>
-        <w:t xml:space="preserve"> 2014d). Varsinainen julkaisu kehitetään HTML-tiedostoon, joka sijoitetaan samaan kansioon moottorin kanssa. Resursseina toimivat kuva- ja äänitiedostot voidaan lisätä omiin kansioihinsa. HTML-tiedostolle voidaan antaa tyylimuotoiluja CSS-tyyliohjeilla. Tiedostoon lisätään sisältö moottorissa määriteltyjen JavaScript-funktioiden avulla. Moottori tarjoaa funktiot kuvien, tekstikenttien ja valikoiden näyttämiseen, dialogin lisäämiseen sekä äänien toistamiseen. Valikoiden avulla saadaan ohjattua tarinan kulkua. (</w:t>
-      </w:r>
-      <w:proofErr w:type="spellStart"/>
-      <w:r>
-        <w:t>Eisenberg</w:t>
-      </w:r>
-      <w:proofErr w:type="spellEnd"/>
-      <w:r>
-        <w:t xml:space="preserve"> 2014e.) Tämä antaa valmiin kehyksen julkaisun kehitykseen. Koska moottori on avointa lähdekoodia, voidaan sitä jatkokehittää vapaasti. Lisäksi HTML-tiedostoon voidaan määritellä myös moottorin ulkopuolista toiminnallisuutta JavaScript-skriptikielen avulla. Valmis julkaisu lisätään palvelimelle, jolloin sitä voidaan käyttää verkkoselaimella.</w:t>
+        <w:t>JS-Vinen moottorina toimii yksittäinen JavaScript-tiedosto (Eisenberg 2014d). Varsinainen julkaisu kehitetään HTML-tiedostoon, joka sijoitetaan samaan kansioon moottorin kanssa. Resursseina toimivat kuva- ja äänitiedostot voidaan lisätä omiin kansioihinsa. HTML-tiedostolle voidaan antaa tyylimuotoiluja CSS-tyyliohjeilla. Tiedostoon lisätään sisältö moottorissa määriteltyjen JavaScript-funktioiden avulla. Moottori tarjoaa funktiot kuvien, tekstikenttien ja valikoiden näyttämiseen, dialogin lisäämiseen sekä äänien toistamiseen. Valikoiden avulla saadaan ohjattua tarinan kulkua. (Eisenberg 2014e.) Tämä antaa valmiin kehyksen julkaisun kehitykseen. Koska moottori on avointa lähdekoodia, voidaan sitä jatkokehittää vapaasti. Lisäksi HTML-tiedostoon voidaan määritellä myös moottorin ulkopuolista toiminnallisuutta JavaScript-skriptikielen avulla. Valmis julkaisu lisätään palvelimelle, jolloin sitä voidaan käyttää verkkoselaimella.</w:t>
       </w:r>
     </w:p>
     <w:p>
@@ -7462,23 +6178,7 @@
         <w:spacing w:before="0"/>
       </w:pPr>
       <w:r>
-        <w:t>JS-</w:t>
-      </w:r>
-      <w:proofErr w:type="spellStart"/>
-      <w:r>
-        <w:t>Vine</w:t>
-      </w:r>
-      <w:proofErr w:type="spellEnd"/>
-      <w:r>
-        <w:t xml:space="preserve"> on julkaistu LGPL-lisenssillä (</w:t>
-      </w:r>
-      <w:proofErr w:type="spellStart"/>
-      <w:r>
-        <w:t>Eisenberg</w:t>
-      </w:r>
-      <w:proofErr w:type="spellEnd"/>
-      <w:r>
-        <w:t xml:space="preserve"> 2014a). Lisenssi tarjoaa käyttäjälle lähdekoodin vapaan muokkaamisen ja hyödyntämisen omassa julkaisussa (Wikipedia 2014c).</w:t>
+        <w:t>JS-Vine on julkaistu LGPL-lisenssillä (Eisenberg 2014a). Lisenssi tarjoaa käyttäjälle lähdekoodin vapaan muokkaamisen ja hyödyntämisen omassa julkaisussa (Wikipedia 2014c).</w:t>
       </w:r>
     </w:p>
     <w:p>
@@ -7493,67 +6193,11 @@
         <w:spacing w:before="0"/>
       </w:pPr>
       <w:r>
-        <w:t>Yhteenvetona voin todeta, että JS-</w:t>
-      </w:r>
-      <w:proofErr w:type="spellStart"/>
-      <w:r>
-        <w:t>Vine</w:t>
-      </w:r>
-      <w:proofErr w:type="spellEnd"/>
-      <w:r>
-        <w:t xml:space="preserve"> on avoimen lähdekoodin moottori monelle käyttöjärjestelmälle. Se on hyvin pelkistetty työkalu jolla voi koostaa yhteen ääntä, kuvaa ja dialogia sekä käyttäjän valintojen mukaan etenevän dialogipuun. Tiedostotuesta ei ole kerrottu kotisivuilla. JS-</w:t>
-      </w:r>
-      <w:proofErr w:type="spellStart"/>
-      <w:r>
-        <w:t>Vine</w:t>
-      </w:r>
-      <w:proofErr w:type="spellEnd"/>
-      <w:r>
-        <w:t xml:space="preserve"> on dokumentoitu kattavasti mutta minkäänlaista kehitysyhteisöä ei näytä olevan eikä kotisivuilla ole forumia </w:t>
+        <w:t xml:space="preserve">Yhteenvetona voin todeta, että JS-Vine on avoimen lähdekoodin moottori monelle käyttöjärjestelmälle. Se on hyvin pelkistetty työkalu jolla voi koostaa yhteen ääntä, kuvaa ja dialogia sekä käyttäjän valintojen mukaan etenevän dialogipuun. Tiedostotuesta ei ole kerrottu kotisivuilla. JS-Vine on dokumentoitu kattavasti mutta minkäänlaista kehitysyhteisöä ei näytä olevan eikä kotisivuilla ole forumia </w:t>
       </w:r>
       <w:r>
         <w:lastRenderedPageBreak/>
-        <w:t xml:space="preserve">eikä </w:t>
-      </w:r>
-      <w:proofErr w:type="spellStart"/>
-      <w:r>
-        <w:t>Lemma</w:t>
-      </w:r>
-      <w:proofErr w:type="spellEnd"/>
-      <w:r>
-        <w:t xml:space="preserve"> Soft Forumilta löytynyt keskusteluja JS-</w:t>
-      </w:r>
-      <w:proofErr w:type="spellStart"/>
-      <w:r>
-        <w:t>Vineen</w:t>
-      </w:r>
-      <w:proofErr w:type="spellEnd"/>
-      <w:r>
-        <w:t xml:space="preserve"> liittyen. JS-</w:t>
-      </w:r>
-      <w:proofErr w:type="spellStart"/>
-      <w:r>
-        <w:t>Vinellä</w:t>
-      </w:r>
-      <w:proofErr w:type="spellEnd"/>
-      <w:r>
-        <w:t xml:space="preserve"> tehdyistä julkaisuista ei ole tietoa kotisivuilla. Olettaisin ettei sillä ole tehty ainakaan kaupallisia julkaisuja. JS-</w:t>
-      </w:r>
-      <w:proofErr w:type="spellStart"/>
-      <w:r>
-        <w:t>Vine</w:t>
-      </w:r>
-      <w:proofErr w:type="spellEnd"/>
-      <w:r>
-        <w:t xml:space="preserve"> soveltuu mielestäni yksinkertaisten visuaalisten novellien sekä esitelmien kehitykseen web-julkaisuiksi. Jos työkalulla halutaan tehdä web-julkaisu kattavilla ominaisuuksilla, kannattaa mieluummin valita Belle tai </w:t>
-      </w:r>
-      <w:proofErr w:type="spellStart"/>
-      <w:r>
-        <w:t>WebStory</w:t>
-      </w:r>
-      <w:proofErr w:type="spellEnd"/>
-      <w:r>
-        <w:t xml:space="preserve"> Engine.</w:t>
+        <w:t>eikä Lemma Soft Forumilta löytynyt keskusteluja JS-Vineen liittyen. JS-Vinellä tehdyistä julkaisuista ei ole tietoa kotisivuilla. Olettaisin ettei sillä ole tehty ainakaan kaupallisia julkaisuja. JS-Vine soveltuu mielestäni yksinkertaisten visuaalisten novellien sekä esitelmien kehitykseen web-julkaisuiksi. Jos työkalulla halutaan tehdä web-julkaisu kattavilla ominaisuuksilla, kannattaa mieluummin valita Belle tai WebStory Engine.</w:t>
       </w:r>
     </w:p>
     <w:p/>
@@ -7564,16 +6208,16 @@
           <w:lang w:val="fi-FI"/>
         </w:rPr>
       </w:pPr>
-      <w:bookmarkStart w:id="21" w:name="_Toc275200449"/>
-      <w:bookmarkStart w:id="22" w:name="_Toc402538530"/>
+      <w:bookmarkStart w:id="20" w:name="_Toc275200449"/>
+      <w:bookmarkStart w:id="21" w:name="_Toc402538530"/>
       <w:r>
         <w:rPr>
           <w:lang w:val="fi-FI"/>
         </w:rPr>
         <w:t>Japaninkielisiä kehitysympäristöjä</w:t>
       </w:r>
+      <w:bookmarkEnd w:id="20"/>
       <w:bookmarkEnd w:id="21"/>
-      <w:bookmarkEnd w:id="22"/>
     </w:p>
     <w:p>
       <w:pPr>
@@ -7603,60 +6247,16 @@
           <w:lang w:val="fi-FI"/>
         </w:rPr>
       </w:pPr>
-      <w:bookmarkStart w:id="23" w:name="_Toc275200450"/>
-      <w:bookmarkStart w:id="24" w:name="_Toc402538531"/>
-      <w:proofErr w:type="spellStart"/>
+      <w:bookmarkStart w:id="22" w:name="_Toc275200450"/>
+      <w:bookmarkStart w:id="23" w:name="_Toc402538531"/>
       <w:r>
         <w:rPr>
           <w:lang w:val="fi-FI"/>
         </w:rPr>
-        <w:t>NScripter</w:t>
-      </w:r>
-      <w:proofErr w:type="spellEnd"/>
-      <w:r>
-        <w:rPr>
-          <w:lang w:val="fi-FI"/>
-        </w:rPr>
-        <w:t xml:space="preserve"> / </w:t>
-      </w:r>
-      <w:proofErr w:type="spellStart"/>
-      <w:r>
-        <w:rPr>
-          <w:lang w:val="fi-FI"/>
-        </w:rPr>
-        <w:t>ONScripter</w:t>
-      </w:r>
-      <w:proofErr w:type="spellEnd"/>
-      <w:r>
-        <w:rPr>
-          <w:lang w:val="fi-FI"/>
-        </w:rPr>
-        <w:t xml:space="preserve"> / </w:t>
-      </w:r>
-      <w:proofErr w:type="spellStart"/>
-      <w:r>
-        <w:rPr>
-          <w:lang w:val="fi-FI"/>
-        </w:rPr>
-        <w:t>ONScripter</w:t>
-      </w:r>
-      <w:proofErr w:type="spellEnd"/>
-      <w:r>
-        <w:rPr>
-          <w:lang w:val="fi-FI"/>
-        </w:rPr>
-        <w:t xml:space="preserve">-EN / </w:t>
-      </w:r>
-      <w:proofErr w:type="spellStart"/>
-      <w:r>
-        <w:rPr>
-          <w:lang w:val="fi-FI"/>
-        </w:rPr>
-        <w:t>PONScripter</w:t>
-      </w:r>
+        <w:t>NScripter / ONScripter / ONScripter-EN / PONScripter</w:t>
+      </w:r>
+      <w:bookmarkEnd w:id="22"/>
       <w:bookmarkEnd w:id="23"/>
-      <w:bookmarkEnd w:id="24"/>
-      <w:proofErr w:type="spellEnd"/>
     </w:p>
     <w:p/>
     <w:p>
@@ -7664,45 +6264,8 @@
         <w:pStyle w:val="Tekstiopinnayte"/>
         <w:spacing w:before="0"/>
       </w:pPr>
-      <w:proofErr w:type="spellStart"/>
-      <w:r>
-        <w:t>NScripter</w:t>
-      </w:r>
-      <w:proofErr w:type="spellEnd"/>
-      <w:r>
-        <w:t xml:space="preserve"> on </w:t>
-      </w:r>
-      <w:proofErr w:type="spellStart"/>
-      <w:r>
-        <w:t>Naoki</w:t>
-      </w:r>
-      <w:proofErr w:type="spellEnd"/>
-      <w:r>
-        <w:t xml:space="preserve"> </w:t>
-      </w:r>
-      <w:proofErr w:type="spellStart"/>
-      <w:r>
-        <w:t>Takahashin</w:t>
-      </w:r>
-      <w:proofErr w:type="spellEnd"/>
-      <w:r>
-        <w:t xml:space="preserve"> kehittämä moottori visuaalisten novellien kehittämiseen Microsoft Windowsilla. </w:t>
-      </w:r>
-      <w:proofErr w:type="spellStart"/>
-      <w:r>
-        <w:t>NScripter</w:t>
-      </w:r>
-      <w:proofErr w:type="spellEnd"/>
-      <w:r>
-        <w:t xml:space="preserve"> oli suosituimmillaan yksi käytetyimmistä moottoreista Japanissa. Kehitys on ollut suurelta osin pysähdyksissä vuodesta 2003, versiosta 2.59. </w:t>
-      </w:r>
-      <w:proofErr w:type="spellStart"/>
-      <w:r>
-        <w:t>NScripter</w:t>
-      </w:r>
-      <w:proofErr w:type="spellEnd"/>
-      <w:r>
-        <w:t xml:space="preserve"> on suljetun lähdekoodin ohjelmisto mutta ilmainen kaupalliseen ja ei-kaupalliseen käyttöön. Lisenssi ei ole selvillä. (Wikipedia 2014d.)</w:t>
+      <w:r>
+        <w:t>NScripter on Naoki Takahashin kehittämä moottori visuaalisten novellien kehittämiseen Microsoft Windowsilla. NScripter oli suosituimmillaan yksi käytetyimmistä moottoreista Japanissa. Kehitys on ollut suurelta osin pysähdyksissä vuodesta 2003, versiosta 2.59. NScripter on suljetun lähdekoodin ohjelmisto mutta ilmainen kaupalliseen ja ei-kaupalliseen käyttöön. Lisenssi ei ole selvillä. (Wikipedia 2014d.)</w:t>
       </w:r>
     </w:p>
     <w:p>
@@ -7716,29 +6279,8 @@
         <w:pStyle w:val="Tekstiopinnayte"/>
         <w:spacing w:before="0"/>
       </w:pPr>
-      <w:proofErr w:type="spellStart"/>
-      <w:r>
-        <w:t>NScripter</w:t>
-      </w:r>
-      <w:proofErr w:type="spellEnd"/>
-      <w:r>
-        <w:t xml:space="preserve">-moottoria on jatkokehitetty eri klooneiksi. Yksi suosituimmista on japanilaisen ohjelmoijan nimimerkillä </w:t>
-      </w:r>
-      <w:proofErr w:type="spellStart"/>
-      <w:r>
-        <w:t>Opagee</w:t>
-      </w:r>
-      <w:proofErr w:type="spellEnd"/>
-      <w:r>
-        <w:t xml:space="preserve"> kehittämä </w:t>
-      </w:r>
-      <w:proofErr w:type="spellStart"/>
-      <w:r>
-        <w:t>ONScripter</w:t>
-      </w:r>
-      <w:proofErr w:type="spellEnd"/>
-      <w:r>
-        <w:t>. Se on avoimen lähdekoodin ohjelmisto monelle eri käyttöjärjestelmälle, pohjautuen SDL-kirjastoon. (Wikipedia 2014d.)</w:t>
+      <w:r>
+        <w:t>NScripter-moottoria on jatkokehitetty eri klooneiksi. Yksi suosituimmista on japanilaisen ohjelmoijan nimimerkillä Opagee kehittämä ONScripter. Se on avoimen lähdekoodin ohjelmisto monelle eri käyttöjärjestelmälle, pohjautuen SDL-kirjastoon. (Wikipedia 2014d.)</w:t>
       </w:r>
     </w:p>
     <w:p>
@@ -7752,21 +6294,8 @@
         <w:pStyle w:val="Tekstiopinnayte"/>
         <w:spacing w:before="0"/>
       </w:pPr>
-      <w:proofErr w:type="spellStart"/>
-      <w:r>
-        <w:t>ONScripter</w:t>
-      </w:r>
-      <w:proofErr w:type="spellEnd"/>
-      <w:r>
-        <w:t xml:space="preserve">-EN on englanninkielisen yhteisön oma kehityshaara </w:t>
-      </w:r>
-      <w:proofErr w:type="spellStart"/>
-      <w:r>
-        <w:t>OnScripteristä</w:t>
-      </w:r>
-      <w:proofErr w:type="spellEnd"/>
-      <w:r>
-        <w:t>. Kehitystyö keskittyy englannin kielen tuen lisäämisen sekä sitä tukevien ominaisuuksien lisäämisen moottoriin. Moottoria on käytetty monien j</w:t>
+      <w:r>
+        <w:t>ONScripter-EN on englanninkielisen yhteisön oma kehityshaara OnScripteristä. Kehitystyö keskittyy englannin kielen tuen lisäämisen sekä sitä tukevien ominaisuuksien lisäämisen moottoriin. Moottoria on käytetty monien j</w:t>
       </w:r>
       <w:r>
         <w:t>a</w:t>
@@ -7789,33 +6318,12 @@
           <w:color w:val="000000"/>
         </w:rPr>
       </w:pPr>
-      <w:proofErr w:type="spellStart"/>
-      <w:r>
-        <w:t>PONScripter</w:t>
-      </w:r>
-      <w:proofErr w:type="spellEnd"/>
-      <w:r>
-        <w:t xml:space="preserve"> on oma kehityshaaransa </w:t>
-      </w:r>
-      <w:proofErr w:type="spellStart"/>
-      <w:r>
-        <w:t>ONScripter</w:t>
-      </w:r>
-      <w:proofErr w:type="spellEnd"/>
-      <w:r>
-        <w:t xml:space="preserve">-EN-haarasta. Sen tarkoituksena on viedä kehitystä länsimaisempaan suuntaan lisäämällä mm. natiivituki </w:t>
+      <w:r>
+        <w:t xml:space="preserve">PONScripter on oma kehityshaaransa ONScripter-EN-haarasta. Sen tarkoituksena on viedä kehitystä länsimaisempaan suuntaan lisäämällä mm. natiivituki </w:t>
       </w:r>
       <w:r>
         <w:lastRenderedPageBreak/>
-        <w:t xml:space="preserve">UTF-8 merkistökoodaukselle sekä länsimaisille fonttityypeille. Tämän takia lähdekoodiin on tehty suuria muutoksia eikä </w:t>
-      </w:r>
-      <w:proofErr w:type="spellStart"/>
-      <w:r>
-        <w:t>PONScripter</w:t>
-      </w:r>
-      <w:proofErr w:type="spellEnd"/>
-      <w:r>
-        <w:t xml:space="preserve"> ole täysin yhteensopiva muiden versioiden kanssa. (Wikipedia 2014d.)</w:t>
+        <w:t>UTF-8 merkistökoodaukselle sekä länsimaisille fonttityypeille. Tämän takia lähdekoodiin on tehty suuria muutoksia eikä PONScripter ole täysin yhteensopiva muiden versioiden kanssa. (Wikipedia 2014d.)</w:t>
       </w:r>
     </w:p>
     <w:p>
@@ -7831,32 +6339,16 @@
           <w:lang w:val="fi-FI"/>
         </w:rPr>
       </w:pPr>
-      <w:bookmarkStart w:id="25" w:name="_Toc275200451"/>
-      <w:bookmarkStart w:id="26" w:name="_Toc402538532"/>
-      <w:proofErr w:type="spellStart"/>
-      <w:proofErr w:type="gramStart"/>
+      <w:bookmarkStart w:id="24" w:name="_Toc275200451"/>
+      <w:bookmarkStart w:id="25" w:name="_Toc402538532"/>
       <w:r>
         <w:rPr>
           <w:lang w:val="fi-FI"/>
         </w:rPr>
-        <w:t>KiriKiri</w:t>
-      </w:r>
-      <w:proofErr w:type="spellEnd"/>
-      <w:r>
-        <w:rPr>
-          <w:lang w:val="fi-FI"/>
-        </w:rPr>
-        <w:t xml:space="preserve"> ( KiriKiri2</w:t>
-      </w:r>
-      <w:proofErr w:type="gramEnd"/>
-      <w:r>
-        <w:rPr>
-          <w:lang w:val="fi-FI"/>
-        </w:rPr>
-        <w:t>/KAG3 )</w:t>
-      </w:r>
+        <w:t>KiriKiri ( KiriKiri2/KAG3 )</w:t>
+      </w:r>
+      <w:bookmarkEnd w:id="24"/>
       <w:bookmarkEnd w:id="25"/>
-      <w:bookmarkEnd w:id="26"/>
     </w:p>
     <w:p>
       <w:pPr>
@@ -7872,120 +6364,20 @@
         <w:pStyle w:val="Tekstiopinnayte"/>
         <w:spacing w:before="0"/>
       </w:pPr>
-      <w:proofErr w:type="spellStart"/>
-      <w:r>
-        <w:t>KiriKiri</w:t>
-      </w:r>
-      <w:proofErr w:type="spellEnd"/>
-      <w:r>
-        <w:t xml:space="preserve"> on japanilaisen </w:t>
-      </w:r>
-      <w:proofErr w:type="spellStart"/>
-      <w:r>
-        <w:t>W</w:t>
-      </w:r>
-      <w:proofErr w:type="gramStart"/>
-      <w:r>
-        <w:t>.Deen</w:t>
-      </w:r>
-      <w:proofErr w:type="spellEnd"/>
-      <w:proofErr w:type="gramEnd"/>
-      <w:r>
-        <w:t xml:space="preserve"> kehittämä moottori visuaalisten novellien kehittämiseen. Sitä käytetään yleensä yhdessä KAG (</w:t>
-      </w:r>
-      <w:proofErr w:type="spellStart"/>
-      <w:r>
-        <w:t>KiriKiri</w:t>
-      </w:r>
-      <w:proofErr w:type="spellEnd"/>
-      <w:r>
-        <w:t xml:space="preserve"> Adventure </w:t>
-      </w:r>
-      <w:proofErr w:type="spellStart"/>
-      <w:r>
-        <w:t>Game</w:t>
-      </w:r>
-      <w:proofErr w:type="spellEnd"/>
-      <w:r>
-        <w:t xml:space="preserve"> System) -kehitysympäristön (</w:t>
-      </w:r>
-      <w:proofErr w:type="spellStart"/>
-      <w:r>
-        <w:t>framework</w:t>
-      </w:r>
-      <w:proofErr w:type="spellEnd"/>
-      <w:r>
-        <w:t xml:space="preserve">) kanssa. Viimeisintä versiota kutsutaan nimellä KiriKiri2/KAG3. Työkalusta yleisesti puhuttaessa käytetään vain termiä </w:t>
-      </w:r>
-      <w:proofErr w:type="spellStart"/>
-      <w:r>
-        <w:t>KiriKiri</w:t>
-      </w:r>
-      <w:proofErr w:type="spellEnd"/>
-      <w:r>
-        <w:t xml:space="preserve">. </w:t>
-      </w:r>
-      <w:proofErr w:type="spellStart"/>
-      <w:r>
-        <w:t>KiriKiriä</w:t>
-      </w:r>
-      <w:proofErr w:type="spellEnd"/>
-      <w:r>
-        <w:t xml:space="preserve"> pidetään yleisesti </w:t>
-      </w:r>
-      <w:proofErr w:type="spellStart"/>
-      <w:r>
-        <w:t>Nscripterin</w:t>
-      </w:r>
-      <w:proofErr w:type="spellEnd"/>
-      <w:r>
-        <w:t xml:space="preserve"> modernina korvaajana Japanissa. </w:t>
-      </w:r>
-      <w:proofErr w:type="spellStart"/>
-      <w:r>
-        <w:t>KiriKiri</w:t>
-      </w:r>
-      <w:proofErr w:type="spellEnd"/>
-      <w:r>
-        <w:t xml:space="preserve"> on julkaistu GNU-lisenssillä Microsoft Windowsille. Vaikkakin lähdekoodi on avointa, ei porttausta muille käyttöjärjestelmillä ole vielä tehty. (Wikipedia 2014e.)</w:t>
+      <w:r>
+        <w:t>KiriKiri on japanilaisen W.Deen kehittämä moottori visuaalisten novellien kehittämiseen. Sitä käytetään yleensä yhdessä KAG (KiriKiri Adventure Game System) -kehitysympäristön (framework) kanssa. Viimeisintä versiota kutsutaan nimellä KiriKiri2/KAG3. Työkalusta yleisesti puhuttaessa käytetään vain termiä KiriKiri. KiriKiriä pidetään yleisesti Nscripterin modernina korvaajana Japanissa. KiriKiri on julkaistu GNU-lisenssillä Microsoft Windowsille. Vaikkakin lähdekoodi on avointa, ei porttausta muille käyttöjärjestelmillä ole vielä tehty. (Wikipedia 2014e.)</w:t>
       </w:r>
     </w:p>
     <w:p/>
     <w:p>
-      <w:proofErr w:type="spellStart"/>
-      <w:r>
-        <w:t>KiriKiri</w:t>
-      </w:r>
-      <w:proofErr w:type="spellEnd"/>
-      <w:r>
-        <w:t xml:space="preserve">-moottoriin kehitetty skriptikieli, nimeltään TJS, on olio-ohjelmointimallin mukainen </w:t>
-      </w:r>
-      <w:proofErr w:type="spellStart"/>
-      <w:r>
-        <w:t>ECMAScript</w:t>
-      </w:r>
-      <w:proofErr w:type="spellEnd"/>
-      <w:r>
-        <w:t>-toteutus (implementation). KAG-kehitysympäristöön on kehitetty XML-tyyppinen merkintäkieli. Molempia voidaan laajentaa laajennusten avulla. (Wikipedia 2014e.)</w:t>
+      <w:r>
+        <w:t>KiriKiri-moottoriin kehitetty skriptikieli, nimeltään TJS, on olio-ohjelmointimallin mukainen ECMAScript-toteutus (implementation). KAG-kehitysympäristöön on kehitetty XML-tyyppinen merkintäkieli. Molempia voidaan laajentaa laajennusten avulla. (Wikipedia 2014e.)</w:t>
       </w:r>
     </w:p>
     <w:p/>
     <w:p>
-      <w:proofErr w:type="spellStart"/>
-      <w:r>
-        <w:t>KiriKirillä</w:t>
-      </w:r>
-      <w:proofErr w:type="spellEnd"/>
-      <w:r>
-        <w:t xml:space="preserve"> tehtyjä julkaisuja voidaan käyttää suoraan länsimaisilla käyttöjärjestelmillä, jos julkaisun merkistökoodaus on UNICODE-tyyppiä. Muuten käyttöjärjestelmän paikkatiedot (locale) täytyy asettaa Japaniin tai käyttää Microsoftin </w:t>
-      </w:r>
-      <w:proofErr w:type="spellStart"/>
-      <w:r>
-        <w:t>AppLocale</w:t>
-      </w:r>
-      <w:proofErr w:type="spellEnd"/>
-      <w:r>
-        <w:t>-työkalua. (Wikipedia 2014e.)</w:t>
+      <w:r>
+        <w:t>KiriKirillä tehtyjä julkaisuja voidaan käyttää suoraan länsimaisilla käyttöjärjestelmillä, jos julkaisun merkistökoodaus on UNICODE-tyyppiä. Muuten käyttöjärjestelmän paikkatiedot (locale) täytyy asettaa Japaniin tai käyttää Microsoftin AppLocale-työkalua. (Wikipedia 2014e.)</w:t>
       </w:r>
     </w:p>
     <w:p/>
@@ -7996,16 +6388,16 @@
           <w:lang w:val="fi-FI"/>
         </w:rPr>
       </w:pPr>
-      <w:bookmarkStart w:id="27" w:name="_Toc275200452"/>
-      <w:bookmarkStart w:id="28" w:name="_Toc402538533"/>
+      <w:bookmarkStart w:id="26" w:name="_Toc275200452"/>
+      <w:bookmarkStart w:id="27" w:name="_Toc402538533"/>
       <w:r>
         <w:rPr>
           <w:lang w:val="fi-FI"/>
         </w:rPr>
         <w:t>Lopuksi</w:t>
       </w:r>
+      <w:bookmarkEnd w:id="26"/>
       <w:bookmarkEnd w:id="27"/>
-      <w:bookmarkEnd w:id="28"/>
     </w:p>
     <w:p/>
     <w:p>
@@ -8023,54 +6415,14 @@
     <w:p/>
     <w:p>
       <w:r>
-        <w:t xml:space="preserve">Web-sovelluksen kehitykseen suosittelen joko </w:t>
-      </w:r>
-      <w:proofErr w:type="spellStart"/>
-      <w:r>
-        <w:t>Belleä</w:t>
-      </w:r>
-      <w:proofErr w:type="spellEnd"/>
-      <w:r>
-        <w:t xml:space="preserve"> tai </w:t>
-      </w:r>
-      <w:proofErr w:type="spellStart"/>
-      <w:r>
-        <w:t>WebStory</w:t>
-      </w:r>
-      <w:proofErr w:type="spellEnd"/>
-      <w:r>
-        <w:t xml:space="preserve"> Engineä riippuen siitä, halutaanko käyttää pelkästään graafista ympäristöä, joka ei vaadi lainkaan ohjelmointitaitoa vai pelkkää moottoria mieluisilla työkaluilla täysin vapaasti lähdekoodia muokaten ja omia toiminnallisuuksia kehittäen.</w:t>
-      </w:r>
-    </w:p>
-    <w:p>
-      <w:r>
-        <w:t xml:space="preserve">Visual </w:t>
-      </w:r>
-      <w:proofErr w:type="spellStart"/>
-      <w:r>
-        <w:t>Novel</w:t>
-      </w:r>
-      <w:proofErr w:type="spellEnd"/>
-      <w:r>
-        <w:t xml:space="preserve"> Toolkit on myös hyvä vaihtoehto, jos Unity on jo valmiiksi tuttu työkalu. Unity tarjoaa laajan tuen eri julkaisualustoille aina PC:stä konsoleihin ja mobiilipuolelle. Kannattaa kuitenkin muistaa, että Visual </w:t>
-      </w:r>
-      <w:proofErr w:type="spellStart"/>
-      <w:r>
-        <w:t>Novel</w:t>
-      </w:r>
-      <w:proofErr w:type="spellEnd"/>
-      <w:r>
-        <w:t xml:space="preserve"> Toolkitin täysi versio on maksullinen ja </w:t>
-      </w:r>
-      <w:proofErr w:type="spellStart"/>
-      <w:r>
-        <w:t>Unityn</w:t>
-      </w:r>
-      <w:proofErr w:type="spellEnd"/>
-      <w:r>
-        <w:t xml:space="preserve"> ilmaislisenssissä on rajoituksia kaupallisille julkaisuille.</w:t>
-      </w:r>
-      <w:bookmarkStart w:id="29" w:name="_Toc275200453"/>
+        <w:t>Web-sovelluksen kehitykseen suosittelen joko Belleä tai WebStory Engineä riippuen siitä, halutaanko käyttää pelkästään graafista ympäristöä, joka ei vaadi lainkaan ohjelmointitaitoa vai pelkkää moottoria mieluisilla työkaluilla täysin vapaasti lähdekoodia muokaten ja omia toiminnallisuuksia kehittäen.</w:t>
+      </w:r>
+    </w:p>
+    <w:p>
+      <w:r>
+        <w:t>Visual Novel Toolkit on myös hyvä vaihtoehto, jos Unity on jo valmiiksi tuttu työkalu. Unity tarjoaa laajan tuen eri julkaisualustoille aina PC:stä konsoleihin ja mobiilipuolelle. Kannattaa kuitenkin muistaa, että Visual Novel Toolkitin täysi versio on maksullinen ja Unityn ilmaislisenssissä on rajoituksia kaupallisille julkaisuille.</w:t>
+      </w:r>
+      <w:bookmarkStart w:id="28" w:name="_Toc275200453"/>
       <w:r>
         <w:t xml:space="preserve"> </w:t>
       </w:r>
@@ -8085,27 +6437,9 @@
       <w:pPr>
         <w:pStyle w:val="Heading1"/>
       </w:pPr>
-      <w:proofErr w:type="spellStart"/>
-      <w:r>
-        <w:t>Visuaalisten</w:t>
-      </w:r>
-      <w:proofErr w:type="spellEnd"/>
-      <w:r>
-        <w:t xml:space="preserve"> </w:t>
-      </w:r>
-      <w:proofErr w:type="spellStart"/>
-      <w:r>
-        <w:t>novellien</w:t>
-      </w:r>
-      <w:proofErr w:type="spellEnd"/>
-      <w:r>
-        <w:t xml:space="preserve"> </w:t>
-      </w:r>
-      <w:proofErr w:type="spellStart"/>
-      <w:r>
-        <w:t>tietoperusta</w:t>
-      </w:r>
-      <w:proofErr w:type="spellEnd"/>
+      <w:r>
+        <w:t>Visuaalisten novellien tietoperusta</w:t>
+      </w:r>
     </w:p>
     <w:p/>
     <w:p/>
@@ -8119,19 +6453,12 @@
       <w:pPr>
         <w:pStyle w:val="Heading2"/>
       </w:pPr>
-      <w:proofErr w:type="spellStart"/>
       <w:r>
         <w:t>Kerronnalliset</w:t>
       </w:r>
-      <w:proofErr w:type="spellEnd"/>
-      <w:r>
-        <w:t xml:space="preserve"> </w:t>
-      </w:r>
-      <w:proofErr w:type="spellStart"/>
-      <w:r>
-        <w:t>elementit</w:t>
-      </w:r>
-      <w:proofErr w:type="spellEnd"/>
+      <w:r>
+        <w:t xml:space="preserve"> elementit</w:t>
+      </w:r>
     </w:p>
     <w:p/>
     <w:p>
@@ -8152,67 +6479,14 @@
     </w:p>
     <w:p>
       <w:r>
-        <w:t xml:space="preserve">ADV (Adventure </w:t>
-      </w:r>
-      <w:proofErr w:type="spellStart"/>
-      <w:r>
-        <w:t>style</w:t>
-      </w:r>
-      <w:proofErr w:type="spellEnd"/>
-      <w:r>
-        <w:t xml:space="preserve"> </w:t>
-      </w:r>
-      <w:proofErr w:type="spellStart"/>
-      <w:r>
-        <w:t>game</w:t>
-      </w:r>
-      <w:proofErr w:type="spellEnd"/>
-      <w:r>
-        <w:t>) on dialoginen tarinan kerrontatyyli, jossa tekstiä näytetään vähän kerrallaan, yleensä riveittäin</w:t>
+        <w:t>ADV (Adventure style game) on dialoginen tarinan kerrontatyyli, jossa tekstiä näytetään vähän kerrallaan, yleensä riveittäin</w:t>
       </w:r>
       <w:r>
         <w:t>, kuten kuvassa ”</w:t>
       </w:r>
       <w:r>
-        <w:t xml:space="preserve"> </w:t>
-      </w:r>
-      <w:proofErr w:type="spellStart"/>
-      <w:r>
-        <w:t>Kyokugen</w:t>
-      </w:r>
-      <w:proofErr w:type="spellEnd"/>
-      <w:r>
-        <w:t xml:space="preserve"> </w:t>
-      </w:r>
-      <w:proofErr w:type="spellStart"/>
-      <w:r>
-        <w:t>Dasshutsu</w:t>
-      </w:r>
-      <w:proofErr w:type="spellEnd"/>
-      <w:r>
-        <w:t xml:space="preserve"> ADV </w:t>
-      </w:r>
-      <w:proofErr w:type="spellStart"/>
-      <w:r>
-        <w:t>Zennin</w:t>
-      </w:r>
-      <w:proofErr w:type="spellEnd"/>
-      <w:r>
-        <w:t xml:space="preserve"> </w:t>
-      </w:r>
-      <w:proofErr w:type="spellStart"/>
-      <w:r>
-        <w:t>Shibou</w:t>
-      </w:r>
-      <w:proofErr w:type="spellEnd"/>
-      <w:r>
-        <w:t xml:space="preserve"> </w:t>
-      </w:r>
-      <w:proofErr w:type="spellStart"/>
-      <w:r>
-        <w:t>Desu</w:t>
-      </w:r>
-      <w:proofErr w:type="spellEnd"/>
+        <w:t xml:space="preserve"> Kyokugen Dasshutsu ADV Zennin Shibou Desu</w:t>
+      </w:r>
       <w:r>
         <w:t>” alla</w:t>
       </w:r>
@@ -8244,53 +6518,16 @@
     </w:p>
     <w:p/>
     <w:p>
-      <w:proofErr w:type="spellStart"/>
-      <w:r>
-        <w:t>Kyokugen</w:t>
-      </w:r>
-      <w:proofErr w:type="spellEnd"/>
-      <w:r>
-        <w:t xml:space="preserve"> </w:t>
-      </w:r>
-      <w:proofErr w:type="spellStart"/>
-      <w:r>
-        <w:t>Dasshutsu</w:t>
-      </w:r>
-      <w:proofErr w:type="spellEnd"/>
-      <w:r>
-        <w:t xml:space="preserve"> ADV </w:t>
-      </w:r>
-      <w:proofErr w:type="spellStart"/>
-      <w:r>
-        <w:t>Zennin</w:t>
-      </w:r>
-      <w:proofErr w:type="spellEnd"/>
-      <w:r>
-        <w:t xml:space="preserve"> </w:t>
-      </w:r>
-      <w:proofErr w:type="spellStart"/>
-      <w:r>
-        <w:t>Shibou</w:t>
-      </w:r>
-      <w:proofErr w:type="spellEnd"/>
-      <w:r>
-        <w:t xml:space="preserve"> </w:t>
-      </w:r>
-      <w:proofErr w:type="spellStart"/>
-      <w:r>
-        <w:t>Desu</w:t>
-      </w:r>
-      <w:proofErr w:type="spellEnd"/>
-      <w:r>
-        <w:t xml:space="preserve"> (https</w:t>
-      </w:r>
-      <w:proofErr w:type="gramStart"/>
-      <w:r>
-        <w:t>://</w:t>
-      </w:r>
-      <w:proofErr w:type="gramEnd"/>
-      <w:r>
-        <w:t>vndb.org/v7809.)</w:t>
+      <w:pPr>
+        <w:rPr>
+          <w:lang w:val="en-US"/>
+        </w:rPr>
+      </w:pPr>
+      <w:r>
+        <w:rPr>
+          <w:lang w:val="en-US"/>
+        </w:rPr>
+        <w:t>Kyokugen Dasshutsu ADV Zennin Shibou Desu (https://vndb.org/v7809.)</w:t>
       </w:r>
     </w:p>
     <w:p>
@@ -8354,45 +6591,13 @@
     <w:p/>
     <w:p>
       <w:r>
-        <w:t>NVL (</w:t>
-      </w:r>
-      <w:proofErr w:type="spellStart"/>
-      <w:r>
-        <w:t>Novel</w:t>
-      </w:r>
-      <w:proofErr w:type="spellEnd"/>
-      <w:r>
-        <w:t xml:space="preserve"> </w:t>
-      </w:r>
-      <w:proofErr w:type="spellStart"/>
-      <w:r>
-        <w:t>style</w:t>
-      </w:r>
-      <w:proofErr w:type="spellEnd"/>
-      <w:r>
-        <w:t xml:space="preserve"> </w:t>
-      </w:r>
-      <w:proofErr w:type="spellStart"/>
-      <w:r>
-        <w:t>game</w:t>
-      </w:r>
-      <w:proofErr w:type="spellEnd"/>
-      <w:r>
-        <w:t xml:space="preserve">) on monologinen tarinan kerrontatyyli, jossa tekstiä näytetään </w:t>
+        <w:t xml:space="preserve">NVL (Novel style game) on monologinen tarinan kerrontatyyli, jossa tekstiä näytetään </w:t>
       </w:r>
       <w:r>
         <w:t xml:space="preserve">sivu </w:t>
       </w:r>
       <w:r>
-        <w:t>kerrallaan. Tekstin on tarkoitus olla kuvailevampaa (</w:t>
-      </w:r>
-      <w:proofErr w:type="spellStart"/>
-      <w:r>
-        <w:t>verbose</w:t>
-      </w:r>
-      <w:proofErr w:type="spellEnd"/>
-      <w:r>
-        <w:t>) ADV-tyyliin verrattuna.</w:t>
+        <w:t>kerrallaan. Tekstin on tarkoitus olla kuvailevampaa (verbose) ADV-tyyliin verrattuna.</w:t>
       </w:r>
       <w:r>
         <w:t xml:space="preserve"> Vuorovaikutus pelaajan kanssa on vähäisempää ja satunnaisempaa; pelaajalta kysytään valintaa tarinan risteyskohdissa.</w:t>
@@ -8407,23 +6612,7 @@
         <w:t xml:space="preserve">, kuten kuvassa </w:t>
       </w:r>
       <w:r>
-        <w:t>”</w:t>
-      </w:r>
-      <w:proofErr w:type="spellStart"/>
-      <w:r>
-        <w:t>Jouka</w:t>
-      </w:r>
-      <w:proofErr w:type="spellEnd"/>
-      <w:r>
-        <w:t xml:space="preserve"> no </w:t>
-      </w:r>
-      <w:proofErr w:type="spellStart"/>
-      <w:r>
-        <w:t>Monshou</w:t>
-      </w:r>
-      <w:proofErr w:type="spellEnd"/>
-      <w:r>
-        <w:t>”</w:t>
+        <w:t>”Jouka no Monshou”</w:t>
       </w:r>
       <w:r>
         <w:t xml:space="preserve"> alla</w:t>
@@ -8434,30 +6623,17 @@
     </w:p>
     <w:p/>
     <w:p>
-      <w:proofErr w:type="spellStart"/>
-      <w:r>
+      <w:pPr>
+        <w:rPr>
+          <w:lang w:val="en-US"/>
+        </w:rPr>
+      </w:pPr>
+      <w:r>
+        <w:rPr>
+          <w:lang w:val="en-US"/>
+        </w:rPr>
         <w:lastRenderedPageBreak/>
-        <w:t>Jouka</w:t>
-      </w:r>
-      <w:proofErr w:type="spellEnd"/>
-      <w:r>
-        <w:t xml:space="preserve"> no </w:t>
-      </w:r>
-      <w:proofErr w:type="spellStart"/>
-      <w:r>
-        <w:t>Monshou</w:t>
-      </w:r>
-      <w:proofErr w:type="spellEnd"/>
-      <w:r>
-        <w:t xml:space="preserve"> (https</w:t>
-      </w:r>
-      <w:proofErr w:type="gramStart"/>
-      <w:r>
-        <w:t>://</w:t>
-      </w:r>
-      <w:proofErr w:type="gramEnd"/>
-      <w:r>
-        <w:t>vndb.org/v1390).</w:t>
+        <w:t>Jouka no Monshou (https://vndb.org/v1390).</w:t>
       </w:r>
       <w:r>
         <w:rPr>
@@ -8507,23 +6683,16 @@
         </w:drawing>
       </w:r>
     </w:p>
-    <w:p/>
-    <w:p>
-      <w:proofErr w:type="spellStart"/>
-      <w:r>
-        <w:t>Kinetic</w:t>
-      </w:r>
-      <w:proofErr w:type="spellEnd"/>
-      <w:r>
-        <w:t xml:space="preserve"> </w:t>
-      </w:r>
-      <w:proofErr w:type="spellStart"/>
-      <w:r>
-        <w:t>novel</w:t>
-      </w:r>
-      <w:proofErr w:type="spellEnd"/>
-      <w:r>
-        <w:t xml:space="preserve"> on täysin monologinen tarinan kerrontatyyli, jossa pelaaja ei voi vaikuttaa tarinan kulkuun.</w:t>
+    <w:p>
+      <w:pPr>
+        <w:rPr>
+          <w:lang w:val="en-US"/>
+        </w:rPr>
+      </w:pPr>
+    </w:p>
+    <w:p>
+      <w:r>
+        <w:t>Kinetic novel on täysin monologinen tarinan kerrontatyyli, jossa pelaaja ei voi vaikuttaa tarinan kulkuun.</w:t>
       </w:r>
     </w:p>
     <w:p/>
@@ -8603,11 +6772,9 @@
       <w:pPr>
         <w:pStyle w:val="Heading3"/>
       </w:pPr>
-      <w:proofErr w:type="spellStart"/>
       <w:r>
         <w:t>Taistelu</w:t>
       </w:r>
-      <w:proofErr w:type="spellEnd"/>
     </w:p>
     <w:p>
       <w:pPr>
@@ -8676,42 +6843,10 @@
     </w:p>
     <w:p>
       <w:r>
-        <w:t xml:space="preserve">Taistelukohtaus Loren </w:t>
-      </w:r>
-      <w:proofErr w:type="spellStart"/>
-      <w:r>
-        <w:t>The</w:t>
-      </w:r>
-      <w:proofErr w:type="spellEnd"/>
-      <w:r>
-        <w:t xml:space="preserve"> Amazon </w:t>
-      </w:r>
-      <w:proofErr w:type="spellStart"/>
-      <w:r>
-        <w:t>Princess</w:t>
-      </w:r>
-      <w:proofErr w:type="spellEnd"/>
-      <w:r>
-        <w:t xml:space="preserve"> </w:t>
-      </w:r>
-      <w:proofErr w:type="gramStart"/>
-      <w:r>
-        <w:t>–visuaalisesta</w:t>
-      </w:r>
-      <w:proofErr w:type="gramEnd"/>
-      <w:r>
-        <w:t xml:space="preserve"> novellista. </w:t>
-      </w:r>
-      <w:r>
-        <w:t xml:space="preserve">Novelli on tehty </w:t>
-      </w:r>
-      <w:proofErr w:type="spellStart"/>
-      <w:r>
-        <w:t>Ren’pyllä</w:t>
-      </w:r>
-      <w:proofErr w:type="spellEnd"/>
-      <w:r>
-        <w:t>.</w:t>
+        <w:t xml:space="preserve">Taistelukohtaus Loren The Amazon Princess –visuaalisesta novellista. </w:t>
+      </w:r>
+      <w:r>
+        <w:t>Novelli on tehty Ren’pyllä.</w:t>
       </w:r>
     </w:p>
     <w:p>
@@ -8783,31 +6918,7 @@
         <w:spacing w:line="240" w:lineRule="auto"/>
       </w:pPr>
       <w:r>
-        <w:t xml:space="preserve">Taistelukohtaus Planet </w:t>
-      </w:r>
-      <w:proofErr w:type="spellStart"/>
-      <w:r>
-        <w:t>Stronghold</w:t>
-      </w:r>
-      <w:proofErr w:type="spellEnd"/>
-      <w:r>
-        <w:t xml:space="preserve"> </w:t>
-      </w:r>
-      <w:proofErr w:type="gramStart"/>
-      <w:r>
-        <w:t>–visuaalisesta</w:t>
-      </w:r>
-      <w:proofErr w:type="gramEnd"/>
-      <w:r>
-        <w:t xml:space="preserve"> novellista. Novelli on tehty </w:t>
-      </w:r>
-      <w:proofErr w:type="spellStart"/>
-      <w:r>
-        <w:t>Ren’pyllä</w:t>
-      </w:r>
-      <w:proofErr w:type="spellEnd"/>
-      <w:r>
-        <w:t>.</w:t>
+        <w:t>Taistelukohtaus Planet Stronghold –visuaalisesta novellista. Novelli on tehty Ren’pyllä.</w:t>
       </w:r>
     </w:p>
     <w:p>
@@ -8889,31 +7000,7 @@
         <w:spacing w:line="240" w:lineRule="auto"/>
       </w:pPr>
       <w:r>
-        <w:t xml:space="preserve">Taistelukohtaus </w:t>
-      </w:r>
-      <w:proofErr w:type="spellStart"/>
-      <w:r>
-        <w:t>Sunrider</w:t>
-      </w:r>
-      <w:proofErr w:type="spellEnd"/>
-      <w:r>
-        <w:t xml:space="preserve"> </w:t>
-      </w:r>
-      <w:proofErr w:type="gramStart"/>
-      <w:r>
-        <w:t>–visuaalisesta</w:t>
-      </w:r>
-      <w:proofErr w:type="gramEnd"/>
-      <w:r>
-        <w:t xml:space="preserve"> novellista. Novelli on tehty </w:t>
-      </w:r>
-      <w:proofErr w:type="spellStart"/>
-      <w:r>
-        <w:t>Ren’pyllä</w:t>
-      </w:r>
-      <w:proofErr w:type="spellEnd"/>
-      <w:r>
-        <w:t>.</w:t>
+        <w:t>Taistelukohtaus Sunrider –visuaalisesta novellista. Novelli on tehty Ren’pyllä.</w:t>
       </w:r>
     </w:p>
     <w:p>
@@ -8942,11 +7029,9 @@
       <w:pPr>
         <w:pStyle w:val="Heading3"/>
       </w:pPr>
-      <w:proofErr w:type="spellStart"/>
       <w:r>
         <w:t>Inventaario</w:t>
       </w:r>
-      <w:proofErr w:type="spellEnd"/>
     </w:p>
     <w:p>
       <w:pPr>
@@ -9010,23 +7095,7 @@
         <w:spacing w:line="240" w:lineRule="auto"/>
       </w:pPr>
       <w:r>
-        <w:t xml:space="preserve">Inventaario Loren </w:t>
-      </w:r>
-      <w:proofErr w:type="spellStart"/>
-      <w:r>
-        <w:t>The</w:t>
-      </w:r>
-      <w:proofErr w:type="spellEnd"/>
-      <w:r>
-        <w:t xml:space="preserve"> Amazon </w:t>
-      </w:r>
-      <w:proofErr w:type="spellStart"/>
-      <w:r>
-        <w:t>Princess</w:t>
-      </w:r>
-      <w:proofErr w:type="spellEnd"/>
-      <w:r>
-        <w:t xml:space="preserve">–visuaalisesta novellista. Tavaroiden </w:t>
+        <w:t xml:space="preserve">Inventaario Loren The Amazon Princess–visuaalisesta novellista. Tavaroiden </w:t>
       </w:r>
       <w:r>
         <w:t>hallinnointiin on tehty useita ruutuja.</w:t>
@@ -9112,15 +7181,7 @@
         <w:spacing w:line="240" w:lineRule="auto"/>
       </w:pPr>
       <w:r>
-        <w:t xml:space="preserve">Inventaario Planet </w:t>
-      </w:r>
-      <w:proofErr w:type="spellStart"/>
-      <w:r>
-        <w:t>Stronghold</w:t>
-      </w:r>
-      <w:proofErr w:type="spellEnd"/>
-      <w:r>
-        <w:t>-visuaalisesta novellista.</w:t>
+        <w:t>Inventaario Planet Stronghold-visuaalisesta novellista.</w:t>
       </w:r>
     </w:p>
     <w:p>
@@ -9132,19 +7193,9 @@
       <w:pPr>
         <w:pStyle w:val="Heading3"/>
       </w:pPr>
-      <w:proofErr w:type="spellStart"/>
-      <w:r>
-        <w:t>Hahmon</w:t>
-      </w:r>
-      <w:proofErr w:type="spellEnd"/>
-      <w:r>
-        <w:t xml:space="preserve"> </w:t>
-      </w:r>
-      <w:proofErr w:type="spellStart"/>
-      <w:r>
-        <w:t>kehitys</w:t>
-      </w:r>
-      <w:proofErr w:type="spellEnd"/>
+      <w:r>
+        <w:t>Hahmon kehitys</w:t>
+      </w:r>
     </w:p>
     <w:p>
       <w:pPr>
@@ -9208,31 +7259,7 @@
         <w:spacing w:line="240" w:lineRule="auto"/>
       </w:pPr>
       <w:r>
-        <w:t xml:space="preserve">Hahmon kehitysikkuna Loren </w:t>
-      </w:r>
-      <w:proofErr w:type="spellStart"/>
-      <w:r>
-        <w:t>The</w:t>
-      </w:r>
-      <w:proofErr w:type="spellEnd"/>
-      <w:r>
-        <w:t xml:space="preserve"> Amazon </w:t>
-      </w:r>
-      <w:proofErr w:type="spellStart"/>
-      <w:r>
-        <w:t>Princess</w:t>
-      </w:r>
-      <w:proofErr w:type="spellEnd"/>
-      <w:r>
-        <w:t xml:space="preserve"> </w:t>
-      </w:r>
-      <w:proofErr w:type="gramStart"/>
-      <w:r>
-        <w:t>–visuaalisesta</w:t>
-      </w:r>
-      <w:proofErr w:type="gramEnd"/>
-      <w:r>
-        <w:t xml:space="preserve"> novellista.</w:t>
+        <w:t>Hahmon kehitysikkuna Loren The Amazon Princess –visuaalisesta novellista.</w:t>
       </w:r>
     </w:p>
     <w:p>
@@ -9244,11 +7271,9 @@
       <w:pPr>
         <w:pStyle w:val="Heading3"/>
       </w:pPr>
-      <w:proofErr w:type="spellStart"/>
       <w:r>
         <w:t>Kartta</w:t>
       </w:r>
-      <w:proofErr w:type="spellEnd"/>
     </w:p>
     <w:p>
       <w:pPr>
@@ -9313,31 +7338,7 @@
         <w:spacing w:line="240" w:lineRule="auto"/>
       </w:pPr>
       <w:r>
-        <w:t xml:space="preserve">Karttaikkuna </w:t>
-      </w:r>
-      <w:proofErr w:type="spellStart"/>
-      <w:r>
-        <w:t>Vlad</w:t>
-      </w:r>
-      <w:proofErr w:type="spellEnd"/>
-      <w:r>
-        <w:t xml:space="preserve"> </w:t>
-      </w:r>
-      <w:proofErr w:type="spellStart"/>
-      <w:r>
-        <w:t>the</w:t>
-      </w:r>
-      <w:proofErr w:type="spellEnd"/>
-      <w:r>
-        <w:t xml:space="preserve"> </w:t>
-      </w:r>
-      <w:proofErr w:type="spellStart"/>
-      <w:r>
-        <w:t>Impaler</w:t>
-      </w:r>
-      <w:proofErr w:type="spellEnd"/>
-      <w:r>
-        <w:t>-visuaalisesta novellista.</w:t>
+        <w:t>Karttaikkuna Vlad the Impaler-visuaalisesta novellista.</w:t>
       </w:r>
     </w:p>
     <w:p>
@@ -9357,15 +7358,297 @@
         </w:r>
       </w:hyperlink>
     </w:p>
+    <w:p/>
+    <w:p>
+      <w:pPr>
+        <w:pStyle w:val="Heading2"/>
+      </w:pPr>
+      <w:r>
+        <w:t>Tarina</w:t>
+      </w:r>
+    </w:p>
+    <w:p/>
+    <w:p>
+      <w:r>
+        <w:t>Pariskunta saapuu kylään. He majoittuvat majataloon. Yöllä heidän huoneeseen murtautuu ihmisjoukko. Syntyy taistelu.</w:t>
+      </w:r>
+    </w:p>
+    <w:p>
+      <w:r>
+        <w:t xml:space="preserve">LOPPUTULOKSET: 1. </w:t>
+      </w:r>
+      <w:r>
+        <w:t>TAISTELE</w:t>
+      </w:r>
+      <w:r>
+        <w:t xml:space="preserve"> 2. </w:t>
+      </w:r>
+      <w:r>
+        <w:t>PAKENE</w:t>
+      </w:r>
+    </w:p>
+    <w:p/>
+    <w:p>
+      <w:r>
+        <w:t>TAISTELE: Pelaaja puolustautuu hyökkääjiä vastaan. Ihmisjoukon ylivoima on kuitenkin liian suuri ja he jyräävät pelaajan. Pelaaja herää metsästä mukiloituna, vaatteet repaleisena. Kylä näkyy alempana laaksossa. Ylempänä näkyy vuori ja ympärillä on metsää. Vaimo on kadonnut.</w:t>
+      </w:r>
+    </w:p>
+    <w:p>
+      <w:r>
+        <w:t xml:space="preserve">LOPPUTULOKSET: 1. </w:t>
+      </w:r>
+      <w:r>
+        <w:t xml:space="preserve">PALAA KYLÄÄN </w:t>
+      </w:r>
+      <w:r>
+        <w:t>2</w:t>
+      </w:r>
+      <w:r>
+        <w:t xml:space="preserve">. </w:t>
+      </w:r>
+      <w:r>
+        <w:t xml:space="preserve">MENE VUORELLE </w:t>
+      </w:r>
+      <w:r>
+        <w:t>3</w:t>
+      </w:r>
+      <w:r>
+        <w:t xml:space="preserve">. </w:t>
+      </w:r>
+      <w:r>
+        <w:t>TUTKI METSÄÄ</w:t>
+      </w:r>
+    </w:p>
+    <w:p>
+      <w:pPr>
+        <w:ind w:left="720"/>
+      </w:pPr>
+    </w:p>
+    <w:p>
+      <w:r>
+        <w:t xml:space="preserve">PALAA KYLÄÄN: Ihmiset pitävät pelaajaa villinä ja hyökkäilevät tämän päälle. </w:t>
+      </w:r>
+    </w:p>
+    <w:p>
+      <w:r>
+        <w:t xml:space="preserve">LOPPUTULOKSET: </w:t>
+      </w:r>
+      <w:r>
+        <w:t>1. PAKENE METSÄÄN 2. ETSI MAJATALO</w:t>
+      </w:r>
+    </w:p>
+    <w:p/>
+    <w:p>
+      <w:r>
+        <w:t>PAKENE METSÄÄN: 1. TUTKI METSÄÄ 2. TUTKI VUORTA</w:t>
+      </w:r>
+    </w:p>
+    <w:p/>
+    <w:p>
+      <w:r>
+        <w:lastRenderedPageBreak/>
+        <w:t>TUTKI METSÄÄ: Pelaaja löytää ihmisjoukon jotka ovat kerääntyneet suuren vanhan tammen ympärille. He näyttävät ihmisiltä mutta käyttäytyvät kuin eläimet. Ihmiset ovat alasti ja tanssivat, kisailevat, parittelevat tai vain oleskelevat. Joku huomaa pelaajan ja hälyttää muut kovalla huudolla. Kaikki alkavat lähestyä pelaajaa varuillaan häntä tarkastellen. Taistelu vaikuttaa turhalta ylivoiman edessä.</w:t>
+      </w:r>
+    </w:p>
+    <w:p>
+      <w:r>
+        <w:t>LOPPUTULOS: 1. PAKENE 2. TUTUSTU</w:t>
+      </w:r>
+    </w:p>
+    <w:p/>
+    <w:p>
+      <w:r>
+        <w:t>PAKENE: Katso kohtaus TAKAA-AJO</w:t>
+      </w:r>
+    </w:p>
+    <w:p>
+      <w:r>
+        <w:t xml:space="preserve">LOPPUTULOS: </w:t>
+      </w:r>
+      <w:r>
+        <w:t>1. PELAAJA PAKENEE 2. PELAAJA JÄÄ KIINNI</w:t>
+      </w:r>
+    </w:p>
+    <w:p/>
+    <w:p>
+      <w:r>
+        <w:t>PELAAJA PAKENEE: Mene kohtaan PAKENE METSÄÄN</w:t>
+      </w:r>
+    </w:p>
+    <w:p/>
+    <w:p>
+      <w:r>
+        <w:t>PELAAJA JÄÄ KIINNI: Ihmiset vievät pelaajan vuorella olevalle linnalle. Linnalla on vanha mies jota ihmiset selkeästi kunnioittavat suuresti.</w:t>
+      </w:r>
+    </w:p>
+    <w:p>
+      <w:r>
+        <w:t>LOPPUTULOS: DIALOGI 1</w:t>
+      </w:r>
+    </w:p>
+    <w:p/>
+    <w:p>
+      <w:r>
+        <w:t xml:space="preserve">TUTUSTU: Ihmiset kerääntyvät pelaajan ympärille ja tutkivat häntä koskettelemalla ja kommunikoimalla keskenään. </w:t>
+      </w:r>
+      <w:r>
+        <w:t>(dialogi joka päättää ihmisten suhtautumisen pelaajaan</w:t>
+      </w:r>
+      <w:r>
+        <w:t>?</w:t>
+      </w:r>
+      <w:r>
+        <w:t xml:space="preserve">) </w:t>
+      </w:r>
+      <w:r>
+        <w:t>He näyttävät luottavan pelaajaan. Ihmiset keräävät oksia ja tekevät suuren nuotion. He aloittavat villin tanssin ja laulun nuotion ympärillä. Pelaaja menee mukaan ja he tanssivat pitkälle yöhön. Pelaajalle tarjotaan jonkinlaista yrttijuomaa. Pelaaja saa pedon vaistot. Hän vaistoaa vaimonsa ja alkaa seuraamaan vaistoa.</w:t>
+      </w:r>
+    </w:p>
+    <w:p>
+      <w:r>
+        <w:t>LOPPUTULOS: MENE KYLÄÄN PETONA</w:t>
+      </w:r>
+    </w:p>
+    <w:p/>
+    <w:p>
+      <w:r>
+        <w:t xml:space="preserve">MENE KYLÄÄN PETONA: </w:t>
+      </w:r>
+      <w:r>
+        <w:t>Pelaaja onnistuu välttelemään ihmisiä vainunsa avulla mutta hän herättää levottomuutta kotieläimissä. Eläimet alkavat elämöidä ja ihmiset alkavat käydä levottomiksi. Vainu johdattaa pelaajan majatalon takana olevalle vajalle.</w:t>
+      </w:r>
+    </w:p>
+    <w:p>
+      <w:r>
+        <w:t>LOPPUTULOS: 1. MURTAUDU VAJAAN 2. ETSI AVAINTA MAJATALOSTA</w:t>
+      </w:r>
+    </w:p>
+    <w:p/>
+    <w:p>
+      <w:r>
+        <w:lastRenderedPageBreak/>
+        <w:t>MURTAUDU VAJAAN: Pelaaja löytää vaimon pahoinpideltynä. Murtautumisen ja jälleennäkemisen äänet hälyttävät majatalon omistajan ja hänen kätyrinsä paikalle.</w:t>
+      </w:r>
+    </w:p>
+    <w:p>
+      <w:r>
+        <w:t>LOPPUTULOS: 1. TAISTELE 2. PAKENE</w:t>
+      </w:r>
+    </w:p>
+    <w:p/>
+    <w:p>
+      <w:r>
+        <w:t>TAISTELE: Pedon nopeus ja raivo ajavat miehet pakosalle. Ihmisten levottomuus ja taistelun äänet hälyttävät paikalle lisää ihmisiä.</w:t>
+      </w:r>
+    </w:p>
+    <w:p>
+      <w:r>
+        <w:t>LOPPUTULOS: 1. JATKA TAISTELUA 2. PAKENE</w:t>
+      </w:r>
+    </w:p>
+    <w:p/>
+    <w:p>
+      <w:r>
+        <w:t>JATKA TAISTELUA: Pedon vaistoista huolimatta vastus on liian ylivoimainen ja ihmiset saavat lopulta kukistettua pelaajan. Pedon taltuttaminen kiinnittää ihmisten ja eläinten huomi</w:t>
+      </w:r>
+      <w:r>
+        <w:t>o</w:t>
+      </w:r>
+      <w:r>
+        <w:t>n</w:t>
+      </w:r>
+      <w:r>
+        <w:t>,</w:t>
+      </w:r>
+      <w:r>
+        <w:t xml:space="preserve"> joten vaimo pääsee pakenemaan huomattuaan tilanteen epätoivoisuuden.</w:t>
+      </w:r>
+    </w:p>
+    <w:p>
+      <w:r>
+        <w:t>LOPPUTULOS: PELAA VAIMOLLA</w:t>
+      </w:r>
+    </w:p>
+    <w:p/>
+    <w:p>
+      <w:r>
+        <w:t xml:space="preserve">PELAA VAIMOLLA: </w:t>
+      </w:r>
+      <w:r>
+        <w:t>Vaimo</w:t>
+      </w:r>
+      <w:r>
+        <w:t xml:space="preserve"> seuraa ihmisjoukkiota</w:t>
+      </w:r>
+      <w:r>
+        <w:t>,</w:t>
+      </w:r>
+      <w:r>
+        <w:t xml:space="preserve"> jotka vievät pelaajan miehen luo joka vaikuttaa kylän päälliköltä</w:t>
+      </w:r>
+      <w:r>
+        <w:t>. Vaimon katsellessa, kujalle tulee vanha nainen joka huomaa vaimon.</w:t>
+      </w:r>
+      <w:r>
+        <w:t xml:space="preserve"> Vanha nainen säikähtää vaimoa.</w:t>
+      </w:r>
+    </w:p>
+    <w:p>
+      <w:r>
+        <w:t>LOPPUTULOS: 1. TAISTELE 2. PAKENE 3. RAUHOITTELE</w:t>
+      </w:r>
+    </w:p>
+    <w:p/>
+    <w:p>
+      <w:r>
+        <w:t>TAISTELE: Vaimo ryntää kohti vanhaa naista mutta vanha nainen ryntää kirkuen karkuun. Vanhan naisen kirkuminen hälyttää paikalle miehen vangitsijoita ja he ottavat vaimon kiinni. Miehet vievät vaimon kylän päällikön luo miehen seuraksi.</w:t>
+      </w:r>
+    </w:p>
+    <w:p>
+      <w:r>
+        <w:t>LOPPUTULOS: ROVIO</w:t>
+      </w:r>
+    </w:p>
+    <w:p/>
+    <w:p>
+      <w:r>
+        <w:t>ROVIO: Vaimo ja mies poltetaan roviolla pahoina henkinä.</w:t>
+      </w:r>
+    </w:p>
+    <w:p/>
+    <w:p>
+      <w:r>
+        <w:t>PAKENE: Vaimo pakenee metsään.</w:t>
+      </w:r>
+    </w:p>
+    <w:p>
+      <w:r>
+        <w:t>LOPPUTULOS: mene kohtaan PAKENE METSÄÄN</w:t>
+      </w:r>
+    </w:p>
+    <w:p/>
+    <w:p>
+      <w:r>
+        <w:t xml:space="preserve">RAUHOITTELE: Nainen hymyilee, menee talon ovelle, avaa sen ja viittoilee vaimoa sisään. Sisällä nainen hoitaa vaimon haavoja ja kertoo kylän ja metsän ihmisten historiaa. Vaimo on hädissään miehestä ja pyytää vanhan naisen apua. </w:t>
+      </w:r>
+      <w:r>
+        <w:lastRenderedPageBreak/>
+        <w:t>Vanha nainen neuvoo menemään metsään ja hakemaan apua vuorella olevasta linnasta, jossa asustelee vanha mies. Hän kuulemma voisi auttaa. Vanha nainen antaa vaimolle symbolin joka kuulemma auttaa vanhan miehen suostuttelussa. Vanha nainen antaa kartan jossa johon hän piirtää linnan sijainnin. Vaimo lähtee kiiruhtamaan kohti linnaa.</w:t>
+      </w:r>
+    </w:p>
+    <w:p>
+      <w:r>
+        <w:t>LOPPUTULOS: VAIMO LÄHTEE LINNALLE</w:t>
+      </w:r>
+      <w:bookmarkStart w:id="29" w:name="_GoBack"/>
+      <w:bookmarkEnd w:id="29"/>
+    </w:p>
+    <w:p/>
+    <w:p/>
     <w:p>
       <w:pPr>
         <w:spacing w:line="240" w:lineRule="auto"/>
       </w:pPr>
-    </w:p>
-    <w:p>
-      <w:pPr>
-        <w:spacing w:line="240" w:lineRule="auto"/>
-      </w:pPr>
       <w:r>
         <w:br w:type="page"/>
       </w:r>
@@ -9374,20 +7657,16 @@
       <w:pPr>
         <w:rPr>
           <w:b/>
-          <w:lang w:val="en-US"/>
-        </w:rPr>
-      </w:pPr>
-      <w:proofErr w:type="spellStart"/>
+        </w:rPr>
+      </w:pPr>
       <w:r>
         <w:rPr>
           <w:b/>
-          <w:lang w:val="en-US"/>
         </w:rPr>
         <w:lastRenderedPageBreak/>
         <w:t>Lähteet</w:t>
       </w:r>
-      <w:bookmarkEnd w:id="29"/>
-      <w:proofErr w:type="spellEnd"/>
+      <w:bookmarkEnd w:id="28"/>
     </w:p>
     <w:p>
       <w:pPr>
@@ -9395,7 +7674,6 @@
         <w:spacing w:before="0" w:beforeAutospacing="0" w:after="0" w:afterAutospacing="0" w:line="240" w:lineRule="auto"/>
         <w:rPr>
           <w:rFonts w:ascii="Arial" w:cs="Arial"/>
-          <w:lang w:val="en-US"/>
         </w:rPr>
       </w:pPr>
     </w:p>
@@ -9405,7 +7683,6 @@
         <w:spacing w:before="0" w:beforeAutospacing="0" w:after="0" w:afterAutospacing="0" w:line="240" w:lineRule="auto"/>
         <w:rPr>
           <w:rFonts w:ascii="Arial" w:cs="Arial"/>
-          <w:lang w:val="en-US"/>
         </w:rPr>
       </w:pPr>
     </w:p>
@@ -9423,9 +7700,27 @@
       <w:r>
         <w:rPr>
           <w:rFonts w:ascii="Arial" w:cs="Arial"/>
+        </w:rPr>
+        <w:t>Asset Store. 2014a. Visual Novel Toolkit Free. Unity. https://www.assetstore.unity3d.com/en/#!/c</w:t>
+      </w:r>
+      <w:r>
+        <w:rPr>
+          <w:rFonts w:ascii="Arial" w:cs="Arial"/>
+        </w:rPr>
+        <w:t>ontent/9416. 1</w:t>
+      </w:r>
+      <w:r>
+        <w:rPr>
+          <w:rFonts w:ascii="Arial" w:cs="Arial"/>
+        </w:rPr>
+        <w:t>0.10.2</w:t>
+      </w:r>
+      <w:r>
+        <w:rPr>
+          <w:rFonts w:ascii="Arial" w:cs="Arial"/>
           <w:lang w:val="en-US"/>
         </w:rPr>
-        <w:t>Asset Store. 2014a. Visual Novel Toolkit Free. Unity. https://www.assetstore.unity3d.com/en/#!/content/9416. 10.10.2014.</w:t>
+        <w:t>014.</w:t>
       </w:r>
     </w:p>
     <w:p>
@@ -9460,21 +7755,7 @@
         <w:rPr>
           <w:lang w:val="en-US"/>
         </w:rPr>
-        <w:t xml:space="preserve">Belle. 2014a. </w:t>
-      </w:r>
-      <w:proofErr w:type="gramStart"/>
-      <w:r>
-        <w:rPr>
-          <w:lang w:val="en-US"/>
-        </w:rPr>
-        <w:t>What</w:t>
-      </w:r>
-      <w:proofErr w:type="gramEnd"/>
-      <w:r>
-        <w:rPr>
-          <w:lang w:val="en-US"/>
-        </w:rPr>
-        <w:t xml:space="preserve"> is Belle? http://www.nongnu.org/belle/about.html. 25.9.2014.</w:t>
+        <w:t>Belle. 2014a. What is Belle? http://www.nongnu.org/belle/about.html. 25.9.2014.</w:t>
       </w:r>
     </w:p>
     <w:p>
@@ -9521,19 +7802,11 @@
           <w:lang w:val="en-US"/>
         </w:rPr>
       </w:pPr>
-      <w:proofErr w:type="spellStart"/>
       <w:r>
         <w:rPr>
           <w:lang w:val="en-US"/>
         </w:rPr>
-        <w:t>Benerdal</w:t>
-      </w:r>
-      <w:proofErr w:type="spellEnd"/>
-      <w:r>
-        <w:rPr>
-          <w:lang w:val="en-US"/>
-        </w:rPr>
-        <w:t>, E. 2014a. About Novelty. http://www.visualnovelty.com/docs/novelty_intro.html. 13.10.2014.</w:t>
+        <w:t>Benerdal, E. 2014a. About Novelty. http://www.visualnovelty.com/docs/novelty_intro.html. 13.10.2014.</w:t>
       </w:r>
     </w:p>
     <w:p>
@@ -9546,19 +7819,11 @@
           <w:lang w:val="en-US"/>
         </w:rPr>
       </w:pPr>
-      <w:proofErr w:type="spellStart"/>
       <w:r>
         <w:rPr>
           <w:lang w:val="en-US"/>
         </w:rPr>
-        <w:t>Benerdal</w:t>
-      </w:r>
-      <w:proofErr w:type="spellEnd"/>
-      <w:r>
-        <w:rPr>
-          <w:lang w:val="en-US"/>
-        </w:rPr>
-        <w:t xml:space="preserve">, E. 2014b. </w:t>
+        <w:t xml:space="preserve">Benerdal, E. 2014b. </w:t>
       </w:r>
       <w:hyperlink r:id="rId35" w:history="1">
         <w:r>
@@ -9606,21 +7871,7 @@
         <w:rPr>
           <w:lang w:val="en-US"/>
         </w:rPr>
-        <w:t xml:space="preserve">Carlos, P. 2013b. </w:t>
-      </w:r>
-      <w:proofErr w:type="gramStart"/>
-      <w:r>
-        <w:rPr>
-          <w:lang w:val="en-US"/>
-        </w:rPr>
-        <w:t>editor/ChangeLog.txt</w:t>
-      </w:r>
-      <w:proofErr w:type="gramEnd"/>
-      <w:r>
-        <w:rPr>
-          <w:lang w:val="en-US"/>
-        </w:rPr>
-        <w:t>. GitHub https://github.com/fr33mind/Belle/commit/e709d75e20548174f73f71fbc5eb35759613b528. 25.9.2014.</w:t>
+        <w:t>Carlos, P. 2013b. editor/ChangeLog.txt. GitHub https://github.com/fr33mind/Belle/commit/e709d75e20548174f73f71fbc5eb35759613b528. 25.9.2014.</w:t>
       </w:r>
     </w:p>
     <w:p>
@@ -9637,21 +7888,7 @@
         <w:rPr>
           <w:lang w:val="en-US"/>
         </w:rPr>
-        <w:t xml:space="preserve">Carlos, P. 2013c. </w:t>
-      </w:r>
-      <w:proofErr w:type="gramStart"/>
-      <w:r>
-        <w:rPr>
-          <w:lang w:val="en-US"/>
-        </w:rPr>
-        <w:t>engine/ChangeLog.txt</w:t>
-      </w:r>
-      <w:proofErr w:type="gramEnd"/>
-      <w:r>
-        <w:rPr>
-          <w:lang w:val="en-US"/>
-        </w:rPr>
-        <w:t>. GitHub https://github.com/fr33mind/Belle/commit/e709d75e20548174f73f71fbc5eb35759613b528. 25.9.2014.</w:t>
+        <w:t>Carlos, P. 2013c. engine/ChangeLog.txt. GitHub https://github.com/fr33mind/Belle/commit/e709d75e20548174f73f71fbc5eb35759613b528. 25.9.2014.</w:t>
       </w:r>
     </w:p>
     <w:p>
@@ -9668,21 +7905,7 @@
         <w:rPr>
           <w:lang w:val="en-US"/>
         </w:rPr>
-        <w:t>Eisenberg, J. 2014a. JS-</w:t>
-      </w:r>
-      <w:proofErr w:type="spellStart"/>
-      <w:r>
-        <w:rPr>
-          <w:lang w:val="en-US"/>
-        </w:rPr>
-        <w:t>ViNE</w:t>
-      </w:r>
-      <w:proofErr w:type="spellEnd"/>
-      <w:r>
-        <w:rPr>
-          <w:lang w:val="en-US"/>
-        </w:rPr>
-        <w:t>: A JavaScript Visual Novel Engine. langintro.com. http://langintro.com/js-vine/. 1.10.2014.</w:t>
+        <w:t>Eisenberg, J. 2014a. JS-ViNE: A JavaScript Visual Novel Engine. langintro.com. http://langintro.com/js-vine/. 1.10.2014.</w:t>
       </w:r>
     </w:p>
     <w:p>
@@ -9699,23 +7922,7 @@
         <w:rPr>
           <w:lang w:val="en-US"/>
         </w:rPr>
-        <w:t xml:space="preserve">Eisenberg, J. 2014b. </w:t>
-      </w:r>
-      <w:proofErr w:type="spellStart"/>
-      <w:proofErr w:type="gramStart"/>
-      <w:r>
-        <w:rPr>
-          <w:lang w:val="en-US"/>
-        </w:rPr>
-        <w:t>jdeisenberg</w:t>
-      </w:r>
-      <w:proofErr w:type="spellEnd"/>
-      <w:proofErr w:type="gramEnd"/>
-      <w:r>
-        <w:rPr>
-          <w:lang w:val="en-US"/>
-        </w:rPr>
-        <w:t>. GitHub. https://github.com/jdeisenberg. 1.10.2014.</w:t>
+        <w:t>Eisenberg, J. 2014b. jdeisenberg. GitHub. https://github.com/jdeisenberg. 1.10.2014.</w:t>
       </w:r>
     </w:p>
     <w:p>
@@ -9726,32 +7933,13 @@
         <w:jc w:val="left"/>
       </w:pPr>
       <w:r>
+        <w:t xml:space="preserve">Eisenberg, J. 2014c. js-vine. </w:t>
+      </w:r>
+      <w:r>
         <w:rPr>
           <w:lang w:val="en-US"/>
         </w:rPr>
-        <w:t xml:space="preserve">Eisenberg, J. 2014c. </w:t>
-      </w:r>
-      <w:proofErr w:type="spellStart"/>
-      <w:proofErr w:type="gramStart"/>
-      <w:r>
-        <w:rPr>
-          <w:lang w:val="en-US"/>
-        </w:rPr>
-        <w:t>js</w:t>
-      </w:r>
-      <w:proofErr w:type="spellEnd"/>
-      <w:r>
-        <w:rPr>
-          <w:lang w:val="en-US"/>
-        </w:rPr>
-        <w:t>-vine</w:t>
-      </w:r>
-      <w:proofErr w:type="gramEnd"/>
-      <w:r>
-        <w:rPr>
-          <w:lang w:val="en-US"/>
-        </w:rPr>
-        <w:t xml:space="preserve">. GitHub. https://github.com/jdeisenberg/js-vine/commits/master. </w:t>
+        <w:t xml:space="preserve">GitHub. https://github.com/jdeisenberg/js-vine/commits/master. </w:t>
       </w:r>
       <w:r>
         <w:t>14.10.2014.</w:t>
@@ -9767,21 +7955,12 @@
           <w:color w:val="000000"/>
         </w:rPr>
       </w:pPr>
-      <w:proofErr w:type="spellStart"/>
       <w:r>
         <w:rPr>
           <w:rFonts w:ascii="Arial" w:cs="Arial"/>
           <w:color w:val="000000"/>
         </w:rPr>
-        <w:t>Eisenberg</w:t>
-      </w:r>
-      <w:proofErr w:type="spellEnd"/>
-      <w:r>
-        <w:rPr>
-          <w:rFonts w:ascii="Arial" w:cs="Arial"/>
-          <w:color w:val="000000"/>
-        </w:rPr>
-        <w:t>, J. 2014d. js-vine.js. http://langintro.com/js-vine/js-vine.js. 14.10.2014.</w:t>
+        <w:t>Eisenberg, J. 2014d. js-vine.js. http://langintro.com/js-vine/js-vine.js. 14.10.2014.</w:t>
       </w:r>
     </w:p>
     <w:p>
@@ -9815,63 +7994,13 @@
           <w:lang w:val="en-US"/>
         </w:rPr>
       </w:pPr>
-      <w:proofErr w:type="spellStart"/>
-      <w:proofErr w:type="gramStart"/>
       <w:r>
         <w:rPr>
           <w:rFonts w:ascii="Arial" w:cs="Arial"/>
           <w:color w:val="000000"/>
           <w:lang w:val="en-US"/>
         </w:rPr>
-        <w:t>iiYO</w:t>
-      </w:r>
-      <w:proofErr w:type="spellEnd"/>
-      <w:proofErr w:type="gramEnd"/>
-      <w:r>
-        <w:rPr>
-          <w:rFonts w:ascii="Arial" w:cs="Arial"/>
-          <w:color w:val="000000"/>
-          <w:lang w:val="en-US"/>
-        </w:rPr>
-        <w:t xml:space="preserve">. 2014. </w:t>
-      </w:r>
-      <w:proofErr w:type="spellStart"/>
-      <w:r>
-        <w:rPr>
-          <w:rFonts w:ascii="Arial" w:cs="Arial"/>
-          <w:color w:val="000000"/>
-          <w:lang w:val="en-US"/>
-        </w:rPr>
-        <w:t>WebStory</w:t>
-      </w:r>
-      <w:proofErr w:type="spellEnd"/>
-      <w:r>
-        <w:rPr>
-          <w:rFonts w:ascii="Arial" w:cs="Arial"/>
-          <w:color w:val="000000"/>
-          <w:lang w:val="en-US"/>
-        </w:rPr>
-        <w:t xml:space="preserve"> Engine Support. </w:t>
-      </w:r>
-      <w:proofErr w:type="spellStart"/>
-      <w:proofErr w:type="gramStart"/>
-      <w:r>
-        <w:rPr>
-          <w:rFonts w:ascii="Arial" w:cs="Arial"/>
-          <w:color w:val="000000"/>
-          <w:lang w:val="en-US"/>
-        </w:rPr>
-        <w:t>iiYO</w:t>
-      </w:r>
-      <w:proofErr w:type="spellEnd"/>
-      <w:proofErr w:type="gramEnd"/>
-      <w:r>
-        <w:rPr>
-          <w:rFonts w:ascii="Arial" w:cs="Arial"/>
-          <w:color w:val="000000"/>
-          <w:lang w:val="en-US"/>
-        </w:rPr>
-        <w:t>. https://iiyo.org/f/categories/webstory-engine-support. 9.10.2024.</w:t>
+        <w:t>iiYO. 2014. WebStory Engine Support. iiYO. https://iiyo.org/f/categories/webstory-engine-support. 9.10.2024.</w:t>
       </w:r>
     </w:p>
     <w:p>
@@ -9925,21 +8054,7 @@
         <w:rPr>
           <w:lang w:val="en-US"/>
         </w:rPr>
-        <w:t xml:space="preserve">Novelty. 2014a. </w:t>
-      </w:r>
-      <w:proofErr w:type="gramStart"/>
-      <w:r>
-        <w:rPr>
-          <w:lang w:val="en-US"/>
-        </w:rPr>
-        <w:t>About</w:t>
-      </w:r>
-      <w:proofErr w:type="gramEnd"/>
-      <w:r>
-        <w:rPr>
-          <w:lang w:val="en-US"/>
-        </w:rPr>
-        <w:t xml:space="preserve"> Novelty. http://www.visualnovelty.com/docs/novelty_intro.html. 13.10.2014.</w:t>
+        <w:t>Novelty. 2014a. About Novelty. http://www.visualnovelty.com/docs/novelty_intro.html. 13.10.2014.</w:t>
       </w:r>
     </w:p>
     <w:p>
@@ -10025,21 +8140,7 @@
           <w:lang w:val="en-US"/>
         </w:rPr>
         <w:lastRenderedPageBreak/>
-        <w:t xml:space="preserve">Ren’Py. 2014a. </w:t>
-      </w:r>
-      <w:proofErr w:type="gramStart"/>
-      <w:r>
-        <w:rPr>
-          <w:lang w:val="en-US"/>
-        </w:rPr>
-        <w:t>The</w:t>
-      </w:r>
-      <w:proofErr w:type="gramEnd"/>
-      <w:r>
-        <w:rPr>
-          <w:lang w:val="en-US"/>
-        </w:rPr>
-        <w:t xml:space="preserve"> Ren’Py Launcher. http://www.renpy.org/doc/html/quickstart.html#the-ren-py-launcher. 15.10.2014. </w:t>
+        <w:t xml:space="preserve">Ren’Py. 2014a. The Ren’Py Launcher. http://www.renpy.org/doc/html/quickstart.html#the-ren-py-launcher. 15.10.2014. </w:t>
       </w:r>
     </w:p>
     <w:p>
@@ -10141,21 +8242,7 @@
         <w:rPr>
           <w:lang w:val="en-US"/>
         </w:rPr>
-        <w:t xml:space="preserve">Ren’Py. 2014g. </w:t>
-      </w:r>
-      <w:proofErr w:type="gramStart"/>
-      <w:r>
-        <w:rPr>
-          <w:lang w:val="en-US"/>
-        </w:rPr>
-        <w:t>What</w:t>
-      </w:r>
-      <w:proofErr w:type="gramEnd"/>
-      <w:r>
-        <w:rPr>
-          <w:lang w:val="en-US"/>
-        </w:rPr>
-        <w:t xml:space="preserve"> is Ren’Py. http://www.renpy.org. 16.10.2014.</w:t>
+        <w:t>Ren’Py. 2014g. What is Ren’Py. http://www.renpy.org. 16.10.2014.</w:t>
       </w:r>
     </w:p>
     <w:p>
@@ -10314,39 +8401,56 @@
           <w:color w:val="000000"/>
           <w:lang w:val="en-US"/>
         </w:rPr>
-        <w:t xml:space="preserve">Unity. 2014a. </w:t>
-      </w:r>
-      <w:proofErr w:type="gramStart"/>
+        <w:t xml:space="preserve">Unity. 2014a. Effortlessly unleash your game on the world’s hottest platforms. Unity. </w:t>
+      </w:r>
+      <w:r>
+        <w:rPr>
+          <w:rFonts w:ascii="Arial" w:cs="Arial"/>
+          <w:lang w:val="en-US"/>
+        </w:rPr>
+        <w:t>http://unity3d.com/unity/multiplatform</w:t>
+      </w:r>
       <w:r>
         <w:rPr>
           <w:rFonts w:ascii="Arial" w:cs="Arial"/>
           <w:color w:val="000000"/>
           <w:lang w:val="en-US"/>
         </w:rPr>
-        <w:t>Effortlessly</w:t>
-      </w:r>
-      <w:proofErr w:type="gramEnd"/>
-      <w:r>
+        <w:t>. 13.10.2014.</w:t>
+      </w:r>
+    </w:p>
+    <w:p>
+      <w:pPr>
+        <w:pStyle w:val="NormalWeb"/>
+        <w:spacing w:before="0" w:beforeAutospacing="0" w:after="0" w:afterAutospacing="0" w:line="240" w:lineRule="auto"/>
+        <w:ind w:left="1134" w:hanging="1134"/>
         <w:rPr>
           <w:rFonts w:ascii="Arial" w:cs="Arial"/>
           <w:color w:val="000000"/>
           <w:lang w:val="en-US"/>
         </w:rPr>
-        <w:t xml:space="preserve"> unleash your game on the world’s hottest platforms. Unity. </w:t>
-      </w:r>
-      <w:r>
-        <w:rPr>
-          <w:rFonts w:ascii="Arial" w:cs="Arial"/>
-          <w:lang w:val="en-US"/>
-        </w:rPr>
-        <w:t>http://unity3d.com/unity/multiplatform</w:t>
-      </w:r>
+      </w:pPr>
       <w:r>
         <w:rPr>
           <w:rFonts w:ascii="Arial" w:cs="Arial"/>
           <w:color w:val="000000"/>
           <w:lang w:val="en-US"/>
         </w:rPr>
+        <w:t xml:space="preserve">Unity. 2014b. Unity Software License Agreement 4.x. Unity. </w:t>
+      </w:r>
+      <w:r>
+        <w:rPr>
+          <w:rFonts w:ascii="Arial" w:cs="Arial"/>
+          <w:lang w:val="en-US"/>
+        </w:rPr>
+        <w:t>http://unity3d.com/legal/eula</w:t>
+      </w:r>
+      <w:r>
+        <w:rPr>
+          <w:rFonts w:ascii="Arial" w:cs="Arial"/>
+          <w:color w:val="000000"/>
+          <w:lang w:val="en-US"/>
+        </w:rPr>
         <w:t>. 13.10.2014.</w:t>
       </w:r>
     </w:p>
@@ -10367,14 +8471,14 @@
           <w:color w:val="000000"/>
           <w:lang w:val="en-US"/>
         </w:rPr>
-        <w:t xml:space="preserve">Unity. 2014b. Unity Software License Agreement 4.x. Unity. </w:t>
+        <w:t xml:space="preserve">Unity. 2014c. The market-leading import pipeline. </w:t>
       </w:r>
       <w:r>
         <w:rPr>
           <w:rFonts w:ascii="Arial" w:cs="Arial"/>
           <w:lang w:val="en-US"/>
         </w:rPr>
-        <w:t>http://unity3d.com/legal/eula</w:t>
+        <w:t>http://unity3d.com/unity/workflow/asset-workflow</w:t>
       </w:r>
       <w:r>
         <w:rPr>
@@ -10382,7 +8486,7 @@
           <w:color w:val="000000"/>
           <w:lang w:val="en-US"/>
         </w:rPr>
-        <w:t>. 13.10.2014.</w:t>
+        <w:t>. 16.10.2014.</w:t>
       </w:r>
     </w:p>
     <w:p>
@@ -10402,32 +8506,41 @@
           <w:color w:val="000000"/>
           <w:lang w:val="en-US"/>
         </w:rPr>
-        <w:t xml:space="preserve">Unity. 2014c. </w:t>
-      </w:r>
-      <w:proofErr w:type="gramStart"/>
+        <w:t xml:space="preserve">Unity. 2014d. SEARCH. </w:t>
+      </w:r>
+      <w:r>
+        <w:rPr>
+          <w:rFonts w:ascii="Arial" w:cs="Arial"/>
+          <w:lang w:val="en-US"/>
+        </w:rPr>
+        <w:t>http://unity3d.com/search?gq=sol-tribe</w:t>
+      </w:r>
       <w:r>
         <w:rPr>
           <w:rFonts w:ascii="Arial" w:cs="Arial"/>
           <w:color w:val="000000"/>
           <w:lang w:val="en-US"/>
         </w:rPr>
-        <w:t>The</w:t>
-      </w:r>
-      <w:proofErr w:type="gramEnd"/>
+        <w:t>. 16.10.2014.</w:t>
+      </w:r>
+    </w:p>
+    <w:p>
+      <w:pPr>
+        <w:pStyle w:val="NormalWeb"/>
+        <w:spacing w:before="0" w:beforeAutospacing="0" w:after="0" w:afterAutospacing="0" w:line="240" w:lineRule="auto"/>
+        <w:ind w:left="1134" w:hanging="1134"/>
+        <w:rPr>
+          <w:rFonts w:ascii="Arial" w:cs="Arial"/>
+          <w:color w:val="000000"/>
+        </w:rPr>
+      </w:pPr>
       <w:r>
         <w:rPr>
           <w:rFonts w:ascii="Arial" w:cs="Arial"/>
           <w:color w:val="000000"/>
           <w:lang w:val="en-US"/>
         </w:rPr>
-        <w:t xml:space="preserve"> market-leading import pipeline. </w:t>
-      </w:r>
-      <w:r>
-        <w:rPr>
-          <w:rFonts w:ascii="Arial" w:cs="Arial"/>
-          <w:lang w:val="en-US"/>
-        </w:rPr>
-        <w:t>http://unity3d.com/unity/workflow/asset-workflow</w:t>
+        <w:t xml:space="preserve">Wikipedia. 2014a. Visual Novel. </w:t>
       </w:r>
       <w:r>
         <w:rPr>
@@ -10435,79 +8548,20 @@
           <w:color w:val="000000"/>
           <w:lang w:val="en-US"/>
         </w:rPr>
-        <w:t>. 16.10.2014.</w:t>
-      </w:r>
-    </w:p>
-    <w:p>
-      <w:pPr>
-        <w:pStyle w:val="NormalWeb"/>
-        <w:spacing w:before="0" w:beforeAutospacing="0" w:after="0" w:afterAutospacing="0" w:line="240" w:lineRule="auto"/>
-        <w:ind w:left="1134" w:hanging="1134"/>
+        <w:t xml:space="preserve">Wikipedia. </w:t>
+      </w:r>
+      <w:r>
+        <w:rPr>
+          <w:rFonts w:ascii="Arial" w:cs="Arial"/>
+          <w:lang w:val="en-US"/>
+        </w:rPr>
+        <w:t>http://en.wikipedia.org/wiki/Visual_novel</w:t>
+      </w:r>
+      <w:r>
         <w:rPr>
           <w:rFonts w:ascii="Arial" w:cs="Arial"/>
           <w:color w:val="000000"/>
           <w:lang w:val="en-US"/>
-        </w:rPr>
-      </w:pPr>
-      <w:r>
-        <w:rPr>
-          <w:rFonts w:ascii="Arial" w:cs="Arial"/>
-          <w:color w:val="000000"/>
-          <w:lang w:val="en-US"/>
-        </w:rPr>
-        <w:t xml:space="preserve">Unity. 2014d. SEARCH. </w:t>
-      </w:r>
-      <w:r>
-        <w:rPr>
-          <w:rFonts w:ascii="Arial" w:cs="Arial"/>
-          <w:lang w:val="en-US"/>
-        </w:rPr>
-        <w:t>http://unity3d.com/search?gq=sol-tribe</w:t>
-      </w:r>
-      <w:r>
-        <w:rPr>
-          <w:rFonts w:ascii="Arial" w:cs="Arial"/>
-          <w:color w:val="000000"/>
-          <w:lang w:val="en-US"/>
-        </w:rPr>
-        <w:t>. 16.10.2014.</w:t>
-      </w:r>
-    </w:p>
-    <w:p>
-      <w:pPr>
-        <w:pStyle w:val="NormalWeb"/>
-        <w:spacing w:before="0" w:beforeAutospacing="0" w:after="0" w:afterAutospacing="0" w:line="240" w:lineRule="auto"/>
-        <w:ind w:left="1134" w:hanging="1134"/>
-        <w:rPr>
-          <w:rFonts w:ascii="Arial" w:cs="Arial"/>
-          <w:color w:val="000000"/>
-        </w:rPr>
-      </w:pPr>
-      <w:r>
-        <w:rPr>
-          <w:rFonts w:ascii="Arial" w:cs="Arial"/>
-          <w:color w:val="000000"/>
-          <w:lang w:val="en-US"/>
-        </w:rPr>
-        <w:t xml:space="preserve">Wikipedia. 2014a. Visual Novel. </w:t>
-      </w:r>
-      <w:r>
-        <w:rPr>
-          <w:rFonts w:ascii="Arial" w:cs="Arial"/>
-          <w:color w:val="000000"/>
-        </w:rPr>
-        <w:t xml:space="preserve">Wikipedia. </w:t>
-      </w:r>
-      <w:r>
-        <w:rPr>
-          <w:rFonts w:ascii="Arial" w:cs="Arial"/>
-        </w:rPr>
-        <w:t>http://en.wikipedia.org/wiki/Visual_novel</w:t>
-      </w:r>
-      <w:r>
-        <w:rPr>
-          <w:rFonts w:ascii="Arial" w:cs="Arial"/>
-          <w:color w:val="000000"/>
         </w:rPr>
         <w:t xml:space="preserve">. </w:t>
       </w:r>
@@ -10539,13 +8593,8 @@
         <w:t>Wikipedia.</w:t>
       </w:r>
       <w:r>
-        <w:t xml:space="preserve"> http://en.wikipedia.org/wiki/</w:t>
-      </w:r>
-      <w:proofErr w:type="gramStart"/>
-      <w:r>
-        <w:t>Ren%27Py</w:t>
-      </w:r>
-      <w:proofErr w:type="gramEnd"/>
+        <w:t xml:space="preserve"> http://en.wikipedia.org/wiki/Ren%27Py</w:t>
+      </w:r>
       <w:r>
         <w:rPr>
           <w:rStyle w:val="Hyperlink"/>
@@ -10587,6 +8636,9 @@
         <w:t xml:space="preserve">Wikipedia. 2014c. GNU Lesser General Public License. </w:t>
       </w:r>
       <w:r>
+        <w:rPr>
+          <w:lang w:val="en-US"/>
+        </w:rPr>
         <w:t xml:space="preserve">Wikipedia. http://en.wikipedia.org/wiki/GNU_Lesser_General_Public_License. </w:t>
       </w:r>
       <w:r>
@@ -10609,31 +8661,19 @@
           <w:color w:val="000000"/>
           <w:lang w:val="en-US"/>
         </w:rPr>
-        <w:t xml:space="preserve">Wikipedia. 2014d. </w:t>
-      </w:r>
-      <w:proofErr w:type="spellStart"/>
+        <w:t xml:space="preserve">Wikipedia. 2014d. NScripter. </w:t>
+      </w:r>
       <w:r>
         <w:rPr>
           <w:color w:val="000000"/>
           <w:lang w:val="en-US"/>
         </w:rPr>
-        <w:t>NScripter</w:t>
-      </w:r>
-      <w:proofErr w:type="spellEnd"/>
-      <w:r>
-        <w:rPr>
-          <w:color w:val="000000"/>
+        <w:t xml:space="preserve">Wikipedia. </w:t>
+      </w:r>
+      <w:r>
+        <w:rPr>
           <w:lang w:val="en-US"/>
         </w:rPr>
-        <w:t xml:space="preserve">. </w:t>
-      </w:r>
-      <w:r>
-        <w:rPr>
-          <w:color w:val="000000"/>
-        </w:rPr>
-        <w:t xml:space="preserve">Wikipedia. </w:t>
-      </w:r>
-      <w:r>
         <w:t xml:space="preserve">http://en.wikipedia.org/wiki/NScripter. </w:t>
       </w:r>
       <w:r>
@@ -10658,23 +8698,7 @@
           <w:rFonts w:ascii="Arial" w:cs="Arial"/>
           <w:color w:val="000000"/>
         </w:rPr>
-        <w:t xml:space="preserve">Wikipedia.2014e. </w:t>
-      </w:r>
-      <w:proofErr w:type="spellStart"/>
-      <w:r>
-        <w:rPr>
-          <w:rFonts w:ascii="Arial" w:cs="Arial"/>
-          <w:color w:val="000000"/>
-        </w:rPr>
-        <w:t>KiriKiri</w:t>
-      </w:r>
-      <w:proofErr w:type="spellEnd"/>
-      <w:r>
-        <w:rPr>
-          <w:rFonts w:ascii="Arial" w:cs="Arial"/>
-          <w:color w:val="000000"/>
-        </w:rPr>
-        <w:t xml:space="preserve">. Wikipedia. </w:t>
+        <w:t xml:space="preserve">Wikipedia.2014e. KiriKiri. Wikipedia. </w:t>
       </w:r>
       <w:r>
         <w:rPr>
@@ -10708,21 +8732,12 @@
           <w:lang w:val="en-US"/>
         </w:rPr>
       </w:pPr>
-      <w:proofErr w:type="spellStart"/>
       <w:r>
         <w:rPr>
           <w:rFonts w:ascii="Arial" w:cs="Arial"/>
           <w:lang w:val="en-US"/>
         </w:rPr>
-        <w:t>WebStory</w:t>
-      </w:r>
-      <w:proofErr w:type="spellEnd"/>
-      <w:r>
-        <w:rPr>
-          <w:rFonts w:ascii="Arial" w:cs="Arial"/>
-          <w:lang w:val="en-US"/>
-        </w:rPr>
-        <w:t xml:space="preserve"> Engine. 2014a. WSE Next Generation. http://webstoryengine.org/wse-next. 9.10.2014.</w:t>
+        <w:t>WebStory Engine. 2014a. WSE Next Generation. http://webstoryengine.org/wse-next. 9.10.2014.</w:t>
       </w:r>
     </w:p>
     <w:p>
@@ -10735,37 +8750,12 @@
           <w:lang w:val="en-US"/>
         </w:rPr>
       </w:pPr>
-      <w:proofErr w:type="spellStart"/>
       <w:r>
         <w:rPr>
           <w:rFonts w:ascii="Arial" w:cs="Arial"/>
           <w:lang w:val="en-US"/>
         </w:rPr>
-        <w:t>WebStory</w:t>
-      </w:r>
-      <w:proofErr w:type="spellEnd"/>
-      <w:r>
-        <w:rPr>
-          <w:rFonts w:ascii="Arial" w:cs="Arial"/>
-          <w:lang w:val="en-US"/>
-        </w:rPr>
-        <w:t xml:space="preserve"> Engine. 2014b. Ideas </w:t>
-      </w:r>
-      <w:proofErr w:type="gramStart"/>
-      <w:r>
-        <w:rPr>
-          <w:rFonts w:ascii="Arial" w:cs="Arial"/>
-          <w:lang w:val="en-US"/>
-        </w:rPr>
-        <w:t>For</w:t>
-      </w:r>
-      <w:proofErr w:type="gramEnd"/>
-      <w:r>
-        <w:rPr>
-          <w:rFonts w:ascii="Arial" w:cs="Arial"/>
-          <w:lang w:val="en-US"/>
-        </w:rPr>
-        <w:t xml:space="preserve"> Features And Improvements. http://webstoryengine.org/ideas. 9.10.2014.</w:t>
+        <w:t>WebStory Engine. 2014b. Ideas For Features And Improvements. http://webstoryengine.org/ideas. 9.10.2014.</w:t>
       </w:r>
     </w:p>
     <w:p>
@@ -10778,37 +8768,12 @@
           <w:lang w:val="en-US"/>
         </w:rPr>
       </w:pPr>
-      <w:proofErr w:type="spellStart"/>
       <w:r>
         <w:rPr>
           <w:rFonts w:ascii="Arial" w:cs="Arial"/>
           <w:lang w:val="en-US"/>
         </w:rPr>
-        <w:t>WebStory</w:t>
-      </w:r>
-      <w:proofErr w:type="spellEnd"/>
-      <w:r>
-        <w:rPr>
-          <w:rFonts w:ascii="Arial" w:cs="Arial"/>
-          <w:lang w:val="en-US"/>
-        </w:rPr>
-        <w:t xml:space="preserve"> Engine. 2014c. </w:t>
-      </w:r>
-      <w:proofErr w:type="spellStart"/>
-      <w:r>
-        <w:rPr>
-          <w:rFonts w:ascii="Arial" w:cs="Arial"/>
-          <w:lang w:val="en-US"/>
-        </w:rPr>
-        <w:t>WebStory</w:t>
-      </w:r>
-      <w:proofErr w:type="spellEnd"/>
-      <w:r>
-        <w:rPr>
-          <w:rFonts w:ascii="Arial" w:cs="Arial"/>
-          <w:lang w:val="en-US"/>
-        </w:rPr>
-        <w:t xml:space="preserve"> Language Reference. http://webstoryengine.org/language. 9.10.2014.</w:t>
+        <w:t>WebStory Engine. 2014c. WebStory Language Reference. http://webstoryengine.org/language. 9.10.2014.</w:t>
       </w:r>
     </w:p>
     <w:p>
@@ -10821,21 +8786,12 @@
           <w:lang w:val="en-US"/>
         </w:rPr>
       </w:pPr>
-      <w:proofErr w:type="spellStart"/>
       <w:r>
         <w:rPr>
           <w:rFonts w:ascii="Arial" w:cs="Arial"/>
           <w:lang w:val="en-US"/>
         </w:rPr>
-        <w:t>WebStory</w:t>
-      </w:r>
-      <w:proofErr w:type="spellEnd"/>
-      <w:r>
-        <w:rPr>
-          <w:rFonts w:ascii="Arial" w:cs="Arial"/>
-          <w:lang w:val="en-US"/>
-        </w:rPr>
-        <w:t xml:space="preserve"> Engine. 2014d. game.xml. http://webstoryengine.org/webstories/introduction/game.xml. 9.10.2014.</w:t>
+        <w:t>WebStory Engine. 2014d. game.xml. http://webstoryengine.org/webstories/introduction/game.xml. 9.10.2014.</w:t>
       </w:r>
     </w:p>
     <w:p>
@@ -10848,37 +8804,12 @@
           <w:lang w:val="en-US"/>
         </w:rPr>
       </w:pPr>
-      <w:proofErr w:type="spellStart"/>
       <w:r>
         <w:rPr>
           <w:rFonts w:ascii="Arial" w:cs="Arial"/>
           <w:lang w:val="en-US"/>
         </w:rPr>
-        <w:t>WebStory</w:t>
-      </w:r>
-      <w:proofErr w:type="spellEnd"/>
-      <w:r>
-        <w:rPr>
-          <w:rFonts w:ascii="Arial" w:cs="Arial"/>
-          <w:lang w:val="en-US"/>
-        </w:rPr>
-        <w:t xml:space="preserve"> Engine. 2014e. Visual Novels Made With </w:t>
-      </w:r>
-      <w:proofErr w:type="spellStart"/>
-      <w:r>
-        <w:rPr>
-          <w:rFonts w:ascii="Arial" w:cs="Arial"/>
-          <w:lang w:val="en-US"/>
-        </w:rPr>
-        <w:t>WebStory</w:t>
-      </w:r>
-      <w:proofErr w:type="spellEnd"/>
-      <w:r>
-        <w:rPr>
-          <w:rFonts w:ascii="Arial" w:cs="Arial"/>
-          <w:lang w:val="en-US"/>
-        </w:rPr>
-        <w:t xml:space="preserve"> Engine. http://webstoryengine.org/showcase:visual-novels. 9.10.2014. </w:t>
+        <w:t xml:space="preserve">WebStory Engine. 2014e. Visual Novels Made With WebStory Engine. http://webstoryengine.org/showcase:visual-novels. 9.10.2014. </w:t>
       </w:r>
     </w:p>
     <w:p>
@@ -10891,37 +8822,12 @@
           <w:lang w:val="en-US"/>
         </w:rPr>
       </w:pPr>
-      <w:proofErr w:type="spellStart"/>
       <w:r>
         <w:rPr>
           <w:rFonts w:ascii="Arial" w:cs="Arial"/>
           <w:lang w:val="en-US"/>
         </w:rPr>
-        <w:t>WebStory</w:t>
-      </w:r>
-      <w:proofErr w:type="spellEnd"/>
-      <w:r>
-        <w:rPr>
-          <w:rFonts w:ascii="Arial" w:cs="Arial"/>
-          <w:lang w:val="en-US"/>
-        </w:rPr>
-        <w:t xml:space="preserve"> Engine. 2014f. </w:t>
-      </w:r>
-      <w:proofErr w:type="spellStart"/>
-      <w:r>
-        <w:rPr>
-          <w:rFonts w:ascii="Arial" w:cs="Arial"/>
-          <w:lang w:val="en-US"/>
-        </w:rPr>
-        <w:t>WebStory</w:t>
-      </w:r>
-      <w:proofErr w:type="spellEnd"/>
-      <w:r>
-        <w:rPr>
-          <w:rFonts w:ascii="Arial" w:cs="Arial"/>
-          <w:lang w:val="en-US"/>
-        </w:rPr>
-        <w:t xml:space="preserve"> Engine. http://webstoryengine.org/start. 25.9.2014.</w:t>
+        <w:t>WebStory Engine. 2014f. WebStory Engine. http://webstoryengine.org/start. 25.9.2014.</w:t>
       </w:r>
     </w:p>
     <w:p>
@@ -10934,22 +8840,13 @@
           <w:color w:val="000000"/>
         </w:rPr>
       </w:pPr>
-      <w:proofErr w:type="spellStart"/>
       <w:r>
         <w:rPr>
           <w:rFonts w:ascii="Arial" w:cs="Arial"/>
           <w:lang w:val="en-US"/>
         </w:rPr>
         <w:lastRenderedPageBreak/>
-        <w:t>WebStory</w:t>
-      </w:r>
-      <w:proofErr w:type="spellEnd"/>
-      <w:r>
-        <w:rPr>
-          <w:rFonts w:ascii="Arial" w:cs="Arial"/>
-          <w:lang w:val="en-US"/>
-        </w:rPr>
-        <w:t xml:space="preserve"> Engine 2014g. </w:t>
+        <w:t xml:space="preserve">WebStory Engine 2014g. </w:t>
       </w:r>
       <w:hyperlink r:id="rId39" w:history="1">
         <w:r>
@@ -11105,7 +9002,7 @@
         <w:rStyle w:val="PageNumber"/>
         <w:noProof/>
       </w:rPr>
-      <w:t>18</w:t>
+      <w:t>28</w:t>
     </w:r>
     <w:r>
       <w:rPr>
@@ -11798,6 +9695,127 @@
     </w:lvl>
   </w:abstractNum>
   <w:abstractNum w:abstractNumId="14">
+    <w:nsid w:val="4D6D086B"/>
+    <w:multiLevelType w:val="multilevel"/>
+    <w:tmpl w:val="13AC2B1C"/>
+    <w:lvl w:ilvl="0">
+      <w:start w:val="1"/>
+      <w:numFmt w:val="decimal"/>
+      <w:lvlText w:val="%1."/>
+      <w:lvlJc w:val="left"/>
+      <w:pPr>
+        <w:ind w:left="720" w:hanging="360"/>
+      </w:pPr>
+      <w:rPr>
+        <w:rFonts w:hint="default"/>
+      </w:rPr>
+    </w:lvl>
+    <w:lvl w:ilvl="1">
+      <w:start w:val="1"/>
+      <w:numFmt w:val="decimal"/>
+      <w:isLgl/>
+      <w:lvlText w:val="%1.%2."/>
+      <w:lvlJc w:val="left"/>
+      <w:pPr>
+        <w:ind w:left="1440" w:hanging="720"/>
+      </w:pPr>
+      <w:rPr>
+        <w:rFonts w:hint="default"/>
+      </w:rPr>
+    </w:lvl>
+    <w:lvl w:ilvl="2">
+      <w:start w:val="1"/>
+      <w:numFmt w:val="decimal"/>
+      <w:isLgl/>
+      <w:lvlText w:val="%1.%2.%3."/>
+      <w:lvlJc w:val="left"/>
+      <w:pPr>
+        <w:ind w:left="1800" w:hanging="720"/>
+      </w:pPr>
+      <w:rPr>
+        <w:rFonts w:hint="default"/>
+      </w:rPr>
+    </w:lvl>
+    <w:lvl w:ilvl="3">
+      <w:start w:val="1"/>
+      <w:numFmt w:val="decimal"/>
+      <w:isLgl/>
+      <w:lvlText w:val="%1.%2.%3.%4."/>
+      <w:lvlJc w:val="left"/>
+      <w:pPr>
+        <w:ind w:left="2520" w:hanging="1080"/>
+      </w:pPr>
+      <w:rPr>
+        <w:rFonts w:hint="default"/>
+      </w:rPr>
+    </w:lvl>
+    <w:lvl w:ilvl="4">
+      <w:start w:val="1"/>
+      <w:numFmt w:val="decimal"/>
+      <w:isLgl/>
+      <w:lvlText w:val="%1.%2.%3.%4.%5."/>
+      <w:lvlJc w:val="left"/>
+      <w:pPr>
+        <w:ind w:left="2880" w:hanging="1080"/>
+      </w:pPr>
+      <w:rPr>
+        <w:rFonts w:hint="default"/>
+      </w:rPr>
+    </w:lvl>
+    <w:lvl w:ilvl="5">
+      <w:start w:val="1"/>
+      <w:numFmt w:val="decimal"/>
+      <w:isLgl/>
+      <w:lvlText w:val="%1.%2.%3.%4.%5.%6."/>
+      <w:lvlJc w:val="left"/>
+      <w:pPr>
+        <w:ind w:left="3600" w:hanging="1440"/>
+      </w:pPr>
+      <w:rPr>
+        <w:rFonts w:hint="default"/>
+      </w:rPr>
+    </w:lvl>
+    <w:lvl w:ilvl="6">
+      <w:start w:val="1"/>
+      <w:numFmt w:val="decimal"/>
+      <w:isLgl/>
+      <w:lvlText w:val="%1.%2.%3.%4.%5.%6.%7."/>
+      <w:lvlJc w:val="left"/>
+      <w:pPr>
+        <w:ind w:left="3960" w:hanging="1440"/>
+      </w:pPr>
+      <w:rPr>
+        <w:rFonts w:hint="default"/>
+      </w:rPr>
+    </w:lvl>
+    <w:lvl w:ilvl="7">
+      <w:start w:val="1"/>
+      <w:numFmt w:val="decimal"/>
+      <w:isLgl/>
+      <w:lvlText w:val="%1.%2.%3.%4.%5.%6.%7.%8."/>
+      <w:lvlJc w:val="left"/>
+      <w:pPr>
+        <w:ind w:left="4680" w:hanging="1800"/>
+      </w:pPr>
+      <w:rPr>
+        <w:rFonts w:hint="default"/>
+      </w:rPr>
+    </w:lvl>
+    <w:lvl w:ilvl="8">
+      <w:start w:val="1"/>
+      <w:numFmt w:val="decimal"/>
+      <w:isLgl/>
+      <w:lvlText w:val="%1.%2.%3.%4.%5.%6.%7.%8.%9."/>
+      <w:lvlJc w:val="left"/>
+      <w:pPr>
+        <w:ind w:left="5400" w:hanging="2160"/>
+      </w:pPr>
+      <w:rPr>
+        <w:rFonts w:hint="default"/>
+      </w:rPr>
+    </w:lvl>
+  </w:abstractNum>
+  <w:abstractNum w:abstractNumId="15">
     <w:nsid w:val="59F85201"/>
     <w:multiLevelType w:val="multilevel"/>
     <w:tmpl w:val="0D280130"/>
@@ -11956,8 +9974,97 @@
       </w:rPr>
     </w:lvl>
   </w:abstractNum>
+  <w:abstractNum w:abstractNumId="16">
+    <w:nsid w:val="701D5DD0"/>
+    <w:multiLevelType w:val="hybridMultilevel"/>
+    <w:tmpl w:val="4F362830"/>
+    <w:lvl w:ilvl="0" w:tplc="040B000F">
+      <w:start w:val="1"/>
+      <w:numFmt w:val="decimal"/>
+      <w:lvlText w:val="%1."/>
+      <w:lvlJc w:val="left"/>
+      <w:pPr>
+        <w:ind w:left="360" w:hanging="360"/>
+      </w:pPr>
+      <w:rPr>
+        <w:rFonts w:hint="default"/>
+      </w:rPr>
+    </w:lvl>
+    <w:lvl w:ilvl="1" w:tplc="040B0019" w:tentative="1">
+      <w:start w:val="1"/>
+      <w:numFmt w:val="lowerLetter"/>
+      <w:lvlText w:val="%2."/>
+      <w:lvlJc w:val="left"/>
+      <w:pPr>
+        <w:ind w:left="1080" w:hanging="360"/>
+      </w:pPr>
+    </w:lvl>
+    <w:lvl w:ilvl="2" w:tplc="040B001B" w:tentative="1">
+      <w:start w:val="1"/>
+      <w:numFmt w:val="lowerRoman"/>
+      <w:lvlText w:val="%3."/>
+      <w:lvlJc w:val="right"/>
+      <w:pPr>
+        <w:ind w:left="1800" w:hanging="180"/>
+      </w:pPr>
+    </w:lvl>
+    <w:lvl w:ilvl="3" w:tplc="040B000F" w:tentative="1">
+      <w:start w:val="1"/>
+      <w:numFmt w:val="decimal"/>
+      <w:lvlText w:val="%4."/>
+      <w:lvlJc w:val="left"/>
+      <w:pPr>
+        <w:ind w:left="2520" w:hanging="360"/>
+      </w:pPr>
+    </w:lvl>
+    <w:lvl w:ilvl="4" w:tplc="040B0019" w:tentative="1">
+      <w:start w:val="1"/>
+      <w:numFmt w:val="lowerLetter"/>
+      <w:lvlText w:val="%5."/>
+      <w:lvlJc w:val="left"/>
+      <w:pPr>
+        <w:ind w:left="3240" w:hanging="360"/>
+      </w:pPr>
+    </w:lvl>
+    <w:lvl w:ilvl="5" w:tplc="040B001B" w:tentative="1">
+      <w:start w:val="1"/>
+      <w:numFmt w:val="lowerRoman"/>
+      <w:lvlText w:val="%6."/>
+      <w:lvlJc w:val="right"/>
+      <w:pPr>
+        <w:ind w:left="3960" w:hanging="180"/>
+      </w:pPr>
+    </w:lvl>
+    <w:lvl w:ilvl="6" w:tplc="040B000F" w:tentative="1">
+      <w:start w:val="1"/>
+      <w:numFmt w:val="decimal"/>
+      <w:lvlText w:val="%7."/>
+      <w:lvlJc w:val="left"/>
+      <w:pPr>
+        <w:ind w:left="4680" w:hanging="360"/>
+      </w:pPr>
+    </w:lvl>
+    <w:lvl w:ilvl="7" w:tplc="040B0019" w:tentative="1">
+      <w:start w:val="1"/>
+      <w:numFmt w:val="lowerLetter"/>
+      <w:lvlText w:val="%8."/>
+      <w:lvlJc w:val="left"/>
+      <w:pPr>
+        <w:ind w:left="5400" w:hanging="360"/>
+      </w:pPr>
+    </w:lvl>
+    <w:lvl w:ilvl="8" w:tplc="040B001B" w:tentative="1">
+      <w:start w:val="1"/>
+      <w:numFmt w:val="lowerRoman"/>
+      <w:lvlText w:val="%9."/>
+      <w:lvlJc w:val="right"/>
+      <w:pPr>
+        <w:ind w:left="6120" w:hanging="180"/>
+      </w:pPr>
+    </w:lvl>
+  </w:abstractNum>
   <w:num w:numId="1">
-    <w:abstractNumId w:val="14"/>
+    <w:abstractNumId w:val="15"/>
   </w:num>
   <w:num w:numId="2">
     <w:abstractNumId w:val="0"/>
@@ -11997,6 +10104,12 @@
   </w:num>
   <w:num w:numId="14">
     <w:abstractNumId w:val="10"/>
+  </w:num>
+  <w:num w:numId="15">
+    <w:abstractNumId w:val="14"/>
+  </w:num>
+  <w:num w:numId="16">
+    <w:abstractNumId w:val="16"/>
   </w:num>
   <w:numIdMacAtCleanup w:val="14"/>
 </w:numbering>
@@ -12394,7 +10507,7 @@
   <w:style w:type="paragraph" w:default="1" w:styleId="Normal">
     <w:name w:val="Normal"/>
     <w:qFormat/>
-    <w:rsid w:val="00F2364D"/>
+    <w:rsid w:val="00CE20E4"/>
     <w:rPr>
       <w:rFonts w:eastAsiaTheme="minorHAnsi"/>
       <w:lang w:eastAsia="en-US"/>
@@ -12649,7 +10762,7 @@
     <w:uiPriority w:val="1"/>
     <w:semiHidden/>
     <w:unhideWhenUsed/>
-    <w:rsid w:val="00F2364D"/>
+    <w:rsid w:val="00CE20E4"/>
   </w:style>
   <w:style w:type="table" w:default="1" w:styleId="TableNormal">
     <w:name w:val="Normal Table"/>
@@ -12671,7 +10784,7 @@
     <w:uiPriority w:val="99"/>
     <w:semiHidden/>
     <w:unhideWhenUsed/>
-    <w:rsid w:val="00F2364D"/>
+    <w:rsid w:val="00CE20E4"/>
   </w:style>
   <w:style w:type="character" w:customStyle="1" w:styleId="Heading1Char">
     <w:name w:val="Heading 1 Char"/>
@@ -14882,6 +12995,56 @@
 </file>
 
 <file path=customXml/item1.xml><?xml version="1.0" encoding="utf-8"?>
+<?mso-contentType ?>
+<spe:Receivers xmlns:spe="http://schemas.microsoft.com/sharepoint/events">
+  <Receiver>
+    <Name>Document ID Generator</Name>
+    <Synchronization>Synchronous</Synchronization>
+    <Type>10001</Type>
+    <SequenceNumber>1000</SequenceNumber>
+    <Url/>
+    <Assembly>Microsoft.Office.DocumentManagement, Version=15.0.0.0, Culture=neutral, PublicKeyToken=71e9bce111e9429c</Assembly>
+    <Class>Microsoft.Office.DocumentManagement.Internal.DocIdHandler</Class>
+    <Data/>
+    <Filter/>
+  </Receiver>
+  <Receiver>
+    <Name>Document ID Generator</Name>
+    <Synchronization>Synchronous</Synchronization>
+    <Type>10002</Type>
+    <SequenceNumber>1001</SequenceNumber>
+    <Url/>
+    <Assembly>Microsoft.Office.DocumentManagement, Version=15.0.0.0, Culture=neutral, PublicKeyToken=71e9bce111e9429c</Assembly>
+    <Class>Microsoft.Office.DocumentManagement.Internal.DocIdHandler</Class>
+    <Data/>
+    <Filter/>
+  </Receiver>
+  <Receiver>
+    <Name>Document ID Generator</Name>
+    <Synchronization>Synchronous</Synchronization>
+    <Type>10004</Type>
+    <SequenceNumber>1002</SequenceNumber>
+    <Url/>
+    <Assembly>Microsoft.Office.DocumentManagement, Version=15.0.0.0, Culture=neutral, PublicKeyToken=71e9bce111e9429c</Assembly>
+    <Class>Microsoft.Office.DocumentManagement.Internal.DocIdHandler</Class>
+    <Data/>
+    <Filter/>
+  </Receiver>
+  <Receiver>
+    <Name>Document ID Generator</Name>
+    <Synchronization>Synchronous</Synchronization>
+    <Type>10006</Type>
+    <SequenceNumber>1003</SequenceNumber>
+    <Url/>
+    <Assembly>Microsoft.Office.DocumentManagement, Version=15.0.0.0, Culture=neutral, PublicKeyToken=71e9bce111e9429c</Assembly>
+    <Class>Microsoft.Office.DocumentManagement.Internal.DocIdHandler</Class>
+    <Data/>
+    <Filter/>
+  </Receiver>
+</spe:Receivers>
+</file>
+
+<file path=customXml/item2.xml><?xml version="1.0" encoding="utf-8"?>
 <ct:contentTypeSchema xmlns:ct="http://schemas.microsoft.com/office/2006/metadata/contentType" xmlns:ma="http://schemas.microsoft.com/office/2006/metadata/properties/metaAttributes" ct:_="" ma:_="" ma:contentTypeName="Kepa-asiakirjamalli" ma:contentTypeID="0x01010074BE4F9C3249664DA0F0A6B8C3FBE0970600C98A4C127569914896EB8185DCF73A76" ma:contentTypeVersion="28" ma:contentTypeDescription="Kehittämis- ja palvelukeskuksen asiakirjamalli" ma:contentTypeScope="" ma:versionID="1e62953dd0a2df9c73368379eeb1a56e">
   <xsd:schema xmlns:xsd="http://www.w3.org/2001/XMLSchema" xmlns:xs="http://www.w3.org/2001/XMLSchema" xmlns:p="http://schemas.microsoft.com/office/2006/metadata/properties" xmlns:ns2="86a9b6ee-f6ba-464e-948e-b48de1b99516" targetNamespace="http://schemas.microsoft.com/office/2006/metadata/properties" ma:root="true" ma:fieldsID="8fbc3c132af782683b73d0649cc6c682" ns2:_="">
     <xsd:import namespace="86a9b6ee-f6ba-464e-948e-b48de1b99516"/>
@@ -15104,71 +13267,13 @@
 </ct:contentTypeSchema>
 </file>
 
-<file path=customXml/item2.xml><?xml version="1.0" encoding="utf-8"?>
-<?mso-contentType ?>
-<spe:Receivers xmlns:spe="http://schemas.microsoft.com/sharepoint/events">
-  <Receiver>
-    <Name>Document ID Generator</Name>
-    <Synchronization>Synchronous</Synchronization>
-    <Type>10001</Type>
-    <SequenceNumber>1000</SequenceNumber>
-    <Url/>
-    <Assembly>Microsoft.Office.DocumentManagement, Version=15.0.0.0, Culture=neutral, PublicKeyToken=71e9bce111e9429c</Assembly>
-    <Class>Microsoft.Office.DocumentManagement.Internal.DocIdHandler</Class>
-    <Data/>
-    <Filter/>
-  </Receiver>
-  <Receiver>
-    <Name>Document ID Generator</Name>
-    <Synchronization>Synchronous</Synchronization>
-    <Type>10002</Type>
-    <SequenceNumber>1001</SequenceNumber>
-    <Url/>
-    <Assembly>Microsoft.Office.DocumentManagement, Version=15.0.0.0, Culture=neutral, PublicKeyToken=71e9bce111e9429c</Assembly>
-    <Class>Microsoft.Office.DocumentManagement.Internal.DocIdHandler</Class>
-    <Data/>
-    <Filter/>
-  </Receiver>
-  <Receiver>
-    <Name>Document ID Generator</Name>
-    <Synchronization>Synchronous</Synchronization>
-    <Type>10004</Type>
-    <SequenceNumber>1002</SequenceNumber>
-    <Url/>
-    <Assembly>Microsoft.Office.DocumentManagement, Version=15.0.0.0, Culture=neutral, PublicKeyToken=71e9bce111e9429c</Assembly>
-    <Class>Microsoft.Office.DocumentManagement.Internal.DocIdHandler</Class>
-    <Data/>
-    <Filter/>
-  </Receiver>
-  <Receiver>
-    <Name>Document ID Generator</Name>
-    <Synchronization>Synchronous</Synchronization>
-    <Type>10006</Type>
-    <SequenceNumber>1003</SequenceNumber>
-    <Url/>
-    <Assembly>Microsoft.Office.DocumentManagement, Version=15.0.0.0, Culture=neutral, PublicKeyToken=71e9bce111e9429c</Assembly>
-    <Class>Microsoft.Office.DocumentManagement.Internal.DocIdHandler</Class>
-    <Data/>
-    <Filter/>
-  </Receiver>
-</spe:Receivers>
-</file>
-
 <file path=customXml/item3.xml><?xml version="1.0" encoding="utf-8"?>
-<?mso-contentType ?>
-<FormTemplates xmlns="http://schemas.microsoft.com/sharepoint/v3/contenttype/forms">
-  <Display>DocumentLibraryForm</Display>
-  <Edit>DocumentLibraryForm</Edit>
-  <New>DocumentLibraryForm</New>
-</FormTemplates>
+<LongProperties xmlns="http://schemas.microsoft.com/office/2006/metadata/longProperties">
+  <LongProp xmlns="" name="TaxCatchAll"><![CDATA[12;#Ohje|605c7f13-08d9-4847-a0f4-80afed4f9b0c;#5;#Kehittämis- ja palvelukeskus|2d423e59-736e-4193-b2dd-f80038a470b8;#224;#oppari ohje|2cbd839c-662d-4778-ad5f-bb90130a0409;#156;#Koulutus|9e9c4865-e47f-4702-aaa2-8081ff30887c;#2;#Sisäinen|856ceb84-c3b1-4d56-b9c7-41df82e4014c;#1;#Luonnos|812b1148-af6c-4bba-9908-b0e03c0dde82;#221;#oppari|7148340c-91e2-43fe-9ab1-0e6cdb82cff8]]></LongProp>
+</LongProperties>
 </file>
 
 <file path=customXml/item4.xml><?xml version="1.0" encoding="utf-8"?>
-<?mso-contentType ?>
-<SharedContentType xmlns="Microsoft.SharePoint.Taxonomy.ContentTypeSync" SourceId="b872c823-5acf-47a6-b135-e786da36de66" ContentTypeId="0x01010074BE4F9C3249664DA0F0A6B8C3FBE09706" PreviousValue="false"/>
-</file>
-
-<file path=customXml/item5.xml><?xml version="1.0" encoding="utf-8"?>
 <p:properties xmlns:p="http://schemas.microsoft.com/office/2006/metadata/properties" xmlns:xsi="http://www.w3.org/2001/XMLSchema-instance" xmlns:pc="http://schemas.microsoft.com/office/infopath/2007/PartnerControls">
   <documentManagement>
     <e7e64fc58a8946328c74ded73598ecc6 xmlns="86a9b6ee-f6ba-464e-948e-b48de1b99516">
@@ -15237,10 +13342,18 @@
 </p:properties>
 </file>
 
+<file path=customXml/item5.xml><?xml version="1.0" encoding="utf-8"?>
+<?mso-contentType ?>
+<SharedContentType xmlns="Microsoft.SharePoint.Taxonomy.ContentTypeSync" SourceId="b872c823-5acf-47a6-b135-e786da36de66" ContentTypeId="0x01010074BE4F9C3249664DA0F0A6B8C3FBE09706" PreviousValue="false"/>
+</file>
+
 <file path=customXml/item6.xml><?xml version="1.0" encoding="utf-8"?>
-<LongProperties xmlns="http://schemas.microsoft.com/office/2006/metadata/longProperties">
-  <LongProp xmlns="" name="TaxCatchAll"><![CDATA[12;#Ohje|605c7f13-08d9-4847-a0f4-80afed4f9b0c;#5;#Kehittämis- ja palvelukeskus|2d423e59-736e-4193-b2dd-f80038a470b8;#224;#oppari ohje|2cbd839c-662d-4778-ad5f-bb90130a0409;#156;#Koulutus|9e9c4865-e47f-4702-aaa2-8081ff30887c;#2;#Sisäinen|856ceb84-c3b1-4d56-b9c7-41df82e4014c;#1;#Luonnos|812b1148-af6c-4bba-9908-b0e03c0dde82;#221;#oppari|7148340c-91e2-43fe-9ab1-0e6cdb82cff8]]></LongProp>
-</LongProperties>
+<?mso-contentType ?>
+<FormTemplates xmlns="http://schemas.microsoft.com/sharepoint/v3/contenttype/forms">
+  <Display>DocumentLibraryForm</Display>
+  <Edit>DocumentLibraryForm</Edit>
+  <New>DocumentLibraryForm</New>
+</FormTemplates>
 </file>
 
 <file path=customXml/item7.xml><?xml version="1.0" encoding="utf-8"?>
@@ -15248,6 +13361,14 @@
 </file>
 
 <file path=customXml/itemProps1.xml><?xml version="1.0" encoding="utf-8"?>
+<ds:datastoreItem xmlns:ds="http://schemas.openxmlformats.org/officeDocument/2006/customXml" ds:itemID="{20AA2290-EE20-4441-9110-2E896D0138E7}">
+  <ds:schemaRefs>
+    <ds:schemaRef ds:uri="http://schemas.microsoft.com/sharepoint/events"/>
+  </ds:schemaRefs>
+</ds:datastoreItem>
+</file>
+
+<file path=customXml/itemProps2.xml><?xml version="1.0" encoding="utf-8"?>
 <ds:datastoreItem xmlns:ds="http://schemas.openxmlformats.org/officeDocument/2006/customXml" ds:itemID="{31639E3F-D2DF-4D1D-87C1-9A583A380576}">
   <ds:schemaRefs>
     <ds:schemaRef ds:uri="http://schemas.microsoft.com/office/2006/metadata/contentType"/>
@@ -15265,31 +13386,16 @@
 </ds:datastoreItem>
 </file>
 
-<file path=customXml/itemProps2.xml><?xml version="1.0" encoding="utf-8"?>
-<ds:datastoreItem xmlns:ds="http://schemas.openxmlformats.org/officeDocument/2006/customXml" ds:itemID="{20AA2290-EE20-4441-9110-2E896D0138E7}">
+<file path=customXml/itemProps3.xml><?xml version="1.0" encoding="utf-8"?>
+<ds:datastoreItem xmlns:ds="http://schemas.openxmlformats.org/officeDocument/2006/customXml" ds:itemID="{B4C3A96A-753D-4DB8-93CE-9E41E5681C7B}">
   <ds:schemaRefs>
-    <ds:schemaRef ds:uri="http://schemas.microsoft.com/sharepoint/events"/>
-  </ds:schemaRefs>
-</ds:datastoreItem>
-</file>
-
-<file path=customXml/itemProps3.xml><?xml version="1.0" encoding="utf-8"?>
-<ds:datastoreItem xmlns:ds="http://schemas.openxmlformats.org/officeDocument/2006/customXml" ds:itemID="{331CC8B9-BA88-4025-A02E-DD7D0F8C58E9}">
-  <ds:schemaRefs>
-    <ds:schemaRef ds:uri="http://schemas.microsoft.com/sharepoint/v3/contenttype/forms"/>
+    <ds:schemaRef ds:uri="http://schemas.microsoft.com/office/2006/metadata/longProperties"/>
+    <ds:schemaRef ds:uri=""/>
   </ds:schemaRefs>
 </ds:datastoreItem>
 </file>
 
 <file path=customXml/itemProps4.xml><?xml version="1.0" encoding="utf-8"?>
-<ds:datastoreItem xmlns:ds="http://schemas.openxmlformats.org/officeDocument/2006/customXml" ds:itemID="{1298C4E7-F971-44CD-836B-96456ECA1A00}">
-  <ds:schemaRefs>
-    <ds:schemaRef ds:uri="Microsoft.SharePoint.Taxonomy.ContentTypeSync"/>
-  </ds:schemaRefs>
-</ds:datastoreItem>
-</file>
-
-<file path=customXml/itemProps5.xml><?xml version="1.0" encoding="utf-8"?>
 <ds:datastoreItem xmlns:ds="http://schemas.openxmlformats.org/officeDocument/2006/customXml" ds:itemID="{36FA55A1-9DDB-4639-BBE6-5C56F7711571}">
   <ds:schemaRefs>
     <ds:schemaRef ds:uri="http://schemas.microsoft.com/office/2006/metadata/properties"/>
@@ -15299,17 +13405,24 @@
 </ds:datastoreItem>
 </file>
 
+<file path=customXml/itemProps5.xml><?xml version="1.0" encoding="utf-8"?>
+<ds:datastoreItem xmlns:ds="http://schemas.openxmlformats.org/officeDocument/2006/customXml" ds:itemID="{1298C4E7-F971-44CD-836B-96456ECA1A00}">
+  <ds:schemaRefs>
+    <ds:schemaRef ds:uri="Microsoft.SharePoint.Taxonomy.ContentTypeSync"/>
+  </ds:schemaRefs>
+</ds:datastoreItem>
+</file>
+
 <file path=customXml/itemProps6.xml><?xml version="1.0" encoding="utf-8"?>
-<ds:datastoreItem xmlns:ds="http://schemas.openxmlformats.org/officeDocument/2006/customXml" ds:itemID="{B4C3A96A-753D-4DB8-93CE-9E41E5681C7B}">
+<ds:datastoreItem xmlns:ds="http://schemas.openxmlformats.org/officeDocument/2006/customXml" ds:itemID="{331CC8B9-BA88-4025-A02E-DD7D0F8C58E9}">
   <ds:schemaRefs>
-    <ds:schemaRef ds:uri="http://schemas.microsoft.com/office/2006/metadata/longProperties"/>
-    <ds:schemaRef ds:uri=""/>
+    <ds:schemaRef ds:uri="http://schemas.microsoft.com/sharepoint/v3/contenttype/forms"/>
   </ds:schemaRefs>
 </ds:datastoreItem>
 </file>
 
 <file path=customXml/itemProps7.xml><?xml version="1.0" encoding="utf-8"?>
-<ds:datastoreItem xmlns:ds="http://schemas.openxmlformats.org/officeDocument/2006/customXml" ds:itemID="{F4986E2D-D4D3-4C3C-B9F2-CEB25A006116}">
+<ds:datastoreItem xmlns:ds="http://schemas.openxmlformats.org/officeDocument/2006/customXml" ds:itemID="{B915C42B-36FC-46AF-B67F-B15B48ADB167}">
   <ds:schemaRefs>
     <ds:schemaRef ds:uri="http://schemas.openxmlformats.org/officeDocument/2006/bibliography"/>
   </ds:schemaRefs>

</xml_diff>

<commit_message>
lisätty webstory engine ja novelty
</commit_message>
<xml_diff>
--- a/Dokumentit/Opinnäytetyö_Janne_Romppanen.docx
+++ b/Dokumentit/Opinnäytetyö_Janne_Romppanen.docx
@@ -11538,6 +11538,12 @@
     <w:p/>
     <w:p>
       <w:r>
+        <w:t>Kuvat piirtyvät selainikkunaan oudosti. Ensin kuvasta piirtyy mustalle taustalle ja sen jälkeen vanhan kuvan päälle (jos kyseessä suurempi kuva).</w:t>
+      </w:r>
+    </w:p>
+    <w:p/>
+    <w:p>
+      <w:r>
         <w:t>EI DEBUGGAUSTA SAATANA</w:t>
       </w:r>
       <w:proofErr w:type="gramStart"/>
@@ -11559,6 +11565,7 @@
     <w:p/>
     <w:p>
       <w:r>
+        <w:lastRenderedPageBreak/>
         <w:t xml:space="preserve">Valintapainikkeet ovat kiinteän mittaisia. Pitkät teksti eivät näy. Jos napeista tekee pitkän tekstin pituisia niin lyhyet tekstit näyttävät hölmöiltä. Ts. automaagisesti skaalautuvat napit </w:t>
       </w:r>
       <w:proofErr w:type="spellStart"/>
@@ -11735,12 +11742,812 @@
       <w:r>
         <w:t xml:space="preserve"> tyyppeihin medio.io verkkosivuston työkalulla: </w:t>
       </w:r>
-      <w:r>
-        <w:t>http://media.io/</w:t>
+      <w:hyperlink r:id="rId36" w:history="1">
+        <w:r>
+          <w:rPr>
+            <w:rStyle w:val="Hyperlink"/>
+            <w:rFonts w:cs="Arial"/>
+          </w:rPr>
+          <w:t>http://media.io/</w:t>
+        </w:r>
+      </w:hyperlink>
+    </w:p>
+    <w:p>
+      <w:r>
+        <w:br w:type="page"/>
+      </w:r>
+    </w:p>
+    <w:p>
+      <w:pPr>
+        <w:pStyle w:val="Heading2"/>
+      </w:pPr>
+      <w:r>
+        <w:lastRenderedPageBreak/>
+        <w:t>Visual Novel Toolkit</w:t>
+      </w:r>
+    </w:p>
+    <w:p>
+      <w:pPr>
+        <w:rPr>
+          <w:lang w:val="en-US"/>
+        </w:rPr>
+      </w:pPr>
+    </w:p>
+    <w:p>
+      <w:r>
+        <w:t>Kehittäjät eivät ole vastanneet forumviesteihin vuoden 2014 maaliskuun 18.päivän jälkeen (http://forum.unity3d.com/thre</w:t>
+      </w:r>
+      <w:r>
+        <w:t xml:space="preserve">ads/visual-novel-toolkit.217122 </w:t>
+      </w:r>
+      <w:r>
+        <w:t xml:space="preserve">) </w:t>
+      </w:r>
+    </w:p>
+    <w:p/>
+    <w:p>
+      <w:r>
+        <w:t xml:space="preserve">Teksti ei </w:t>
+      </w:r>
+      <w:proofErr w:type="spellStart"/>
+      <w:r>
+        <w:t>rivity</w:t>
+      </w:r>
+      <w:proofErr w:type="spellEnd"/>
+      <w:r>
+        <w:t xml:space="preserve"> automaattisesti </w:t>
+      </w:r>
+      <w:proofErr w:type="spellStart"/>
+      <w:r>
+        <w:t>text</w:t>
+      </w:r>
+      <w:proofErr w:type="spellEnd"/>
+      <w:r>
+        <w:t xml:space="preserve"> boxin sisään </w:t>
+      </w:r>
+      <w:r>
+        <w:t xml:space="preserve">vaan </w:t>
+      </w:r>
+      <w:r>
+        <w:t>piirtyy</w:t>
+      </w:r>
+      <w:r>
+        <w:t xml:space="preserve"> </w:t>
+      </w:r>
+      <w:r>
+        <w:t xml:space="preserve">sen </w:t>
+      </w:r>
+      <w:r>
+        <w:t>yli</w:t>
+      </w:r>
+      <w:r>
+        <w:t>.</w:t>
+      </w:r>
+      <w:r>
+        <w:br/>
+        <w:t xml:space="preserve">Rivin vaihto on määritelty ylimenevälle osalle </w:t>
+      </w:r>
+      <w:proofErr w:type="spellStart"/>
+      <w:r>
+        <w:t>scriptitiedostossa</w:t>
+      </w:r>
+      <w:proofErr w:type="spellEnd"/>
+      <w:r>
+        <w:t xml:space="preserve"> </w:t>
+      </w:r>
+      <w:proofErr w:type="spellStart"/>
+      <w:r>
+        <w:t>VinoTextBox.cs</w:t>
+      </w:r>
+      <w:proofErr w:type="spellEnd"/>
+      <w:r>
+        <w:t xml:space="preserve"> rivillä 105. Se ei kuitenkaan toimi jostain syystä. Yksi syy voi olla, pituus luetaan </w:t>
+      </w:r>
+      <w:proofErr w:type="spellStart"/>
+      <w:r>
+        <w:t>counter</w:t>
+      </w:r>
+      <w:proofErr w:type="spellEnd"/>
+      <w:r>
+        <w:t xml:space="preserve">-muuttujaan jota tarkastellaan </w:t>
+      </w:r>
+      <w:proofErr w:type="spellStart"/>
+      <w:r>
+        <w:t>wrapEvery</w:t>
+      </w:r>
+      <w:proofErr w:type="spellEnd"/>
+      <w:r>
+        <w:t xml:space="preserve">-muuttujaan. Oletettavasti </w:t>
+      </w:r>
+      <w:proofErr w:type="spellStart"/>
+      <w:r>
+        <w:t>wrapEvery</w:t>
+      </w:r>
+      <w:proofErr w:type="spellEnd"/>
+      <w:r>
+        <w:t xml:space="preserve"> on rivin maksimipituus. Tämä saattaa olla pidempi mitä varsinainen tekstialueen visuaalinen kuva on. Eli mitta ei ylity vaikka se meneekin kuvan yli. Maksimimittaa ei voi tarkastella koska se sisältyy VinoToolkit-kirjastoon enkä löydä kyseistä kirjastoa mistään. Oletettavasti siitä ei ole lähdekoodia saatavilla.</w:t>
+      </w:r>
+      <w:r>
+        <w:br/>
+        <w:t>Tämä johtaa siihen, että rivinvaihto on tehtävä käsin. Tämä taas johtaa ongelmiin eri resoluutioilla.</w:t>
+      </w:r>
+      <w:r>
+        <w:br/>
+        <w:t xml:space="preserve">Visual </w:t>
+      </w:r>
+      <w:proofErr w:type="spellStart"/>
+      <w:r>
+        <w:t>Novel</w:t>
+      </w:r>
+      <w:proofErr w:type="spellEnd"/>
+      <w:r>
+        <w:t xml:space="preserve"> Toolkit (vino) lisää oman valikon </w:t>
+      </w:r>
+      <w:proofErr w:type="spellStart"/>
+      <w:r>
+        <w:t>Unityn</w:t>
+      </w:r>
+      <w:proofErr w:type="spellEnd"/>
+      <w:r>
+        <w:t xml:space="preserve"> </w:t>
+      </w:r>
+      <w:proofErr w:type="spellStart"/>
+      <w:r>
+        <w:t>GameObject</w:t>
+      </w:r>
+      <w:proofErr w:type="spellEnd"/>
+      <w:r>
+        <w:t xml:space="preserve">-valikkoon. </w:t>
+      </w:r>
+      <w:proofErr w:type="gramStart"/>
+      <w:r>
+        <w:t xml:space="preserve">Valikosta saa </w:t>
+      </w:r>
+      <w:proofErr w:type="spellStart"/>
+      <w:r>
+        <w:t>lisäyttyä</w:t>
+      </w:r>
+      <w:proofErr w:type="spellEnd"/>
+      <w:r>
+        <w:t xml:space="preserve"> </w:t>
+      </w:r>
+      <w:proofErr w:type="spellStart"/>
+      <w:r>
+        <w:t>TextBoxin</w:t>
+      </w:r>
+      <w:proofErr w:type="spellEnd"/>
+      <w:r>
+        <w:t xml:space="preserve"> ja sitä tarkastellessa </w:t>
+      </w:r>
+      <w:proofErr w:type="spellStart"/>
+      <w:r>
+        <w:t>Inspectorissa</w:t>
+      </w:r>
+      <w:proofErr w:type="spellEnd"/>
+      <w:r>
+        <w:t xml:space="preserve"> siellä voi antaa arvon </w:t>
+      </w:r>
+      <w:proofErr w:type="spellStart"/>
+      <w:r>
+        <w:t>wrapEvery</w:t>
+      </w:r>
+      <w:proofErr w:type="spellEnd"/>
+      <w:r>
+        <w:t xml:space="preserve"> muuttajalle samoin löytyy </w:t>
+      </w:r>
+      <w:proofErr w:type="spellStart"/>
+      <w:r>
+        <w:t>Wrap</w:t>
+      </w:r>
+      <w:proofErr w:type="spellEnd"/>
+      <w:r>
+        <w:t xml:space="preserve"> </w:t>
+      </w:r>
+      <w:proofErr w:type="spellStart"/>
+      <w:r>
+        <w:t>Text</w:t>
+      </w:r>
+      <w:proofErr w:type="spellEnd"/>
+      <w:r>
+        <w:t xml:space="preserve"> </w:t>
+      </w:r>
+      <w:proofErr w:type="spellStart"/>
+      <w:r>
+        <w:t>boolean</w:t>
+      </w:r>
+      <w:proofErr w:type="spellEnd"/>
+      <w:r>
+        <w:t xml:space="preserve">, johon laittaessa rastin teksti alkaa </w:t>
+      </w:r>
+      <w:proofErr w:type="spellStart"/>
+      <w:r>
+        <w:t>rivittymään</w:t>
+      </w:r>
+      <w:proofErr w:type="spellEnd"/>
+      <w:r>
+        <w:t xml:space="preserve"> </w:t>
+      </w:r>
+      <w:proofErr w:type="spellStart"/>
+      <w:r>
+        <w:t>wrapEvey</w:t>
+      </w:r>
+      <w:proofErr w:type="spellEnd"/>
+      <w:r>
+        <w:t xml:space="preserve"> muuttujaan määrite</w:t>
+      </w:r>
+      <w:r>
+        <w:t>llyllä rivin pituudella.</w:t>
+      </w:r>
+      <w:proofErr w:type="gramEnd"/>
+    </w:p>
+    <w:p/>
+    <w:p>
+      <w:r>
+        <w:t xml:space="preserve">User </w:t>
+      </w:r>
+      <w:proofErr w:type="spellStart"/>
+      <w:r>
+        <w:t>manual</w:t>
+      </w:r>
+      <w:proofErr w:type="spellEnd"/>
+      <w:r>
+        <w:t xml:space="preserve"> (pdf) on vanhentunut. </w:t>
+      </w:r>
+      <w:proofErr w:type="gramStart"/>
+      <w:r>
+        <w:t>Sellaisia valikoita joita kuvakaappauksissa näytetään ei enää ole.</w:t>
+      </w:r>
+      <w:proofErr w:type="gramEnd"/>
+      <w:r>
+        <w:t xml:space="preserve"> Esim. </w:t>
+      </w:r>
+      <w:proofErr w:type="spellStart"/>
+      <w:r>
+        <w:t>ViNo</w:t>
+      </w:r>
+      <w:proofErr w:type="spellEnd"/>
+      <w:r>
+        <w:t xml:space="preserve">-valikon pitäisi olla </w:t>
+      </w:r>
+      <w:proofErr w:type="spellStart"/>
+      <w:r>
+        <w:t>Window</w:t>
+      </w:r>
+      <w:proofErr w:type="spellEnd"/>
+      <w:r>
+        <w:t>-valikon vieressä päävalikkona.</w:t>
+      </w:r>
+      <w:r>
+        <w:t xml:space="preserve"> Ellei se ole vain maksulisessa versiossa?</w:t>
+      </w:r>
+    </w:p>
+    <w:p/>
+    <w:p>
+      <w:r>
+        <w:t xml:space="preserve">Yritin liittää kahta </w:t>
+      </w:r>
+      <w:proofErr w:type="spellStart"/>
+      <w:r>
+        <w:t>sceneä</w:t>
+      </w:r>
+      <w:proofErr w:type="spellEnd"/>
+      <w:r>
+        <w:t xml:space="preserve"> yhteen </w:t>
+      </w:r>
+      <w:proofErr w:type="spellStart"/>
+      <w:r>
+        <w:t>user</w:t>
+      </w:r>
+      <w:proofErr w:type="spellEnd"/>
+      <w:r>
+        <w:t xml:space="preserve"> </w:t>
+      </w:r>
+      <w:proofErr w:type="spellStart"/>
+      <w:r>
+        <w:t>manualin</w:t>
+      </w:r>
+      <w:proofErr w:type="spellEnd"/>
+      <w:r>
+        <w:t xml:space="preserve"> ohjeiden mukaisesti. Loin ensin scene1den, lisäsin siihen dialogin. Teksti näkyi oikein kun testasin. Lisäsin dialogiin </w:t>
+      </w:r>
+      <w:proofErr w:type="spellStart"/>
+      <w:r>
+        <w:t>LoadScene</w:t>
+      </w:r>
+      <w:proofErr w:type="spellEnd"/>
+      <w:r>
+        <w:t xml:space="preserve">-objektin. Loin toisen </w:t>
+      </w:r>
+      <w:proofErr w:type="spellStart"/>
+      <w:r>
+        <w:t>scenen</w:t>
+      </w:r>
+      <w:proofErr w:type="spellEnd"/>
+      <w:r>
+        <w:t xml:space="preserve"> </w:t>
+      </w:r>
+      <w:proofErr w:type="spellStart"/>
+      <w:r>
+        <w:t>ViNoToolbarin</w:t>
+      </w:r>
+      <w:proofErr w:type="spellEnd"/>
+      <w:r>
+        <w:t xml:space="preserve"> </w:t>
+      </w:r>
+      <w:proofErr w:type="spellStart"/>
+      <w:r>
+        <w:t>scenario</w:t>
+      </w:r>
+      <w:proofErr w:type="spellEnd"/>
+      <w:r>
+        <w:t xml:space="preserve">-välilehdellä. Lisäsin myös sille dialogin ja raahasin </w:t>
+      </w:r>
+      <w:proofErr w:type="spellStart"/>
+      <w:r>
+        <w:t>scenen</w:t>
+      </w:r>
+      <w:proofErr w:type="spellEnd"/>
+      <w:r>
+        <w:t xml:space="preserve"> </w:t>
+      </w:r>
+      <w:proofErr w:type="spellStart"/>
+      <w:r>
+        <w:t>resources</w:t>
+      </w:r>
+      <w:proofErr w:type="spellEnd"/>
+      <w:r>
+        <w:t xml:space="preserve">-kohtaan. Tuhosin luodon </w:t>
+      </w:r>
+      <w:proofErr w:type="spellStart"/>
+      <w:r>
+        <w:t>scene</w:t>
+      </w:r>
+      <w:proofErr w:type="spellEnd"/>
+      <w:r>
+        <w:t xml:space="preserve"> hierarkia-ikkunasta. Lisäsin scene2:den scene1:den </w:t>
+      </w:r>
+      <w:proofErr w:type="spellStart"/>
+      <w:r>
+        <w:t>LoadScene</w:t>
+      </w:r>
+      <w:proofErr w:type="spellEnd"/>
+      <w:r>
+        <w:t xml:space="preserve">-komponenttiin. Ohjeen mukaan nyt kahden </w:t>
+      </w:r>
+      <w:proofErr w:type="spellStart"/>
+      <w:r>
+        <w:t>scenen</w:t>
+      </w:r>
+      <w:proofErr w:type="spellEnd"/>
+      <w:r>
+        <w:t xml:space="preserve"> pitäisi olla linkitetty mutta kun painoin playta ei näkynyt kuin musta ruutu. Poistin elementtejä takaperin edellä mainitusta järjestyksestä ja testasin </w:t>
+      </w:r>
+      <w:proofErr w:type="spellStart"/>
+      <w:r>
+        <w:t>skeneä</w:t>
+      </w:r>
+      <w:proofErr w:type="spellEnd"/>
+      <w:r>
+        <w:t xml:space="preserve"> joka askeleen jälkeen mutta ruutu pysyi mustana. Toistin koko homman mu</w:t>
+      </w:r>
+      <w:r>
+        <w:t xml:space="preserve">utamasti mutta aina </w:t>
+      </w:r>
+      <w:r>
+        <w:lastRenderedPageBreak/>
+        <w:t xml:space="preserve">sama laulu. Teksti lakkaa näkymästä kun lisään toisen </w:t>
+      </w:r>
+      <w:proofErr w:type="spellStart"/>
+      <w:r>
+        <w:t>skenen</w:t>
+      </w:r>
+      <w:proofErr w:type="spellEnd"/>
+      <w:r>
+        <w:t xml:space="preserve">. Ei auta </w:t>
+      </w:r>
+      <w:proofErr w:type="spellStart"/>
+      <w:r>
+        <w:t>vaikkaa</w:t>
+      </w:r>
+      <w:proofErr w:type="spellEnd"/>
+      <w:r>
+        <w:t xml:space="preserve"> poista ruksin kohdasta ”Play at </w:t>
+      </w:r>
+      <w:proofErr w:type="spellStart"/>
+      <w:r>
+        <w:t>start</w:t>
+      </w:r>
+      <w:proofErr w:type="spellEnd"/>
+      <w:r>
+        <w:t>” tai jos poistan kaikki lapsiobjektit.</w:t>
+      </w:r>
+    </w:p>
+    <w:p>
+      <w:r>
+        <w:t>Ongelmaan ei löydy apua netistä.</w:t>
+      </w:r>
+    </w:p>
+    <w:p>
+      <w:r>
+        <w:t>Suosittelen Unity-lisäriksi mieluummin LDC (</w:t>
+      </w:r>
+      <w:proofErr w:type="spellStart"/>
+      <w:r>
+        <w:t>localiced</w:t>
+      </w:r>
+      <w:proofErr w:type="spellEnd"/>
+      <w:r>
+        <w:t xml:space="preserve"> </w:t>
+      </w:r>
+      <w:proofErr w:type="spellStart"/>
+      <w:r>
+        <w:t>dialogs</w:t>
+      </w:r>
+      <w:proofErr w:type="spellEnd"/>
+      <w:r>
+        <w:t xml:space="preserve"> &amp; </w:t>
+      </w:r>
+      <w:proofErr w:type="spellStart"/>
+      <w:r>
+        <w:t>cutscenes</w:t>
+      </w:r>
+      <w:proofErr w:type="spellEnd"/>
+      <w:r>
+        <w:t xml:space="preserve">) pakettia. Sillä onnistuu mm. visuaalisten novellien teko: </w:t>
+      </w:r>
+      <w:hyperlink r:id="rId37" w:history="1">
+        <w:r>
+          <w:rPr>
+            <w:rStyle w:val="Hyperlink"/>
+            <w:rFonts w:cs="Arial"/>
+          </w:rPr>
+          <w:t>http://forum.unity3d.com/threads/ldc-localized-dialogs-cutscenes-powerful-and-intuitive-dialog-system-with-tons-of-features.157128/</w:t>
+        </w:r>
+      </w:hyperlink>
+    </w:p>
+    <w:p/>
+    <w:p>
+      <w:r>
+        <w:t xml:space="preserve">Lopetan tämän kanssa pelleilyn koska tuote on selkeästi susi. </w:t>
+      </w:r>
+      <w:proofErr w:type="gramStart"/>
+      <w:r>
+        <w:t>Eikä</w:t>
+      </w:r>
+      <w:proofErr w:type="gramEnd"/>
+      <w:r>
+        <w:t xml:space="preserve"> kehittäjätkään tunnu enää kehittävän sitä, ainakaan eivät ole enää vastailleet foorumille.</w:t>
+      </w:r>
+    </w:p>
+    <w:p>
+      <w:r>
+        <w:t xml:space="preserve">Vaihdan </w:t>
+      </w:r>
+      <w:proofErr w:type="spellStart"/>
+      <w:r>
+        <w:t>Noveltyyn</w:t>
+      </w:r>
+      <w:proofErr w:type="spellEnd"/>
+      <w:r>
+        <w:t xml:space="preserve"> koska sillä onnistuu myös visuaalisen novellin kehittäminen puhtaasti graafisesti (ilman koodausta). Siinä on myös tuki skriptikielellä (</w:t>
+      </w:r>
+      <w:proofErr w:type="spellStart"/>
+      <w:r>
+        <w:t>AngelScrit</w:t>
+      </w:r>
+      <w:proofErr w:type="spellEnd"/>
+      <w:r>
+        <w:t>) joten lisäpalikan teko myös siihen onnistuu.</w:t>
+      </w:r>
+    </w:p>
+    <w:p>
+      <w:r>
+        <w:t xml:space="preserve">Mielenkiintoinen vaihtoehto on Belle. Se on täysin graafinen työkalu eikä siinä käsittääkseni ole </w:t>
+      </w:r>
+      <w:proofErr w:type="spellStart"/>
+      <w:r>
+        <w:t>skriptaustukea</w:t>
+      </w:r>
+      <w:proofErr w:type="spellEnd"/>
+      <w:r>
+        <w:t xml:space="preserve">. Se tukee myös </w:t>
+      </w:r>
+      <w:proofErr w:type="spellStart"/>
+      <w:r>
+        <w:t>linuxia</w:t>
+      </w:r>
+      <w:proofErr w:type="spellEnd"/>
+      <w:r>
+        <w:t xml:space="preserve"> ja </w:t>
+      </w:r>
+      <w:proofErr w:type="spellStart"/>
+      <w:r>
+        <w:t>maciä</w:t>
+      </w:r>
+      <w:proofErr w:type="spellEnd"/>
+      <w:r>
+        <w:t xml:space="preserve"> toisin kuin Novelty. Kehittäjän viimeisin versiojulkaisu on 2014 syyskuulta toisin kuin </w:t>
+      </w:r>
+      <w:proofErr w:type="spellStart"/>
+      <w:r>
+        <w:t>Noveltyn</w:t>
+      </w:r>
+      <w:proofErr w:type="spellEnd"/>
+      <w:r>
+        <w:t xml:space="preserve"> vuodelta 2010. Toisaalta </w:t>
+      </w:r>
+      <w:proofErr w:type="spellStart"/>
+      <w:r>
+        <w:t>Bellellä</w:t>
+      </w:r>
+      <w:proofErr w:type="spellEnd"/>
+      <w:r>
+        <w:t xml:space="preserve"> ei ole forumia ja tuki on vielä olematonta toisin kuin </w:t>
+      </w:r>
+      <w:proofErr w:type="spellStart"/>
+      <w:r>
+        <w:t>Noveltyllä</w:t>
+      </w:r>
+      <w:proofErr w:type="spellEnd"/>
+      <w:r>
+        <w:t xml:space="preserve"> on omalla forumilla jo tuhansia viestejä.</w:t>
+      </w:r>
+    </w:p>
+    <w:p/>
+    <w:p>
+      <w:pPr>
+        <w:pStyle w:val="Heading2"/>
+      </w:pPr>
+      <w:r>
+        <w:t>Novelty</w:t>
+      </w:r>
+    </w:p>
+    <w:p>
+      <w:pPr>
+        <w:rPr>
+          <w:lang w:val="en-US"/>
+        </w:rPr>
+      </w:pPr>
+    </w:p>
+    <w:p>
+      <w:r>
+        <w:t>F</w:t>
+      </w:r>
+      <w:r>
+        <w:t xml:space="preserve">ontti pitää olla </w:t>
+      </w:r>
+      <w:proofErr w:type="spellStart"/>
+      <w:r>
+        <w:t>bitmap</w:t>
+      </w:r>
+      <w:proofErr w:type="spellEnd"/>
+      <w:r>
+        <w:t>-muodossa</w:t>
+      </w:r>
+      <w:r>
+        <w:t xml:space="preserve"> (.</w:t>
+      </w:r>
+      <w:proofErr w:type="spellStart"/>
+      <w:r>
+        <w:t>fnt</w:t>
+      </w:r>
+      <w:proofErr w:type="spellEnd"/>
+      <w:r>
+        <w:t xml:space="preserve">). Valmiit fontit ovat suuria joten yritin </w:t>
+      </w:r>
+      <w:proofErr w:type="spellStart"/>
+      <w:r>
+        <w:t>importata</w:t>
+      </w:r>
+      <w:proofErr w:type="spellEnd"/>
+      <w:r>
+        <w:t xml:space="preserve"> uuden pienemmän. Aina tuli virheilmoitus ”</w:t>
+      </w:r>
+      <w:proofErr w:type="spellStart"/>
+      <w:r>
+        <w:t>Unable</w:t>
+      </w:r>
+      <w:proofErr w:type="spellEnd"/>
+      <w:r>
+        <w:t xml:space="preserve"> to </w:t>
+      </w:r>
+      <w:proofErr w:type="spellStart"/>
+      <w:r>
+        <w:t>load</w:t>
+      </w:r>
+      <w:proofErr w:type="spellEnd"/>
+      <w:r>
+        <w:t xml:space="preserve"> </w:t>
+      </w:r>
+      <w:proofErr w:type="spellStart"/>
+      <w:r>
+        <w:t>font</w:t>
+      </w:r>
+      <w:proofErr w:type="spellEnd"/>
+      <w:r>
+        <w:t xml:space="preserve">”. </w:t>
+      </w:r>
+      <w:proofErr w:type="gramStart"/>
+      <w:r>
+        <w:t>Forumilla oli viestejä samasta virheestä mutta ketkä yrittivät auttaa eivät onnistuneet saamaan virhettä aikaan eli heillä se toimi moitteetta.</w:t>
+      </w:r>
+      <w:proofErr w:type="gramEnd"/>
+      <w:r>
+        <w:t xml:space="preserve"> Huomasin kokeilujen jälkeen, että virhe johtuu liian pitkästä tiedostopolusta. Nyt ei tule virhettä mutta fontti ei silti ilmesty </w:t>
+      </w:r>
+      <w:proofErr w:type="spellStart"/>
+      <w:r>
+        <w:t>asset</w:t>
+      </w:r>
+      <w:proofErr w:type="spellEnd"/>
+      <w:r>
+        <w:t>-</w:t>
+      </w:r>
+      <w:r>
+        <w:t>hakemistoon, johon sen pitäisi ilmestyä.</w:t>
+      </w:r>
+      <w:r>
+        <w:t xml:space="preserve"> Tiedostot ilmestyvät kuitenkin kohdekansioon eli ongelma on saada näkyviin ne työkalun </w:t>
+      </w:r>
+      <w:proofErr w:type="spellStart"/>
+      <w:r>
+        <w:t>asset</w:t>
+      </w:r>
+      <w:proofErr w:type="spellEnd"/>
+      <w:r>
+        <w:t>-näkymään</w:t>
+      </w:r>
+      <w:r>
+        <w:t>.</w:t>
+      </w:r>
+    </w:p>
+    <w:p>
+      <w:r>
+        <w:t xml:space="preserve">Kerran fonttien importtaus onnistui, tein kaiken niin kuin aiemmin mutta fontti ilmestyä </w:t>
+      </w:r>
+      <w:proofErr w:type="spellStart"/>
+      <w:r>
+        <w:t>asset</w:t>
+      </w:r>
+      <w:proofErr w:type="spellEnd"/>
+      <w:r>
+        <w:t xml:space="preserve"> kirjastoon. Vähän ajan päästä Novelty kaatui. Tein uuden fontin </w:t>
+      </w:r>
+      <w:proofErr w:type="spellStart"/>
+      <w:r>
+        <w:t>Noveltyn</w:t>
+      </w:r>
+      <w:proofErr w:type="spellEnd"/>
+      <w:r>
+        <w:t xml:space="preserve"> mukana tulevalla fonttieditorilla mutta sen importtaus ei </w:t>
+      </w:r>
+      <w:proofErr w:type="spellStart"/>
+      <w:r>
+        <w:t>onnitunut</w:t>
+      </w:r>
+      <w:proofErr w:type="spellEnd"/>
+      <w:r>
+        <w:t xml:space="preserve"> vaan tulee sama virheilmoitus. Kun tein uuden fontin Littera nettityökalulla importtaus onnistuu, tosin tulee nimeämisvirhe.</w:t>
       </w:r>
       <w:bookmarkStart w:id="29" w:name="_GoBack"/>
       <w:bookmarkEnd w:id="29"/>
     </w:p>
+    <w:p/>
+    <w:p>
+      <w:r>
+        <w:t xml:space="preserve">kuvien </w:t>
+      </w:r>
+      <w:proofErr w:type="spellStart"/>
+      <w:r>
+        <w:t>feidaus</w:t>
+      </w:r>
+      <w:proofErr w:type="spellEnd"/>
+      <w:r>
+        <w:t xml:space="preserve"> tosi helppo tehdä action </w:t>
+      </w:r>
+      <w:proofErr w:type="spellStart"/>
+      <w:r>
+        <w:t>windowissa</w:t>
+      </w:r>
+      <w:proofErr w:type="spellEnd"/>
+      <w:r>
+        <w:t xml:space="preserve">, oikeastaan tarvitsee vain valita </w:t>
+      </w:r>
+      <w:proofErr w:type="spellStart"/>
+      <w:r>
+        <w:t>feidaako</w:t>
+      </w:r>
+      <w:proofErr w:type="spellEnd"/>
+      <w:r>
+        <w:t xml:space="preserve"> sisään vai ulos, muut arvot ovat yleensä hyvät jo oletuksena.</w:t>
+      </w:r>
+    </w:p>
+    <w:p/>
+    <w:p>
+      <w:r>
+        <w:t xml:space="preserve">tekstilaatikon ja kuvan sijainnin ja koon saa asetettua helposti </w:t>
+      </w:r>
+      <w:proofErr w:type="spellStart"/>
+      <w:r>
+        <w:t>property</w:t>
+      </w:r>
+      <w:proofErr w:type="spellEnd"/>
+      <w:r>
+        <w:t xml:space="preserve"> </w:t>
+      </w:r>
+      <w:proofErr w:type="spellStart"/>
+      <w:r>
+        <w:t>inspectorissa</w:t>
+      </w:r>
+      <w:proofErr w:type="spellEnd"/>
+      <w:r>
+        <w:t>.</w:t>
+      </w:r>
+    </w:p>
+    <w:p/>
+    <w:p>
+      <w:r>
+        <w:t>hahmoon liittyvä dialogi pitää esittää hahmon kautta. Hahmo on kuva jolle määritellään nimi ja häneen liittyvän dialogin väri. Ts. ilman kuvaa ei myöskään dialogia voi värittää. Tämä on ongelma kun ei käytetä hahmojen kuvia.</w:t>
+      </w:r>
+    </w:p>
+    <w:p/>
+    <w:p>
+      <w:r>
+        <w:t xml:space="preserve">äänien importtaus ja lisäys </w:t>
+      </w:r>
+      <w:proofErr w:type="spellStart"/>
+      <w:r>
+        <w:t>sceneen</w:t>
+      </w:r>
+      <w:proofErr w:type="spellEnd"/>
+      <w:r>
+        <w:t xml:space="preserve"> todella helppoa ja nopeaa.</w:t>
+      </w:r>
+    </w:p>
+    <w:p/>
+    <w:p>
+      <w:r>
+        <w:t>valintamenut ovat kiinteitä grafiikoita eli eivät skaalaudu sisällön mukaan.</w:t>
+      </w:r>
+    </w:p>
+    <w:p>
+      <w:r>
+        <w:t xml:space="preserve">uuden graafisen </w:t>
+      </w:r>
+      <w:proofErr w:type="spellStart"/>
+      <w:r>
+        <w:t>assetin</w:t>
+      </w:r>
+      <w:proofErr w:type="spellEnd"/>
+      <w:r>
+        <w:t xml:space="preserve"> teko on helppoa </w:t>
+      </w:r>
+      <w:proofErr w:type="spellStart"/>
+      <w:r>
+        <w:t>Desingerillä</w:t>
+      </w:r>
+      <w:proofErr w:type="spellEnd"/>
+      <w:r>
+        <w:t>. Esim. uuden menun tekeminen muokkaamalla vanhaa, muuttaen sen kokoa vie vain hetken.</w:t>
+      </w:r>
+    </w:p>
+    <w:p>
+      <w:pPr>
+        <w:pStyle w:val="BodyText"/>
+        <w:rPr>
+          <w:lang w:val="fi-FI"/>
+        </w:rPr>
+      </w:pPr>
+    </w:p>
+    <w:p>
+      <w:pPr>
+        <w:pStyle w:val="BodyText"/>
+        <w:rPr>
+          <w:lang w:val="fi-FI"/>
+        </w:rPr>
+      </w:pPr>
+    </w:p>
+    <w:p/>
     <w:p/>
     <w:p>
       <w:r>
@@ -11802,21 +12609,21 @@
           <w:rFonts w:ascii="Arial" w:cs="Arial"/>
           <w:lang w:val="en-US"/>
         </w:rPr>
-        <w:t>Asset Store. 2014a. Visual Novel Toolkit Fre</w:t>
+        <w:t>Asset Store. 2014a. Visual Novel Toolkit Free. Unity. https://www.assetstore.unity3d.com/en/</w:t>
       </w:r>
       <w:r>
         <w:rPr>
           <w:rFonts w:ascii="Arial" w:cs="Arial"/>
           <w:lang w:val="en-US"/>
         </w:rPr>
-        <w:t>e. Unity. https://www.assetstore.unity3d.c</w:t>
+        <w:t>#!/content/9416</w:t>
       </w:r>
       <w:r>
         <w:rPr>
           <w:rFonts w:ascii="Arial" w:cs="Arial"/>
           <w:lang w:val="en-US"/>
         </w:rPr>
-        <w:t xml:space="preserve">om/en/#!/content/9416. </w:t>
+        <w:t xml:space="preserve">. </w:t>
       </w:r>
       <w:r>
         <w:rPr>
@@ -11965,7 +12772,7 @@
         </w:rPr>
         <w:t xml:space="preserve">, E. 2014b. </w:t>
       </w:r>
-      <w:hyperlink r:id="rId36" w:history="1">
+      <w:hyperlink r:id="rId38" w:history="1">
         <w:r>
           <w:rPr>
             <w:lang w:val="en-US"/>
@@ -12303,7 +13110,7 @@
         </w:rPr>
         <w:t xml:space="preserve">Lemma Soft Forums. 2014. </w:t>
       </w:r>
-      <w:hyperlink r:id="rId37" w:history="1">
+      <w:hyperlink r:id="rId39" w:history="1">
         <w:r>
           <w:rPr>
             <w:rFonts w:ascii="Arial" w:cs="Arial"/>
@@ -12656,7 +13463,7 @@
         </w:rPr>
         <w:t xml:space="preserve">Steinbeck, J. 2014b. Merge pull request </w:t>
       </w:r>
-      <w:hyperlink r:id="rId38" w:tooltip="bugfix &amp; code cleaning" w:history="1">
+      <w:hyperlink r:id="rId40" w:tooltip="bugfix &amp; code cleaning" w:history="1">
         <w:r>
           <w:rPr>
             <w:rFonts w:ascii="Arial" w:cs="Arial"/>
@@ -12674,7 +13481,7 @@
         </w:rPr>
         <w:t xml:space="preserve"> </w:t>
       </w:r>
-      <w:hyperlink r:id="rId39" w:tooltip="Merge pull request #21 from lolbot-iichan/develop&#10;&#10;Some bugfixes from lolbot-iichan. Thanks for contributing!" w:history="1">
+      <w:hyperlink r:id="rId41" w:tooltip="Merge pull request #21 from lolbot-iichan/develop&#10;&#10;Some bugfixes from lolbot-iichan. Thanks for contributing!" w:history="1">
         <w:r>
           <w:rPr>
             <w:rFonts w:ascii="Arial" w:cs="Arial"/>
@@ -13372,7 +14179,7 @@
         </w:rPr>
         <w:t xml:space="preserve"> Engine 2014g. </w:t>
       </w:r>
-      <w:hyperlink r:id="rId40" w:history="1">
+      <w:hyperlink r:id="rId42" w:history="1">
         <w:r>
           <w:rPr>
             <w:rFonts w:ascii="Arial" w:cs="Arial"/>
@@ -13396,8 +14203,8 @@
       </w:r>
     </w:p>
     <w:sectPr>
-      <w:headerReference w:type="default" r:id="rId41"/>
-      <w:footerReference w:type="default" r:id="rId42"/>
+      <w:headerReference w:type="default" r:id="rId43"/>
+      <w:footerReference w:type="default" r:id="rId44"/>
       <w:pgSz w:w="11909" w:h="16834" w:code="9"/>
       <w:pgMar w:top="1418" w:right="1134" w:bottom="1134" w:left="2268" w:header="709" w:footer="709" w:gutter="0"/>
       <w:pgNumType w:start="3"/>
@@ -15031,7 +15838,7 @@
   <w:style w:type="paragraph" w:default="1" w:styleId="Normal">
     <w:name w:val="Normal"/>
     <w:qFormat/>
-    <w:rsid w:val="008B2B15"/>
+    <w:rsid w:val="00956A23"/>
     <w:rPr>
       <w:rFonts w:eastAsiaTheme="minorHAnsi"/>
       <w:lang w:eastAsia="en-US"/>
@@ -15283,7 +16090,7 @@
     <w:uiPriority w:val="1"/>
     <w:semiHidden/>
     <w:unhideWhenUsed/>
-    <w:rsid w:val="008B2B15"/>
+    <w:rsid w:val="00956A23"/>
   </w:style>
   <w:style w:type="table" w:default="1" w:styleId="TableNormal">
     <w:name w:val="Normal Table"/>
@@ -15305,7 +16112,7 @@
     <w:uiPriority w:val="99"/>
     <w:semiHidden/>
     <w:unhideWhenUsed/>
-    <w:rsid w:val="008B2B15"/>
+    <w:rsid w:val="00956A23"/>
   </w:style>
   <w:style w:type="character" w:customStyle="1" w:styleId="Heading1Char">
     <w:name w:val="Heading 1 Char"/>
@@ -17502,6 +18309,56 @@
 </file>
 
 <file path=customXml/item1.xml><?xml version="1.0" encoding="utf-8"?>
+<?mso-contentType ?>
+<spe:Receivers xmlns:spe="http://schemas.microsoft.com/sharepoint/events">
+  <Receiver>
+    <Name>Document ID Generator</Name>
+    <Synchronization>Synchronous</Synchronization>
+    <Type>10001</Type>
+    <SequenceNumber>1000</SequenceNumber>
+    <Url/>
+    <Assembly>Microsoft.Office.DocumentManagement, Version=15.0.0.0, Culture=neutral, PublicKeyToken=71e9bce111e9429c</Assembly>
+    <Class>Microsoft.Office.DocumentManagement.Internal.DocIdHandler</Class>
+    <Data/>
+    <Filter/>
+  </Receiver>
+  <Receiver>
+    <Name>Document ID Generator</Name>
+    <Synchronization>Synchronous</Synchronization>
+    <Type>10002</Type>
+    <SequenceNumber>1001</SequenceNumber>
+    <Url/>
+    <Assembly>Microsoft.Office.DocumentManagement, Version=15.0.0.0, Culture=neutral, PublicKeyToken=71e9bce111e9429c</Assembly>
+    <Class>Microsoft.Office.DocumentManagement.Internal.DocIdHandler</Class>
+    <Data/>
+    <Filter/>
+  </Receiver>
+  <Receiver>
+    <Name>Document ID Generator</Name>
+    <Synchronization>Synchronous</Synchronization>
+    <Type>10004</Type>
+    <SequenceNumber>1002</SequenceNumber>
+    <Url/>
+    <Assembly>Microsoft.Office.DocumentManagement, Version=15.0.0.0, Culture=neutral, PublicKeyToken=71e9bce111e9429c</Assembly>
+    <Class>Microsoft.Office.DocumentManagement.Internal.DocIdHandler</Class>
+    <Data/>
+    <Filter/>
+  </Receiver>
+  <Receiver>
+    <Name>Document ID Generator</Name>
+    <Synchronization>Synchronous</Synchronization>
+    <Type>10006</Type>
+    <SequenceNumber>1003</SequenceNumber>
+    <Url/>
+    <Assembly>Microsoft.Office.DocumentManagement, Version=15.0.0.0, Culture=neutral, PublicKeyToken=71e9bce111e9429c</Assembly>
+    <Class>Microsoft.Office.DocumentManagement.Internal.DocIdHandler</Class>
+    <Data/>
+    <Filter/>
+  </Receiver>
+</spe:Receivers>
+</file>
+
+<file path=customXml/item2.xml><?xml version="1.0" encoding="utf-8"?>
 <ct:contentTypeSchema xmlns:ct="http://schemas.microsoft.com/office/2006/metadata/contentType" xmlns:ma="http://schemas.microsoft.com/office/2006/metadata/properties/metaAttributes" ct:_="" ma:_="" ma:contentTypeName="Kepa-asiakirjamalli" ma:contentTypeID="0x01010074BE4F9C3249664DA0F0A6B8C3FBE0970600C98A4C127569914896EB8185DCF73A76" ma:contentTypeVersion="28" ma:contentTypeDescription="Kehittämis- ja palvelukeskuksen asiakirjamalli" ma:contentTypeScope="" ma:versionID="1e62953dd0a2df9c73368379eeb1a56e">
   <xsd:schema xmlns:xsd="http://www.w3.org/2001/XMLSchema" xmlns:xs="http://www.w3.org/2001/XMLSchema" xmlns:p="http://schemas.microsoft.com/office/2006/metadata/properties" xmlns:ns2="86a9b6ee-f6ba-464e-948e-b48de1b99516" targetNamespace="http://schemas.microsoft.com/office/2006/metadata/properties" ma:root="true" ma:fieldsID="8fbc3c132af782683b73d0649cc6c682" ns2:_="">
     <xsd:import namespace="86a9b6ee-f6ba-464e-948e-b48de1b99516"/>
@@ -17724,71 +18581,13 @@
 </ct:contentTypeSchema>
 </file>
 
-<file path=customXml/item2.xml><?xml version="1.0" encoding="utf-8"?>
-<?mso-contentType ?>
-<spe:Receivers xmlns:spe="http://schemas.microsoft.com/sharepoint/events">
-  <Receiver>
-    <Name>Document ID Generator</Name>
-    <Synchronization>Synchronous</Synchronization>
-    <Type>10001</Type>
-    <SequenceNumber>1000</SequenceNumber>
-    <Url/>
-    <Assembly>Microsoft.Office.DocumentManagement, Version=15.0.0.0, Culture=neutral, PublicKeyToken=71e9bce111e9429c</Assembly>
-    <Class>Microsoft.Office.DocumentManagement.Internal.DocIdHandler</Class>
-    <Data/>
-    <Filter/>
-  </Receiver>
-  <Receiver>
-    <Name>Document ID Generator</Name>
-    <Synchronization>Synchronous</Synchronization>
-    <Type>10002</Type>
-    <SequenceNumber>1001</SequenceNumber>
-    <Url/>
-    <Assembly>Microsoft.Office.DocumentManagement, Version=15.0.0.0, Culture=neutral, PublicKeyToken=71e9bce111e9429c</Assembly>
-    <Class>Microsoft.Office.DocumentManagement.Internal.DocIdHandler</Class>
-    <Data/>
-    <Filter/>
-  </Receiver>
-  <Receiver>
-    <Name>Document ID Generator</Name>
-    <Synchronization>Synchronous</Synchronization>
-    <Type>10004</Type>
-    <SequenceNumber>1002</SequenceNumber>
-    <Url/>
-    <Assembly>Microsoft.Office.DocumentManagement, Version=15.0.0.0, Culture=neutral, PublicKeyToken=71e9bce111e9429c</Assembly>
-    <Class>Microsoft.Office.DocumentManagement.Internal.DocIdHandler</Class>
-    <Data/>
-    <Filter/>
-  </Receiver>
-  <Receiver>
-    <Name>Document ID Generator</Name>
-    <Synchronization>Synchronous</Synchronization>
-    <Type>10006</Type>
-    <SequenceNumber>1003</SequenceNumber>
-    <Url/>
-    <Assembly>Microsoft.Office.DocumentManagement, Version=15.0.0.0, Culture=neutral, PublicKeyToken=71e9bce111e9429c</Assembly>
-    <Class>Microsoft.Office.DocumentManagement.Internal.DocIdHandler</Class>
-    <Data/>
-    <Filter/>
-  </Receiver>
-</spe:Receivers>
-</file>
-
 <file path=customXml/item3.xml><?xml version="1.0" encoding="utf-8"?>
-<?mso-contentType ?>
-<FormTemplates xmlns="http://schemas.microsoft.com/sharepoint/v3/contenttype/forms">
-  <Display>DocumentLibraryForm</Display>
-  <Edit>DocumentLibraryForm</Edit>
-  <New>DocumentLibraryForm</New>
-</FormTemplates>
+<LongProperties xmlns="http://schemas.microsoft.com/office/2006/metadata/longProperties">
+  <LongProp xmlns="" name="TaxCatchAll"><![CDATA[12;#Ohje|605c7f13-08d9-4847-a0f4-80afed4f9b0c;#5;#Kehittämis- ja palvelukeskus|2d423e59-736e-4193-b2dd-f80038a470b8;#224;#oppari ohje|2cbd839c-662d-4778-ad5f-bb90130a0409;#156;#Koulutus|9e9c4865-e47f-4702-aaa2-8081ff30887c;#2;#Sisäinen|856ceb84-c3b1-4d56-b9c7-41df82e4014c;#1;#Luonnos|812b1148-af6c-4bba-9908-b0e03c0dde82;#221;#oppari|7148340c-91e2-43fe-9ab1-0e6cdb82cff8]]></LongProp>
+</LongProperties>
 </file>
 
 <file path=customXml/item4.xml><?xml version="1.0" encoding="utf-8"?>
-<?mso-contentType ?>
-<SharedContentType xmlns="Microsoft.SharePoint.Taxonomy.ContentTypeSync" SourceId="b872c823-5acf-47a6-b135-e786da36de66" ContentTypeId="0x01010074BE4F9C3249664DA0F0A6B8C3FBE09706" PreviousValue="false"/>
-</file>
-
-<file path=customXml/item5.xml><?xml version="1.0" encoding="utf-8"?>
 <p:properties xmlns:p="http://schemas.microsoft.com/office/2006/metadata/properties" xmlns:xsi="http://www.w3.org/2001/XMLSchema-instance" xmlns:pc="http://schemas.microsoft.com/office/infopath/2007/PartnerControls">
   <documentManagement>
     <e7e64fc58a8946328c74ded73598ecc6 xmlns="86a9b6ee-f6ba-464e-948e-b48de1b99516">
@@ -17857,10 +18656,18 @@
 </p:properties>
 </file>
 
+<file path=customXml/item5.xml><?xml version="1.0" encoding="utf-8"?>
+<?mso-contentType ?>
+<SharedContentType xmlns="Microsoft.SharePoint.Taxonomy.ContentTypeSync" SourceId="b872c823-5acf-47a6-b135-e786da36de66" ContentTypeId="0x01010074BE4F9C3249664DA0F0A6B8C3FBE09706" PreviousValue="false"/>
+</file>
+
 <file path=customXml/item6.xml><?xml version="1.0" encoding="utf-8"?>
-<LongProperties xmlns="http://schemas.microsoft.com/office/2006/metadata/longProperties">
-  <LongProp xmlns="" name="TaxCatchAll"><![CDATA[12;#Ohje|605c7f13-08d9-4847-a0f4-80afed4f9b0c;#5;#Kehittämis- ja palvelukeskus|2d423e59-736e-4193-b2dd-f80038a470b8;#224;#oppari ohje|2cbd839c-662d-4778-ad5f-bb90130a0409;#156;#Koulutus|9e9c4865-e47f-4702-aaa2-8081ff30887c;#2;#Sisäinen|856ceb84-c3b1-4d56-b9c7-41df82e4014c;#1;#Luonnos|812b1148-af6c-4bba-9908-b0e03c0dde82;#221;#oppari|7148340c-91e2-43fe-9ab1-0e6cdb82cff8]]></LongProp>
-</LongProperties>
+<?mso-contentType ?>
+<FormTemplates xmlns="http://schemas.microsoft.com/sharepoint/v3/contenttype/forms">
+  <Display>DocumentLibraryForm</Display>
+  <Edit>DocumentLibraryForm</Edit>
+  <New>DocumentLibraryForm</New>
+</FormTemplates>
 </file>
 
 <file path=customXml/item7.xml><?xml version="1.0" encoding="utf-8"?>
@@ -17868,6 +18675,14 @@
 </file>
 
 <file path=customXml/itemProps1.xml><?xml version="1.0" encoding="utf-8"?>
+<ds:datastoreItem xmlns:ds="http://schemas.openxmlformats.org/officeDocument/2006/customXml" ds:itemID="{20AA2290-EE20-4441-9110-2E896D0138E7}">
+  <ds:schemaRefs>
+    <ds:schemaRef ds:uri="http://schemas.microsoft.com/sharepoint/events"/>
+  </ds:schemaRefs>
+</ds:datastoreItem>
+</file>
+
+<file path=customXml/itemProps2.xml><?xml version="1.0" encoding="utf-8"?>
 <ds:datastoreItem xmlns:ds="http://schemas.openxmlformats.org/officeDocument/2006/customXml" ds:itemID="{31639E3F-D2DF-4D1D-87C1-9A583A380576}">
   <ds:schemaRefs>
     <ds:schemaRef ds:uri="http://schemas.microsoft.com/office/2006/metadata/contentType"/>
@@ -17885,31 +18700,16 @@
 </ds:datastoreItem>
 </file>
 
-<file path=customXml/itemProps2.xml><?xml version="1.0" encoding="utf-8"?>
-<ds:datastoreItem xmlns:ds="http://schemas.openxmlformats.org/officeDocument/2006/customXml" ds:itemID="{20AA2290-EE20-4441-9110-2E896D0138E7}">
+<file path=customXml/itemProps3.xml><?xml version="1.0" encoding="utf-8"?>
+<ds:datastoreItem xmlns:ds="http://schemas.openxmlformats.org/officeDocument/2006/customXml" ds:itemID="{B4C3A96A-753D-4DB8-93CE-9E41E5681C7B}">
   <ds:schemaRefs>
-    <ds:schemaRef ds:uri="http://schemas.microsoft.com/sharepoint/events"/>
-  </ds:schemaRefs>
-</ds:datastoreItem>
-</file>
-
-<file path=customXml/itemProps3.xml><?xml version="1.0" encoding="utf-8"?>
-<ds:datastoreItem xmlns:ds="http://schemas.openxmlformats.org/officeDocument/2006/customXml" ds:itemID="{331CC8B9-BA88-4025-A02E-DD7D0F8C58E9}">
-  <ds:schemaRefs>
-    <ds:schemaRef ds:uri="http://schemas.microsoft.com/sharepoint/v3/contenttype/forms"/>
+    <ds:schemaRef ds:uri="http://schemas.microsoft.com/office/2006/metadata/longProperties"/>
+    <ds:schemaRef ds:uri=""/>
   </ds:schemaRefs>
 </ds:datastoreItem>
 </file>
 
 <file path=customXml/itemProps4.xml><?xml version="1.0" encoding="utf-8"?>
-<ds:datastoreItem xmlns:ds="http://schemas.openxmlformats.org/officeDocument/2006/customXml" ds:itemID="{1298C4E7-F971-44CD-836B-96456ECA1A00}">
-  <ds:schemaRefs>
-    <ds:schemaRef ds:uri="Microsoft.SharePoint.Taxonomy.ContentTypeSync"/>
-  </ds:schemaRefs>
-</ds:datastoreItem>
-</file>
-
-<file path=customXml/itemProps5.xml><?xml version="1.0" encoding="utf-8"?>
 <ds:datastoreItem xmlns:ds="http://schemas.openxmlformats.org/officeDocument/2006/customXml" ds:itemID="{36FA55A1-9DDB-4639-BBE6-5C56F7711571}">
   <ds:schemaRefs>
     <ds:schemaRef ds:uri="http://schemas.microsoft.com/office/2006/metadata/properties"/>
@@ -17919,17 +18719,24 @@
 </ds:datastoreItem>
 </file>
 
+<file path=customXml/itemProps5.xml><?xml version="1.0" encoding="utf-8"?>
+<ds:datastoreItem xmlns:ds="http://schemas.openxmlformats.org/officeDocument/2006/customXml" ds:itemID="{1298C4E7-F971-44CD-836B-96456ECA1A00}">
+  <ds:schemaRefs>
+    <ds:schemaRef ds:uri="Microsoft.SharePoint.Taxonomy.ContentTypeSync"/>
+  </ds:schemaRefs>
+</ds:datastoreItem>
+</file>
+
 <file path=customXml/itemProps6.xml><?xml version="1.0" encoding="utf-8"?>
-<ds:datastoreItem xmlns:ds="http://schemas.openxmlformats.org/officeDocument/2006/customXml" ds:itemID="{B4C3A96A-753D-4DB8-93CE-9E41E5681C7B}">
+<ds:datastoreItem xmlns:ds="http://schemas.openxmlformats.org/officeDocument/2006/customXml" ds:itemID="{331CC8B9-BA88-4025-A02E-DD7D0F8C58E9}">
   <ds:schemaRefs>
-    <ds:schemaRef ds:uri="http://schemas.microsoft.com/office/2006/metadata/longProperties"/>
-    <ds:schemaRef ds:uri=""/>
+    <ds:schemaRef ds:uri="http://schemas.microsoft.com/sharepoint/v3/contenttype/forms"/>
   </ds:schemaRefs>
 </ds:datastoreItem>
 </file>
 
 <file path=customXml/itemProps7.xml><?xml version="1.0" encoding="utf-8"?>
-<ds:datastoreItem xmlns:ds="http://schemas.openxmlformats.org/officeDocument/2006/customXml" ds:itemID="{5F589990-0082-48EA-B50C-A725C241BBDB}">
+<ds:datastoreItem xmlns:ds="http://schemas.openxmlformats.org/officeDocument/2006/customXml" ds:itemID="{8EBE44C6-A683-4C9E-B773-AD298721C76E}">
   <ds:schemaRefs>
     <ds:schemaRef ds:uri="http://schemas.openxmlformats.org/officeDocument/2006/bibliography"/>
   </ds:schemaRefs>

</xml_diff>